<commit_message>
Solved 300 problem of leetcode
</commit_message>
<xml_diff>
--- a/LeetCode.docx
+++ b/LeetCode.docx
@@ -13,51 +13,17 @@
           <w:szCs w:val="17"/>
         </w:rPr>
       </w:pPr>
-      <w:r>
-        <w:rPr>
-          <w:rFonts w:ascii="Segoe UI" w:eastAsia="Times New Roman" w:hAnsi="Segoe UI" w:cs="Segoe UI"/>
-          <w:color w:val="262626"/>
-          <w:sz w:val="17"/>
-          <w:szCs w:val="17"/>
-        </w:rPr>
-        <w:fldChar w:fldCharType="begin"/>
-      </w:r>
-      <w:r>
-        <w:rPr>
-          <w:rFonts w:ascii="Segoe UI" w:eastAsia="Times New Roman" w:hAnsi="Segoe UI" w:cs="Segoe UI"/>
-          <w:color w:val="262626"/>
-          <w:sz w:val="17"/>
-          <w:szCs w:val="17"/>
-        </w:rPr>
-        <w:instrText xml:space="preserve"> HYPERLINK "https://leetcode.com/problems/minimum-number-of-operations-to-make-array-empty/" </w:instrText>
-      </w:r>
-      <w:r>
-        <w:rPr>
-          <w:rFonts w:ascii="Segoe UI" w:eastAsia="Times New Roman" w:hAnsi="Segoe UI" w:cs="Segoe UI"/>
-          <w:color w:val="262626"/>
-          <w:sz w:val="17"/>
-          <w:szCs w:val="17"/>
-        </w:rPr>
-        <w:fldChar w:fldCharType="separate"/>
-      </w:r>
-      <w:r>
-        <w:rPr>
-          <w:rFonts w:ascii="Segoe UI" w:eastAsia="Times New Roman" w:hAnsi="Segoe UI" w:cs="Segoe UI"/>
-          <w:color w:val="0000FF"/>
-          <w:sz w:val="17"/>
-          <w:u w:val="single"/>
-        </w:rPr>
-        <w:t>2870. Minimum Number of Operations to Make Array Empty</w:t>
-      </w:r>
-      <w:r>
-        <w:rPr>
-          <w:rFonts w:ascii="Segoe UI" w:eastAsia="Times New Roman" w:hAnsi="Segoe UI" w:cs="Segoe UI"/>
-          <w:color w:val="262626"/>
-          <w:sz w:val="17"/>
-          <w:szCs w:val="17"/>
-        </w:rPr>
-        <w:fldChar w:fldCharType="end"/>
-      </w:r>
+      <w:hyperlink r:id="rId5" w:history="1">
+        <w:r>
+          <w:rPr>
+            <w:rFonts w:ascii="Segoe UI" w:eastAsia="Times New Roman" w:hAnsi="Segoe UI" w:cs="Segoe UI"/>
+            <w:color w:val="0000FF"/>
+            <w:sz w:val="17"/>
+            <w:u w:val="single"/>
+          </w:rPr>
+          <w:t>2870. Minimum Number of Operations to Make Array Empty</w:t>
+        </w:r>
+      </w:hyperlink>
     </w:p>
     <w:p>
       <w:pPr>
@@ -189,7 +155,6 @@
         </w:rPr>
         <w:t> array </w:t>
       </w:r>
-      <w:proofErr w:type="spellStart"/>
       <w:r>
         <w:rPr>
           <w:rFonts w:ascii="Arial" w:eastAsia="Times New Roman" w:hAnsi="Arial" w:cs="Arial"/>
@@ -198,7 +163,6 @@
         </w:rPr>
         <w:t>nums</w:t>
       </w:r>
-      <w:proofErr w:type="spellEnd"/>
       <w:r>
         <w:rPr>
           <w:rFonts w:ascii="Segoe UI" w:eastAsia="Times New Roman" w:hAnsi="Segoe UI" w:cs="Segoe UI"/>
@@ -625,47 +589,7 @@
           <w:sz w:val="20"/>
           <w:szCs w:val="20"/>
         </w:rPr>
-        <w:t xml:space="preserve"> </w:t>
-      </w:r>
-      <w:proofErr w:type="spellStart"/>
-      <w:r>
-        <w:rPr>
-          <w:rFonts w:ascii="Arial" w:eastAsia="Times New Roman" w:hAnsi="Arial" w:cs="Arial"/>
-          <w:color w:val="262626"/>
-          <w:sz w:val="20"/>
-          <w:szCs w:val="20"/>
-        </w:rPr>
-        <w:t>nums</w:t>
-      </w:r>
-      <w:proofErr w:type="spellEnd"/>
-      <w:r>
-        <w:rPr>
-          <w:rFonts w:ascii="Arial" w:eastAsia="Times New Roman" w:hAnsi="Arial" w:cs="Arial"/>
-          <w:color w:val="262626"/>
-          <w:sz w:val="20"/>
-          <w:szCs w:val="20"/>
-        </w:rPr>
-        <w:t xml:space="preserve"> = [2</w:t>
-      </w:r>
-      <w:proofErr w:type="gramStart"/>
-      <w:r>
-        <w:rPr>
-          <w:rFonts w:ascii="Arial" w:eastAsia="Times New Roman" w:hAnsi="Arial" w:cs="Arial"/>
-          <w:color w:val="262626"/>
-          <w:sz w:val="20"/>
-          <w:szCs w:val="20"/>
-        </w:rPr>
-        <w:t>,3,3,2,2,4,2,3,4</w:t>
-      </w:r>
-      <w:proofErr w:type="gramEnd"/>
-      <w:r>
-        <w:rPr>
-          <w:rFonts w:ascii="Arial" w:eastAsia="Times New Roman" w:hAnsi="Arial" w:cs="Arial"/>
-          <w:color w:val="262626"/>
-          <w:sz w:val="20"/>
-          <w:szCs w:val="20"/>
-        </w:rPr>
-        <w:t>]</w:t>
+        <w:t xml:space="preserve"> nums = [2,3,3,2,2,4,2,3,4]</w:t>
       </w:r>
     </w:p>
     <w:p>
@@ -822,47 +746,7 @@
           <w:sz w:val="20"/>
           <w:szCs w:val="20"/>
         </w:rPr>
-        <w:t xml:space="preserve">- Apply the first operation on the elements at indices 0 and 3. The resulting array is </w:t>
-      </w:r>
-      <w:proofErr w:type="spellStart"/>
-      <w:r>
-        <w:rPr>
-          <w:rFonts w:ascii="Arial" w:eastAsia="Times New Roman" w:hAnsi="Arial" w:cs="Arial"/>
-          <w:color w:val="262626"/>
-          <w:sz w:val="20"/>
-          <w:szCs w:val="20"/>
-        </w:rPr>
-        <w:t>nums</w:t>
-      </w:r>
-      <w:proofErr w:type="spellEnd"/>
-      <w:r>
-        <w:rPr>
-          <w:rFonts w:ascii="Arial" w:eastAsia="Times New Roman" w:hAnsi="Arial" w:cs="Arial"/>
-          <w:color w:val="262626"/>
-          <w:sz w:val="20"/>
-          <w:szCs w:val="20"/>
-        </w:rPr>
-        <w:t xml:space="preserve"> = [3</w:t>
-      </w:r>
-      <w:proofErr w:type="gramStart"/>
-      <w:r>
-        <w:rPr>
-          <w:rFonts w:ascii="Arial" w:eastAsia="Times New Roman" w:hAnsi="Arial" w:cs="Arial"/>
-          <w:color w:val="262626"/>
-          <w:sz w:val="20"/>
-          <w:szCs w:val="20"/>
-        </w:rPr>
-        <w:t>,3,2,4,2,3,4</w:t>
-      </w:r>
-      <w:proofErr w:type="gramEnd"/>
-      <w:r>
-        <w:rPr>
-          <w:rFonts w:ascii="Arial" w:eastAsia="Times New Roman" w:hAnsi="Arial" w:cs="Arial"/>
-          <w:color w:val="262626"/>
-          <w:sz w:val="20"/>
-          <w:szCs w:val="20"/>
-        </w:rPr>
-        <w:t>].</w:t>
+        <w:t>- Apply the first operation on the elements at indices 0 and 3. The resulting array is nums = [3,3,2,4,2,3,4].</w:t>
       </w:r>
     </w:p>
     <w:p>
@@ -907,47 +791,7 @@
           <w:sz w:val="20"/>
           <w:szCs w:val="20"/>
         </w:rPr>
-        <w:t xml:space="preserve">- Apply the first operation on the elements at indices 2 and 4. The resulting array is </w:t>
-      </w:r>
-      <w:proofErr w:type="spellStart"/>
-      <w:r>
-        <w:rPr>
-          <w:rFonts w:ascii="Arial" w:eastAsia="Times New Roman" w:hAnsi="Arial" w:cs="Arial"/>
-          <w:color w:val="262626"/>
-          <w:sz w:val="20"/>
-          <w:szCs w:val="20"/>
-        </w:rPr>
-        <w:t>nums</w:t>
-      </w:r>
-      <w:proofErr w:type="spellEnd"/>
-      <w:r>
-        <w:rPr>
-          <w:rFonts w:ascii="Arial" w:eastAsia="Times New Roman" w:hAnsi="Arial" w:cs="Arial"/>
-          <w:color w:val="262626"/>
-          <w:sz w:val="20"/>
-          <w:szCs w:val="20"/>
-        </w:rPr>
-        <w:t xml:space="preserve"> = [3</w:t>
-      </w:r>
-      <w:proofErr w:type="gramStart"/>
-      <w:r>
-        <w:rPr>
-          <w:rFonts w:ascii="Arial" w:eastAsia="Times New Roman" w:hAnsi="Arial" w:cs="Arial"/>
-          <w:color w:val="262626"/>
-          <w:sz w:val="20"/>
-          <w:szCs w:val="20"/>
-        </w:rPr>
-        <w:t>,3,4,3,4</w:t>
-      </w:r>
-      <w:proofErr w:type="gramEnd"/>
-      <w:r>
-        <w:rPr>
-          <w:rFonts w:ascii="Arial" w:eastAsia="Times New Roman" w:hAnsi="Arial" w:cs="Arial"/>
-          <w:color w:val="262626"/>
-          <w:sz w:val="20"/>
-          <w:szCs w:val="20"/>
-        </w:rPr>
-        <w:t>].</w:t>
+        <w:t>- Apply the first operation on the elements at indices 2 and 4. The resulting array is nums = [3,3,4,3,4].</w:t>
       </w:r>
     </w:p>
     <w:p>
@@ -992,47 +836,7 @@
           <w:sz w:val="20"/>
           <w:szCs w:val="20"/>
         </w:rPr>
-        <w:t xml:space="preserve">- Apply the second operation on the elements at indices 0, 1, and 3. The resulting array is </w:t>
-      </w:r>
-      <w:proofErr w:type="spellStart"/>
-      <w:r>
-        <w:rPr>
-          <w:rFonts w:ascii="Arial" w:eastAsia="Times New Roman" w:hAnsi="Arial" w:cs="Arial"/>
-          <w:color w:val="262626"/>
-          <w:sz w:val="20"/>
-          <w:szCs w:val="20"/>
-        </w:rPr>
-        <w:t>nums</w:t>
-      </w:r>
-      <w:proofErr w:type="spellEnd"/>
-      <w:r>
-        <w:rPr>
-          <w:rFonts w:ascii="Arial" w:eastAsia="Times New Roman" w:hAnsi="Arial" w:cs="Arial"/>
-          <w:color w:val="262626"/>
-          <w:sz w:val="20"/>
-          <w:szCs w:val="20"/>
-        </w:rPr>
-        <w:t xml:space="preserve"> = [4</w:t>
-      </w:r>
-      <w:proofErr w:type="gramStart"/>
-      <w:r>
-        <w:rPr>
-          <w:rFonts w:ascii="Arial" w:eastAsia="Times New Roman" w:hAnsi="Arial" w:cs="Arial"/>
-          <w:color w:val="262626"/>
-          <w:sz w:val="20"/>
-          <w:szCs w:val="20"/>
-        </w:rPr>
-        <w:t>,4</w:t>
-      </w:r>
-      <w:proofErr w:type="gramEnd"/>
-      <w:r>
-        <w:rPr>
-          <w:rFonts w:ascii="Arial" w:eastAsia="Times New Roman" w:hAnsi="Arial" w:cs="Arial"/>
-          <w:color w:val="262626"/>
-          <w:sz w:val="20"/>
-          <w:szCs w:val="20"/>
-        </w:rPr>
-        <w:t>].</w:t>
+        <w:t>- Apply the second operation on the elements at indices 0, 1, and 3. The resulting array is nums = [4,4].</w:t>
       </w:r>
     </w:p>
     <w:p>
@@ -1077,27 +881,7 @@
           <w:sz w:val="20"/>
           <w:szCs w:val="20"/>
         </w:rPr>
-        <w:t xml:space="preserve">- Apply the first operation on the elements at indices 0 and 1. The resulting array is </w:t>
-      </w:r>
-      <w:proofErr w:type="spellStart"/>
-      <w:r>
-        <w:rPr>
-          <w:rFonts w:ascii="Arial" w:eastAsia="Times New Roman" w:hAnsi="Arial" w:cs="Arial"/>
-          <w:color w:val="262626"/>
-          <w:sz w:val="20"/>
-          <w:szCs w:val="20"/>
-        </w:rPr>
-        <w:t>nums</w:t>
-      </w:r>
-      <w:proofErr w:type="spellEnd"/>
-      <w:r>
-        <w:rPr>
-          <w:rFonts w:ascii="Arial" w:eastAsia="Times New Roman" w:hAnsi="Arial" w:cs="Arial"/>
-          <w:color w:val="262626"/>
-          <w:sz w:val="20"/>
-          <w:szCs w:val="20"/>
-        </w:rPr>
-        <w:t xml:space="preserve"> = [].</w:t>
+        <w:t>- Apply the first operation on the elements at indices 0 and 1. The resulting array is nums = [].</w:t>
       </w:r>
     </w:p>
     <w:p>
@@ -1226,47 +1010,7 @@
           <w:sz w:val="20"/>
           <w:szCs w:val="20"/>
         </w:rPr>
-        <w:t xml:space="preserve"> </w:t>
-      </w:r>
-      <w:proofErr w:type="spellStart"/>
-      <w:r>
-        <w:rPr>
-          <w:rFonts w:ascii="Arial" w:eastAsia="Times New Roman" w:hAnsi="Arial" w:cs="Arial"/>
-          <w:color w:val="262626"/>
-          <w:sz w:val="20"/>
-          <w:szCs w:val="20"/>
-        </w:rPr>
-        <w:t>nums</w:t>
-      </w:r>
-      <w:proofErr w:type="spellEnd"/>
-      <w:r>
-        <w:rPr>
-          <w:rFonts w:ascii="Arial" w:eastAsia="Times New Roman" w:hAnsi="Arial" w:cs="Arial"/>
-          <w:color w:val="262626"/>
-          <w:sz w:val="20"/>
-          <w:szCs w:val="20"/>
-        </w:rPr>
-        <w:t xml:space="preserve"> = [2</w:t>
-      </w:r>
-      <w:proofErr w:type="gramStart"/>
-      <w:r>
-        <w:rPr>
-          <w:rFonts w:ascii="Arial" w:eastAsia="Times New Roman" w:hAnsi="Arial" w:cs="Arial"/>
-          <w:color w:val="262626"/>
-          <w:sz w:val="20"/>
-          <w:szCs w:val="20"/>
-        </w:rPr>
-        <w:t>,1,2,2,3,3</w:t>
-      </w:r>
-      <w:proofErr w:type="gramEnd"/>
-      <w:r>
-        <w:rPr>
-          <w:rFonts w:ascii="Arial" w:eastAsia="Times New Roman" w:hAnsi="Arial" w:cs="Arial"/>
-          <w:color w:val="262626"/>
-          <w:sz w:val="20"/>
-          <w:szCs w:val="20"/>
-        </w:rPr>
-        <w:t>]</w:t>
+        <w:t xml:space="preserve"> nums = [2,1,2,2,3,3]</w:t>
       </w:r>
     </w:p>
     <w:p>
@@ -1463,25 +1207,7 @@
           <w:color w:val="262626"/>
           <w:sz w:val="20"/>
         </w:rPr>
-        <w:t xml:space="preserve">2 &lt;= </w:t>
-      </w:r>
-      <w:proofErr w:type="spellStart"/>
-      <w:r>
-        <w:rPr>
-          <w:rFonts w:ascii="Arial" w:eastAsia="Times New Roman" w:hAnsi="Arial" w:cs="Arial"/>
-          <w:color w:val="262626"/>
-          <w:sz w:val="20"/>
-        </w:rPr>
-        <w:t>nums.length</w:t>
-      </w:r>
-      <w:proofErr w:type="spellEnd"/>
-      <w:r>
-        <w:rPr>
-          <w:rFonts w:ascii="Arial" w:eastAsia="Times New Roman" w:hAnsi="Arial" w:cs="Arial"/>
-          <w:color w:val="262626"/>
-          <w:sz w:val="20"/>
-        </w:rPr>
-        <w:t xml:space="preserve"> &lt;= 10</w:t>
+        <w:t>2 &lt;= nums.length &lt;= 10</w:t>
       </w:r>
       <w:r>
         <w:rPr>
@@ -1520,43 +1246,7 @@
           <w:color w:val="262626"/>
           <w:sz w:val="20"/>
         </w:rPr>
-        <w:t xml:space="preserve">1 &lt;= </w:t>
-      </w:r>
-      <w:proofErr w:type="spellStart"/>
-      <w:r>
-        <w:rPr>
-          <w:rFonts w:ascii="Arial" w:eastAsia="Times New Roman" w:hAnsi="Arial" w:cs="Arial"/>
-          <w:color w:val="262626"/>
-          <w:sz w:val="20"/>
-        </w:rPr>
-        <w:t>nums</w:t>
-      </w:r>
-      <w:proofErr w:type="spellEnd"/>
-      <w:r>
-        <w:rPr>
-          <w:rFonts w:ascii="Arial" w:eastAsia="Times New Roman" w:hAnsi="Arial" w:cs="Arial"/>
-          <w:color w:val="262626"/>
-          <w:sz w:val="20"/>
-        </w:rPr>
-        <w:t>[</w:t>
-      </w:r>
-      <w:proofErr w:type="spellStart"/>
-      <w:r>
-        <w:rPr>
-          <w:rFonts w:ascii="Arial" w:eastAsia="Times New Roman" w:hAnsi="Arial" w:cs="Arial"/>
-          <w:color w:val="262626"/>
-          <w:sz w:val="20"/>
-        </w:rPr>
-        <w:t>i</w:t>
-      </w:r>
-      <w:proofErr w:type="spellEnd"/>
-      <w:r>
-        <w:rPr>
-          <w:rFonts w:ascii="Arial" w:eastAsia="Times New Roman" w:hAnsi="Arial" w:cs="Arial"/>
-          <w:color w:val="262626"/>
-          <w:sz w:val="20"/>
-        </w:rPr>
-        <w:t>] &lt;= 10</w:t>
+        <w:t>1 &lt;= nums[i] &lt;= 10</w:t>
       </w:r>
       <w:r>
         <w:rPr>
@@ -1614,7 +1304,6 @@
         </w:rPr>
         <w:t xml:space="preserve"> </w:t>
       </w:r>
-      <w:proofErr w:type="spellStart"/>
       <w:r>
         <w:rPr>
           <w:rFonts w:ascii="Consolas" w:eastAsia="Times New Roman" w:hAnsi="Consolas" w:cs="Times New Roman"/>
@@ -1624,7 +1313,6 @@
         </w:rPr>
         <w:t>minOperations</w:t>
       </w:r>
-      <w:proofErr w:type="spellEnd"/>
       <w:r>
         <w:rPr>
           <w:rFonts w:ascii="Consolas" w:eastAsia="Times New Roman" w:hAnsi="Consolas" w:cs="Times New Roman"/>
@@ -1641,9 +1329,38 @@
           <w:sz w:val="16"/>
           <w:szCs w:val="16"/>
         </w:rPr>
-        <w:t>$</w:t>
-      </w:r>
-      <w:proofErr w:type="spellStart"/>
+        <w:t>$nums</w:t>
+      </w:r>
+      <w:r>
+        <w:rPr>
+          <w:rFonts w:ascii="Consolas" w:eastAsia="Times New Roman" w:hAnsi="Consolas" w:cs="Times New Roman"/>
+          <w:color w:val="000000"/>
+          <w:sz w:val="16"/>
+          <w:szCs w:val="16"/>
+        </w:rPr>
+        <w:t>) {</w:t>
+      </w:r>
+    </w:p>
+    <w:p>
+      <w:pPr>
+        <w:shd w:val="clear" w:color="auto" w:fill="FFFFFF"/>
+        <w:spacing w:after="0" w:line="218" w:lineRule="atLeast"/>
+        <w:rPr>
+          <w:rFonts w:ascii="Consolas" w:eastAsia="Times New Roman" w:hAnsi="Consolas" w:cs="Times New Roman"/>
+          <w:color w:val="000000"/>
+          <w:sz w:val="16"/>
+          <w:szCs w:val="16"/>
+        </w:rPr>
+      </w:pPr>
+      <w:r>
+        <w:rPr>
+          <w:rFonts w:ascii="Consolas" w:eastAsia="Times New Roman" w:hAnsi="Consolas" w:cs="Times New Roman"/>
+          <w:color w:val="000000"/>
+          <w:sz w:val="16"/>
+          <w:szCs w:val="16"/>
+        </w:rPr>
+        <w:t xml:space="preserve">        </w:t>
+      </w:r>
       <w:r>
         <w:rPr>
           <w:rFonts w:ascii="Consolas" w:eastAsia="Times New Roman" w:hAnsi="Consolas" w:cs="Times New Roman"/>
@@ -1651,9 +1368,1484 @@
           <w:sz w:val="16"/>
           <w:szCs w:val="16"/>
         </w:rPr>
+        <w:t>$freq</w:t>
+      </w:r>
+      <w:r>
+        <w:rPr>
+          <w:rFonts w:ascii="Consolas" w:eastAsia="Times New Roman" w:hAnsi="Consolas" w:cs="Times New Roman"/>
+          <w:color w:val="000000"/>
+          <w:sz w:val="16"/>
+          <w:szCs w:val="16"/>
+        </w:rPr>
+        <w:t xml:space="preserve"> = </w:t>
+      </w:r>
+      <w:r>
+        <w:rPr>
+          <w:rFonts w:ascii="Consolas" w:eastAsia="Times New Roman" w:hAnsi="Consolas" w:cs="Times New Roman"/>
+          <w:color w:val="795E26"/>
+          <w:sz w:val="16"/>
+          <w:szCs w:val="16"/>
+        </w:rPr>
+        <w:t>array_count_values</w:t>
+      </w:r>
+      <w:r>
+        <w:rPr>
+          <w:rFonts w:ascii="Consolas" w:eastAsia="Times New Roman" w:hAnsi="Consolas" w:cs="Times New Roman"/>
+          <w:color w:val="000000"/>
+          <w:sz w:val="16"/>
+          <w:szCs w:val="16"/>
+        </w:rPr>
+        <w:t>(</w:t>
+      </w:r>
+      <w:r>
+        <w:rPr>
+          <w:rFonts w:ascii="Consolas" w:eastAsia="Times New Roman" w:hAnsi="Consolas" w:cs="Times New Roman"/>
+          <w:color w:val="001080"/>
+          <w:sz w:val="16"/>
+          <w:szCs w:val="16"/>
+        </w:rPr>
+        <w:t>$nums</w:t>
+      </w:r>
+      <w:r>
+        <w:rPr>
+          <w:rFonts w:ascii="Consolas" w:eastAsia="Times New Roman" w:hAnsi="Consolas" w:cs="Times New Roman"/>
+          <w:color w:val="000000"/>
+          <w:sz w:val="16"/>
+          <w:szCs w:val="16"/>
+        </w:rPr>
+        <w:t>);</w:t>
+      </w:r>
+    </w:p>
+    <w:p>
+      <w:pPr>
+        <w:shd w:val="clear" w:color="auto" w:fill="FFFFFF"/>
+        <w:spacing w:after="0" w:line="218" w:lineRule="atLeast"/>
+        <w:rPr>
+          <w:rFonts w:ascii="Consolas" w:eastAsia="Times New Roman" w:hAnsi="Consolas" w:cs="Times New Roman"/>
+          <w:color w:val="000000"/>
+          <w:sz w:val="16"/>
+          <w:szCs w:val="16"/>
+        </w:rPr>
+      </w:pPr>
+      <w:r>
+        <w:rPr>
+          <w:rFonts w:ascii="Consolas" w:eastAsia="Times New Roman" w:hAnsi="Consolas" w:cs="Times New Roman"/>
+          <w:color w:val="000000"/>
+          <w:sz w:val="16"/>
+          <w:szCs w:val="16"/>
+        </w:rPr>
+        <w:t xml:space="preserve">        </w:t>
+      </w:r>
+      <w:r>
+        <w:rPr>
+          <w:rFonts w:ascii="Consolas" w:eastAsia="Times New Roman" w:hAnsi="Consolas" w:cs="Times New Roman"/>
+          <w:color w:val="001080"/>
+          <w:sz w:val="16"/>
+          <w:szCs w:val="16"/>
+        </w:rPr>
+        <w:t>$operations</w:t>
+      </w:r>
+      <w:r>
+        <w:rPr>
+          <w:rFonts w:ascii="Consolas" w:eastAsia="Times New Roman" w:hAnsi="Consolas" w:cs="Times New Roman"/>
+          <w:color w:val="000000"/>
+          <w:sz w:val="16"/>
+          <w:szCs w:val="16"/>
+        </w:rPr>
+        <w:t xml:space="preserve"> = </w:t>
+      </w:r>
+      <w:r>
+        <w:rPr>
+          <w:rFonts w:ascii="Consolas" w:eastAsia="Times New Roman" w:hAnsi="Consolas" w:cs="Times New Roman"/>
+          <w:color w:val="098658"/>
+          <w:sz w:val="16"/>
+          <w:szCs w:val="16"/>
+        </w:rPr>
+        <w:t>0</w:t>
+      </w:r>
+      <w:r>
+        <w:rPr>
+          <w:rFonts w:ascii="Consolas" w:eastAsia="Times New Roman" w:hAnsi="Consolas" w:cs="Times New Roman"/>
+          <w:color w:val="000000"/>
+          <w:sz w:val="16"/>
+          <w:szCs w:val="16"/>
+        </w:rPr>
+        <w:t>;</w:t>
+      </w:r>
+    </w:p>
+    <w:p>
+      <w:pPr>
+        <w:shd w:val="clear" w:color="auto" w:fill="FFFFFF"/>
+        <w:spacing w:after="0" w:line="218" w:lineRule="atLeast"/>
+        <w:rPr>
+          <w:rFonts w:ascii="Consolas" w:eastAsia="Times New Roman" w:hAnsi="Consolas" w:cs="Times New Roman"/>
+          <w:color w:val="000000"/>
+          <w:sz w:val="16"/>
+          <w:szCs w:val="16"/>
+        </w:rPr>
+      </w:pPr>
+    </w:p>
+    <w:p>
+      <w:pPr>
+        <w:shd w:val="clear" w:color="auto" w:fill="FFFFFF"/>
+        <w:spacing w:after="0" w:line="218" w:lineRule="atLeast"/>
+        <w:rPr>
+          <w:rFonts w:ascii="Consolas" w:eastAsia="Times New Roman" w:hAnsi="Consolas" w:cs="Times New Roman"/>
+          <w:color w:val="000000"/>
+          <w:sz w:val="16"/>
+          <w:szCs w:val="16"/>
+        </w:rPr>
+      </w:pPr>
+      <w:r>
+        <w:rPr>
+          <w:rFonts w:ascii="Consolas" w:eastAsia="Times New Roman" w:hAnsi="Consolas" w:cs="Times New Roman"/>
+          <w:color w:val="000000"/>
+          <w:sz w:val="16"/>
+          <w:szCs w:val="16"/>
+        </w:rPr>
+        <w:t xml:space="preserve">        </w:t>
+      </w:r>
+      <w:r>
+        <w:rPr>
+          <w:rFonts w:ascii="Consolas" w:eastAsia="Times New Roman" w:hAnsi="Consolas" w:cs="Times New Roman"/>
+          <w:color w:val="AF00DB"/>
+          <w:sz w:val="16"/>
+          <w:szCs w:val="16"/>
+        </w:rPr>
+        <w:t>foreach</w:t>
+      </w:r>
+      <w:r>
+        <w:rPr>
+          <w:rFonts w:ascii="Consolas" w:eastAsia="Times New Roman" w:hAnsi="Consolas" w:cs="Times New Roman"/>
+          <w:color w:val="000000"/>
+          <w:sz w:val="16"/>
+          <w:szCs w:val="16"/>
+        </w:rPr>
+        <w:t xml:space="preserve"> (</w:t>
+      </w:r>
+      <w:r>
+        <w:rPr>
+          <w:rFonts w:ascii="Consolas" w:eastAsia="Times New Roman" w:hAnsi="Consolas" w:cs="Times New Roman"/>
+          <w:color w:val="001080"/>
+          <w:sz w:val="16"/>
+          <w:szCs w:val="16"/>
+        </w:rPr>
+        <w:t>$freq</w:t>
+      </w:r>
+      <w:r>
+        <w:rPr>
+          <w:rFonts w:ascii="Consolas" w:eastAsia="Times New Roman" w:hAnsi="Consolas" w:cs="Times New Roman"/>
+          <w:color w:val="000000"/>
+          <w:sz w:val="16"/>
+          <w:szCs w:val="16"/>
+        </w:rPr>
+        <w:t xml:space="preserve"> as </w:t>
+      </w:r>
+      <w:r>
+        <w:rPr>
+          <w:rFonts w:ascii="Consolas" w:eastAsia="Times New Roman" w:hAnsi="Consolas" w:cs="Times New Roman"/>
+          <w:color w:val="001080"/>
+          <w:sz w:val="16"/>
+          <w:szCs w:val="16"/>
+        </w:rPr>
+        <w:t>$count</w:t>
+      </w:r>
+      <w:r>
+        <w:rPr>
+          <w:rFonts w:ascii="Consolas" w:eastAsia="Times New Roman" w:hAnsi="Consolas" w:cs="Times New Roman"/>
+          <w:color w:val="000000"/>
+          <w:sz w:val="16"/>
+          <w:szCs w:val="16"/>
+        </w:rPr>
+        <w:t>) {</w:t>
+      </w:r>
+    </w:p>
+    <w:p>
+      <w:pPr>
+        <w:shd w:val="clear" w:color="auto" w:fill="FFFFFF"/>
+        <w:spacing w:after="0" w:line="218" w:lineRule="atLeast"/>
+        <w:rPr>
+          <w:rFonts w:ascii="Consolas" w:eastAsia="Times New Roman" w:hAnsi="Consolas" w:cs="Times New Roman"/>
+          <w:color w:val="000000"/>
+          <w:sz w:val="16"/>
+          <w:szCs w:val="16"/>
+        </w:rPr>
+      </w:pPr>
+      <w:r>
+        <w:rPr>
+          <w:rFonts w:ascii="Consolas" w:eastAsia="Times New Roman" w:hAnsi="Consolas" w:cs="Times New Roman"/>
+          <w:color w:val="000000"/>
+          <w:sz w:val="16"/>
+          <w:szCs w:val="16"/>
+        </w:rPr>
+        <w:t xml:space="preserve">            </w:t>
+      </w:r>
+      <w:r>
+        <w:rPr>
+          <w:rFonts w:ascii="Consolas" w:eastAsia="Times New Roman" w:hAnsi="Consolas" w:cs="Times New Roman"/>
+          <w:color w:val="AF00DB"/>
+          <w:sz w:val="16"/>
+          <w:szCs w:val="16"/>
+        </w:rPr>
+        <w:t>if</w:t>
+      </w:r>
+      <w:r>
+        <w:rPr>
+          <w:rFonts w:ascii="Consolas" w:eastAsia="Times New Roman" w:hAnsi="Consolas" w:cs="Times New Roman"/>
+          <w:color w:val="000000"/>
+          <w:sz w:val="16"/>
+          <w:szCs w:val="16"/>
+        </w:rPr>
+        <w:t>(</w:t>
+      </w:r>
+      <w:r>
+        <w:rPr>
+          <w:rFonts w:ascii="Consolas" w:eastAsia="Times New Roman" w:hAnsi="Consolas" w:cs="Times New Roman"/>
+          <w:color w:val="001080"/>
+          <w:sz w:val="16"/>
+          <w:szCs w:val="16"/>
+        </w:rPr>
+        <w:t>$count</w:t>
+      </w:r>
+      <w:r>
+        <w:rPr>
+          <w:rFonts w:ascii="Consolas" w:eastAsia="Times New Roman" w:hAnsi="Consolas" w:cs="Times New Roman"/>
+          <w:color w:val="000000"/>
+          <w:sz w:val="16"/>
+          <w:szCs w:val="16"/>
+        </w:rPr>
+        <w:t xml:space="preserve"> % </w:t>
+      </w:r>
+      <w:r>
+        <w:rPr>
+          <w:rFonts w:ascii="Consolas" w:eastAsia="Times New Roman" w:hAnsi="Consolas" w:cs="Times New Roman"/>
+          <w:color w:val="098658"/>
+          <w:sz w:val="16"/>
+          <w:szCs w:val="16"/>
+        </w:rPr>
+        <w:t>3</w:t>
+      </w:r>
+      <w:r>
+        <w:rPr>
+          <w:rFonts w:ascii="Consolas" w:eastAsia="Times New Roman" w:hAnsi="Consolas" w:cs="Times New Roman"/>
+          <w:color w:val="000000"/>
+          <w:sz w:val="16"/>
+          <w:szCs w:val="16"/>
+        </w:rPr>
+        <w:t xml:space="preserve"> == </w:t>
+      </w:r>
+      <w:r>
+        <w:rPr>
+          <w:rFonts w:ascii="Consolas" w:eastAsia="Times New Roman" w:hAnsi="Consolas" w:cs="Times New Roman"/>
+          <w:color w:val="098658"/>
+          <w:sz w:val="16"/>
+          <w:szCs w:val="16"/>
+        </w:rPr>
+        <w:t>0</w:t>
+      </w:r>
+      <w:r>
+        <w:rPr>
+          <w:rFonts w:ascii="Consolas" w:eastAsia="Times New Roman" w:hAnsi="Consolas" w:cs="Times New Roman"/>
+          <w:color w:val="000000"/>
+          <w:sz w:val="16"/>
+          <w:szCs w:val="16"/>
+        </w:rPr>
+        <w:t>){</w:t>
+      </w:r>
+    </w:p>
+    <w:p>
+      <w:pPr>
+        <w:shd w:val="clear" w:color="auto" w:fill="FFFFFF"/>
+        <w:spacing w:after="0" w:line="218" w:lineRule="atLeast"/>
+        <w:rPr>
+          <w:rFonts w:ascii="Consolas" w:eastAsia="Times New Roman" w:hAnsi="Consolas" w:cs="Times New Roman"/>
+          <w:color w:val="000000"/>
+          <w:sz w:val="16"/>
+          <w:szCs w:val="16"/>
+        </w:rPr>
+      </w:pPr>
+      <w:r>
+        <w:rPr>
+          <w:rFonts w:ascii="Consolas" w:eastAsia="Times New Roman" w:hAnsi="Consolas" w:cs="Times New Roman"/>
+          <w:color w:val="000000"/>
+          <w:sz w:val="16"/>
+          <w:szCs w:val="16"/>
+        </w:rPr>
+        <w:t xml:space="preserve">                </w:t>
+      </w:r>
+      <w:r>
+        <w:rPr>
+          <w:rFonts w:ascii="Consolas" w:eastAsia="Times New Roman" w:hAnsi="Consolas" w:cs="Times New Roman"/>
+          <w:color w:val="001080"/>
+          <w:sz w:val="16"/>
+          <w:szCs w:val="16"/>
+        </w:rPr>
+        <w:t>$operations</w:t>
+      </w:r>
+      <w:r>
+        <w:rPr>
+          <w:rFonts w:ascii="Consolas" w:eastAsia="Times New Roman" w:hAnsi="Consolas" w:cs="Times New Roman"/>
+          <w:color w:val="000000"/>
+          <w:sz w:val="16"/>
+          <w:szCs w:val="16"/>
+        </w:rPr>
+        <w:t xml:space="preserve"> += (</w:t>
+      </w:r>
+      <w:r>
+        <w:rPr>
+          <w:rFonts w:ascii="Consolas" w:eastAsia="Times New Roman" w:hAnsi="Consolas" w:cs="Times New Roman"/>
+          <w:color w:val="0000FF"/>
+          <w:sz w:val="16"/>
+          <w:szCs w:val="16"/>
+        </w:rPr>
+        <w:t>int</w:t>
+      </w:r>
+      <w:r>
+        <w:rPr>
+          <w:rFonts w:ascii="Consolas" w:eastAsia="Times New Roman" w:hAnsi="Consolas" w:cs="Times New Roman"/>
+          <w:color w:val="000000"/>
+          <w:sz w:val="16"/>
+          <w:szCs w:val="16"/>
+        </w:rPr>
+        <w:t>) (</w:t>
+      </w:r>
+      <w:r>
+        <w:rPr>
+          <w:rFonts w:ascii="Consolas" w:eastAsia="Times New Roman" w:hAnsi="Consolas" w:cs="Times New Roman"/>
+          <w:color w:val="001080"/>
+          <w:sz w:val="16"/>
+          <w:szCs w:val="16"/>
+        </w:rPr>
+        <w:t>$count</w:t>
+      </w:r>
+      <w:r>
+        <w:rPr>
+          <w:rFonts w:ascii="Consolas" w:eastAsia="Times New Roman" w:hAnsi="Consolas" w:cs="Times New Roman"/>
+          <w:color w:val="000000"/>
+          <w:sz w:val="16"/>
+          <w:szCs w:val="16"/>
+        </w:rPr>
+        <w:t xml:space="preserve"> / </w:t>
+      </w:r>
+      <w:r>
+        <w:rPr>
+          <w:rFonts w:ascii="Consolas" w:eastAsia="Times New Roman" w:hAnsi="Consolas" w:cs="Times New Roman"/>
+          <w:color w:val="098658"/>
+          <w:sz w:val="16"/>
+          <w:szCs w:val="16"/>
+        </w:rPr>
+        <w:t>3</w:t>
+      </w:r>
+      <w:r>
+        <w:rPr>
+          <w:rFonts w:ascii="Consolas" w:eastAsia="Times New Roman" w:hAnsi="Consolas" w:cs="Times New Roman"/>
+          <w:color w:val="000000"/>
+          <w:sz w:val="16"/>
+          <w:szCs w:val="16"/>
+        </w:rPr>
+        <w:t>);</w:t>
+      </w:r>
+    </w:p>
+    <w:p>
+      <w:pPr>
+        <w:shd w:val="clear" w:color="auto" w:fill="FFFFFF"/>
+        <w:spacing w:after="0" w:line="218" w:lineRule="atLeast"/>
+        <w:rPr>
+          <w:rFonts w:ascii="Consolas" w:eastAsia="Times New Roman" w:hAnsi="Consolas" w:cs="Times New Roman"/>
+          <w:color w:val="000000"/>
+          <w:sz w:val="16"/>
+          <w:szCs w:val="16"/>
+        </w:rPr>
+      </w:pPr>
+      <w:r>
+        <w:rPr>
+          <w:rFonts w:ascii="Consolas" w:eastAsia="Times New Roman" w:hAnsi="Consolas" w:cs="Times New Roman"/>
+          <w:color w:val="000000"/>
+          <w:sz w:val="16"/>
+          <w:szCs w:val="16"/>
+        </w:rPr>
+        <w:t>            }</w:t>
+      </w:r>
+      <w:r>
+        <w:rPr>
+          <w:rFonts w:ascii="Consolas" w:eastAsia="Times New Roman" w:hAnsi="Consolas" w:cs="Times New Roman"/>
+          <w:color w:val="AF00DB"/>
+          <w:sz w:val="16"/>
+          <w:szCs w:val="16"/>
+        </w:rPr>
+        <w:t>elseif</w:t>
+      </w:r>
+      <w:r>
+        <w:rPr>
+          <w:rFonts w:ascii="Consolas" w:eastAsia="Times New Roman" w:hAnsi="Consolas" w:cs="Times New Roman"/>
+          <w:color w:val="000000"/>
+          <w:sz w:val="16"/>
+          <w:szCs w:val="16"/>
+        </w:rPr>
+        <w:t>(</w:t>
+      </w:r>
+      <w:r>
+        <w:rPr>
+          <w:rFonts w:ascii="Consolas" w:eastAsia="Times New Roman" w:hAnsi="Consolas" w:cs="Times New Roman"/>
+          <w:color w:val="001080"/>
+          <w:sz w:val="16"/>
+          <w:szCs w:val="16"/>
+        </w:rPr>
+        <w:t>$count</w:t>
+      </w:r>
+      <w:r>
+        <w:rPr>
+          <w:rFonts w:ascii="Consolas" w:eastAsia="Times New Roman" w:hAnsi="Consolas" w:cs="Times New Roman"/>
+          <w:color w:val="000000"/>
+          <w:sz w:val="16"/>
+          <w:szCs w:val="16"/>
+        </w:rPr>
+        <w:t xml:space="preserve"> % </w:t>
+      </w:r>
+      <w:r>
+        <w:rPr>
+          <w:rFonts w:ascii="Consolas" w:eastAsia="Times New Roman" w:hAnsi="Consolas" w:cs="Times New Roman"/>
+          <w:color w:val="098658"/>
+          <w:sz w:val="16"/>
+          <w:szCs w:val="16"/>
+        </w:rPr>
+        <w:t>2</w:t>
+      </w:r>
+      <w:r>
+        <w:rPr>
+          <w:rFonts w:ascii="Consolas" w:eastAsia="Times New Roman" w:hAnsi="Consolas" w:cs="Times New Roman"/>
+          <w:color w:val="000000"/>
+          <w:sz w:val="16"/>
+          <w:szCs w:val="16"/>
+        </w:rPr>
+        <w:t xml:space="preserve"> == </w:t>
+      </w:r>
+      <w:r>
+        <w:rPr>
+          <w:rFonts w:ascii="Consolas" w:eastAsia="Times New Roman" w:hAnsi="Consolas" w:cs="Times New Roman"/>
+          <w:color w:val="098658"/>
+          <w:sz w:val="16"/>
+          <w:szCs w:val="16"/>
+        </w:rPr>
+        <w:t>0</w:t>
+      </w:r>
+      <w:r>
+        <w:rPr>
+          <w:rFonts w:ascii="Consolas" w:eastAsia="Times New Roman" w:hAnsi="Consolas" w:cs="Times New Roman"/>
+          <w:color w:val="000000"/>
+          <w:sz w:val="16"/>
+          <w:szCs w:val="16"/>
+        </w:rPr>
+        <w:t>){</w:t>
+      </w:r>
+    </w:p>
+    <w:p>
+      <w:pPr>
+        <w:shd w:val="clear" w:color="auto" w:fill="FFFFFF"/>
+        <w:spacing w:after="0" w:line="218" w:lineRule="atLeast"/>
+        <w:rPr>
+          <w:rFonts w:ascii="Consolas" w:eastAsia="Times New Roman" w:hAnsi="Consolas" w:cs="Times New Roman"/>
+          <w:color w:val="000000"/>
+          <w:sz w:val="16"/>
+          <w:szCs w:val="16"/>
+        </w:rPr>
+      </w:pPr>
+      <w:r>
+        <w:rPr>
+          <w:rFonts w:ascii="Consolas" w:eastAsia="Times New Roman" w:hAnsi="Consolas" w:cs="Times New Roman"/>
+          <w:color w:val="000000"/>
+          <w:sz w:val="16"/>
+          <w:szCs w:val="16"/>
+        </w:rPr>
+        <w:t xml:space="preserve">                </w:t>
+      </w:r>
+      <w:r>
+        <w:rPr>
+          <w:rFonts w:ascii="Consolas" w:eastAsia="Times New Roman" w:hAnsi="Consolas" w:cs="Times New Roman"/>
+          <w:color w:val="001080"/>
+          <w:sz w:val="16"/>
+          <w:szCs w:val="16"/>
+        </w:rPr>
+        <w:t>$operations</w:t>
+      </w:r>
+      <w:r>
+        <w:rPr>
+          <w:rFonts w:ascii="Consolas" w:eastAsia="Times New Roman" w:hAnsi="Consolas" w:cs="Times New Roman"/>
+          <w:color w:val="000000"/>
+          <w:sz w:val="16"/>
+          <w:szCs w:val="16"/>
+        </w:rPr>
+        <w:t xml:space="preserve"> += (</w:t>
+      </w:r>
+      <w:r>
+        <w:rPr>
+          <w:rFonts w:ascii="Consolas" w:eastAsia="Times New Roman" w:hAnsi="Consolas" w:cs="Times New Roman"/>
+          <w:color w:val="0000FF"/>
+          <w:sz w:val="16"/>
+          <w:szCs w:val="16"/>
+        </w:rPr>
+        <w:t>int</w:t>
+      </w:r>
+      <w:r>
+        <w:rPr>
+          <w:rFonts w:ascii="Consolas" w:eastAsia="Times New Roman" w:hAnsi="Consolas" w:cs="Times New Roman"/>
+          <w:color w:val="000000"/>
+          <w:sz w:val="16"/>
+          <w:szCs w:val="16"/>
+        </w:rPr>
+        <w:t>) (</w:t>
+      </w:r>
+      <w:r>
+        <w:rPr>
+          <w:rFonts w:ascii="Consolas" w:eastAsia="Times New Roman" w:hAnsi="Consolas" w:cs="Times New Roman"/>
+          <w:color w:val="001080"/>
+          <w:sz w:val="16"/>
+          <w:szCs w:val="16"/>
+        </w:rPr>
+        <w:t>$count</w:t>
+      </w:r>
+      <w:r>
+        <w:rPr>
+          <w:rFonts w:ascii="Consolas" w:eastAsia="Times New Roman" w:hAnsi="Consolas" w:cs="Times New Roman"/>
+          <w:color w:val="000000"/>
+          <w:sz w:val="16"/>
+          <w:szCs w:val="16"/>
+        </w:rPr>
+        <w:t xml:space="preserve"> / </w:t>
+      </w:r>
+      <w:r>
+        <w:rPr>
+          <w:rFonts w:ascii="Consolas" w:eastAsia="Times New Roman" w:hAnsi="Consolas" w:cs="Times New Roman"/>
+          <w:color w:val="098658"/>
+          <w:sz w:val="16"/>
+          <w:szCs w:val="16"/>
+        </w:rPr>
+        <w:t>2</w:t>
+      </w:r>
+      <w:r>
+        <w:rPr>
+          <w:rFonts w:ascii="Consolas" w:eastAsia="Times New Roman" w:hAnsi="Consolas" w:cs="Times New Roman"/>
+          <w:color w:val="000000"/>
+          <w:sz w:val="16"/>
+          <w:szCs w:val="16"/>
+        </w:rPr>
+        <w:t>);</w:t>
+      </w:r>
+    </w:p>
+    <w:p>
+      <w:pPr>
+        <w:shd w:val="clear" w:color="auto" w:fill="FFFFFF"/>
+        <w:spacing w:after="0" w:line="218" w:lineRule="atLeast"/>
+        <w:rPr>
+          <w:rFonts w:ascii="Consolas" w:eastAsia="Times New Roman" w:hAnsi="Consolas" w:cs="Times New Roman"/>
+          <w:color w:val="000000"/>
+          <w:sz w:val="16"/>
+          <w:szCs w:val="16"/>
+        </w:rPr>
+      </w:pPr>
+      <w:r>
+        <w:rPr>
+          <w:rFonts w:ascii="Consolas" w:eastAsia="Times New Roman" w:hAnsi="Consolas" w:cs="Times New Roman"/>
+          <w:color w:val="000000"/>
+          <w:sz w:val="16"/>
+          <w:szCs w:val="16"/>
+        </w:rPr>
+        <w:t>            }</w:t>
+      </w:r>
+      <w:r>
+        <w:rPr>
+          <w:rFonts w:ascii="Consolas" w:eastAsia="Times New Roman" w:hAnsi="Consolas" w:cs="Times New Roman"/>
+          <w:color w:val="AF00DB"/>
+          <w:sz w:val="16"/>
+          <w:szCs w:val="16"/>
+        </w:rPr>
+        <w:t>else</w:t>
+      </w:r>
+      <w:r>
+        <w:rPr>
+          <w:rFonts w:ascii="Consolas" w:eastAsia="Times New Roman" w:hAnsi="Consolas" w:cs="Times New Roman"/>
+          <w:color w:val="000000"/>
+          <w:sz w:val="16"/>
+          <w:szCs w:val="16"/>
+        </w:rPr>
+        <w:t>{</w:t>
+      </w:r>
+    </w:p>
+    <w:p>
+      <w:pPr>
+        <w:shd w:val="clear" w:color="auto" w:fill="FFFFFF"/>
+        <w:spacing w:after="0" w:line="218" w:lineRule="atLeast"/>
+        <w:rPr>
+          <w:rFonts w:ascii="Consolas" w:eastAsia="Times New Roman" w:hAnsi="Consolas" w:cs="Times New Roman"/>
+          <w:color w:val="000000"/>
+          <w:sz w:val="16"/>
+          <w:szCs w:val="16"/>
+        </w:rPr>
+      </w:pPr>
+      <w:r>
+        <w:rPr>
+          <w:rFonts w:ascii="Consolas" w:eastAsia="Times New Roman" w:hAnsi="Consolas" w:cs="Times New Roman"/>
+          <w:color w:val="000000"/>
+          <w:sz w:val="16"/>
+          <w:szCs w:val="16"/>
+        </w:rPr>
+        <w:t xml:space="preserve">                </w:t>
+      </w:r>
+      <w:r>
+        <w:rPr>
+          <w:rFonts w:ascii="Consolas" w:eastAsia="Times New Roman" w:hAnsi="Consolas" w:cs="Times New Roman"/>
+          <w:color w:val="AF00DB"/>
+          <w:sz w:val="16"/>
+          <w:szCs w:val="16"/>
+        </w:rPr>
+        <w:t>return</w:t>
+      </w:r>
+      <w:r>
+        <w:rPr>
+          <w:rFonts w:ascii="Consolas" w:eastAsia="Times New Roman" w:hAnsi="Consolas" w:cs="Times New Roman"/>
+          <w:color w:val="000000"/>
+          <w:sz w:val="16"/>
+          <w:szCs w:val="16"/>
+        </w:rPr>
+        <w:t xml:space="preserve"> -</w:t>
+      </w:r>
+      <w:r>
+        <w:rPr>
+          <w:rFonts w:ascii="Consolas" w:eastAsia="Times New Roman" w:hAnsi="Consolas" w:cs="Times New Roman"/>
+          <w:color w:val="098658"/>
+          <w:sz w:val="16"/>
+          <w:szCs w:val="16"/>
+        </w:rPr>
+        <w:t>1</w:t>
+      </w:r>
+      <w:r>
+        <w:rPr>
+          <w:rFonts w:ascii="Consolas" w:eastAsia="Times New Roman" w:hAnsi="Consolas" w:cs="Times New Roman"/>
+          <w:color w:val="000000"/>
+          <w:sz w:val="16"/>
+          <w:szCs w:val="16"/>
+        </w:rPr>
+        <w:t>;</w:t>
+      </w:r>
+    </w:p>
+    <w:p>
+      <w:pPr>
+        <w:shd w:val="clear" w:color="auto" w:fill="FFFFFF"/>
+        <w:spacing w:after="0" w:line="218" w:lineRule="atLeast"/>
+        <w:rPr>
+          <w:rFonts w:ascii="Consolas" w:eastAsia="Times New Roman" w:hAnsi="Consolas" w:cs="Times New Roman"/>
+          <w:color w:val="000000"/>
+          <w:sz w:val="16"/>
+          <w:szCs w:val="16"/>
+        </w:rPr>
+      </w:pPr>
+      <w:r>
+        <w:rPr>
+          <w:rFonts w:ascii="Consolas" w:eastAsia="Times New Roman" w:hAnsi="Consolas" w:cs="Times New Roman"/>
+          <w:color w:val="000000"/>
+          <w:sz w:val="16"/>
+          <w:szCs w:val="16"/>
+        </w:rPr>
+        <w:t>            }</w:t>
+      </w:r>
+    </w:p>
+    <w:p>
+      <w:pPr>
+        <w:shd w:val="clear" w:color="auto" w:fill="FFFFFF"/>
+        <w:spacing w:after="0" w:line="218" w:lineRule="atLeast"/>
+        <w:rPr>
+          <w:rFonts w:ascii="Consolas" w:eastAsia="Times New Roman" w:hAnsi="Consolas" w:cs="Times New Roman"/>
+          <w:color w:val="000000"/>
+          <w:sz w:val="16"/>
+          <w:szCs w:val="16"/>
+        </w:rPr>
+      </w:pPr>
+      <w:r>
+        <w:rPr>
+          <w:rFonts w:ascii="Consolas" w:eastAsia="Times New Roman" w:hAnsi="Consolas" w:cs="Times New Roman"/>
+          <w:color w:val="000000"/>
+          <w:sz w:val="16"/>
+          <w:szCs w:val="16"/>
+        </w:rPr>
+        <w:t>        }</w:t>
+      </w:r>
+    </w:p>
+    <w:p>
+      <w:pPr>
+        <w:shd w:val="clear" w:color="auto" w:fill="FFFFFF"/>
+        <w:spacing w:after="0" w:line="218" w:lineRule="atLeast"/>
+        <w:rPr>
+          <w:rFonts w:ascii="Consolas" w:eastAsia="Times New Roman" w:hAnsi="Consolas" w:cs="Times New Roman"/>
+          <w:color w:val="000000"/>
+          <w:sz w:val="16"/>
+          <w:szCs w:val="16"/>
+        </w:rPr>
+      </w:pPr>
+    </w:p>
+    <w:p>
+      <w:pPr>
+        <w:shd w:val="clear" w:color="auto" w:fill="FFFFFF"/>
+        <w:spacing w:after="0" w:line="218" w:lineRule="atLeast"/>
+        <w:rPr>
+          <w:rFonts w:ascii="Consolas" w:eastAsia="Times New Roman" w:hAnsi="Consolas" w:cs="Times New Roman"/>
+          <w:color w:val="000000"/>
+          <w:sz w:val="16"/>
+          <w:szCs w:val="16"/>
+        </w:rPr>
+      </w:pPr>
+      <w:r>
+        <w:rPr>
+          <w:rFonts w:ascii="Consolas" w:eastAsia="Times New Roman" w:hAnsi="Consolas" w:cs="Times New Roman"/>
+          <w:color w:val="000000"/>
+          <w:sz w:val="16"/>
+          <w:szCs w:val="16"/>
+        </w:rPr>
+        <w:t xml:space="preserve">        </w:t>
+      </w:r>
+      <w:r>
+        <w:rPr>
+          <w:rFonts w:ascii="Consolas" w:eastAsia="Times New Roman" w:hAnsi="Consolas" w:cs="Times New Roman"/>
+          <w:color w:val="AF00DB"/>
+          <w:sz w:val="16"/>
+          <w:szCs w:val="16"/>
+        </w:rPr>
+        <w:t>return</w:t>
+      </w:r>
+      <w:r>
+        <w:rPr>
+          <w:rFonts w:ascii="Consolas" w:eastAsia="Times New Roman" w:hAnsi="Consolas" w:cs="Times New Roman"/>
+          <w:color w:val="000000"/>
+          <w:sz w:val="16"/>
+          <w:szCs w:val="16"/>
+        </w:rPr>
+        <w:t xml:space="preserve"> </w:t>
+      </w:r>
+      <w:r>
+        <w:rPr>
+          <w:rFonts w:ascii="Consolas" w:eastAsia="Times New Roman" w:hAnsi="Consolas" w:cs="Times New Roman"/>
+          <w:color w:val="001080"/>
+          <w:sz w:val="16"/>
+          <w:szCs w:val="16"/>
+        </w:rPr>
+        <w:t>$operations</w:t>
+      </w:r>
+      <w:r>
+        <w:rPr>
+          <w:rFonts w:ascii="Consolas" w:eastAsia="Times New Roman" w:hAnsi="Consolas" w:cs="Times New Roman"/>
+          <w:color w:val="000000"/>
+          <w:sz w:val="16"/>
+          <w:szCs w:val="16"/>
+        </w:rPr>
+        <w:t>;</w:t>
+      </w:r>
+    </w:p>
+    <w:p>
+      <w:pPr>
+        <w:shd w:val="clear" w:color="auto" w:fill="FFFFFF"/>
+        <w:spacing w:after="0" w:line="218" w:lineRule="atLeast"/>
+        <w:rPr>
+          <w:rFonts w:ascii="Consolas" w:eastAsia="Times New Roman" w:hAnsi="Consolas" w:cs="Times New Roman"/>
+          <w:color w:val="000000"/>
+          <w:sz w:val="16"/>
+          <w:szCs w:val="16"/>
+        </w:rPr>
+      </w:pPr>
+      <w:r>
+        <w:rPr>
+          <w:rFonts w:ascii="Consolas" w:eastAsia="Times New Roman" w:hAnsi="Consolas" w:cs="Times New Roman"/>
+          <w:color w:val="000000"/>
+          <w:sz w:val="16"/>
+          <w:szCs w:val="16"/>
+        </w:rPr>
+        <w:t>    }</w:t>
+      </w:r>
+    </w:p>
+    <w:p/>
+    <w:p/>
+    <w:p>
+      <w:hyperlink r:id="rId6" w:history="1">
+        <w:r>
+          <w:rPr>
+            <w:rStyle w:val="Hyperlink"/>
+            <w:rFonts w:ascii="Segoe UI" w:hAnsi="Segoe UI" w:cs="Segoe UI"/>
+            <w:bdr w:val="single" w:sz="2" w:space="0" w:color="auto" w:frame="1"/>
+            <w:shd w:val="clear" w:color="auto" w:fill="FFFFFF"/>
+          </w:rPr>
+          <w:t>300. Longest Increasing Subsequence</w:t>
+        </w:r>
+      </w:hyperlink>
+    </w:p>
+    <w:p>
+      <w:pPr>
+        <w:pBdr>
+          <w:top w:val="single" w:sz="2" w:space="0" w:color="auto"/>
+          <w:left w:val="single" w:sz="2" w:space="0" w:color="auto"/>
+          <w:bottom w:val="single" w:sz="2" w:space="0" w:color="auto"/>
+          <w:right w:val="single" w:sz="2" w:space="0" w:color="auto"/>
+        </w:pBdr>
+        <w:shd w:val="clear" w:color="auto" w:fill="FFFFFF"/>
+        <w:spacing w:before="100" w:beforeAutospacing="1" w:after="100" w:afterAutospacing="1" w:line="240" w:lineRule="auto"/>
+        <w:rPr>
+          <w:rFonts w:ascii="Segoe UI" w:eastAsia="Times New Roman" w:hAnsi="Segoe UI" w:cs="Segoe UI"/>
+          <w:color w:val="262626"/>
+          <w:sz w:val="17"/>
+          <w:szCs w:val="17"/>
+          <w:bdr w:val="single" w:sz="2" w:space="0" w:color="auto" w:frame="1"/>
+        </w:rPr>
+      </w:pPr>
+      <w:r>
+        <w:rPr>
+          <w:rFonts w:ascii="Segoe UI" w:eastAsia="Times New Roman" w:hAnsi="Segoe UI" w:cs="Segoe UI"/>
+          <w:color w:val="262626"/>
+          <w:sz w:val="17"/>
+          <w:szCs w:val="17"/>
+        </w:rPr>
+        <w:t>Given an integer array </w:t>
+      </w:r>
+      <w:r>
+        <w:rPr>
+          <w:rFonts w:ascii="Arial" w:eastAsia="Times New Roman" w:hAnsi="Arial" w:cs="Arial"/>
+          <w:color w:val="262626"/>
+          <w:sz w:val="20"/>
+        </w:rPr>
         <w:t>nums</w:t>
       </w:r>
-      <w:proofErr w:type="spellEnd"/>
+      <w:r>
+        <w:rPr>
+          <w:rFonts w:ascii="Segoe UI" w:eastAsia="Times New Roman" w:hAnsi="Segoe UI" w:cs="Segoe UI"/>
+          <w:color w:val="262626"/>
+          <w:sz w:val="17"/>
+          <w:szCs w:val="17"/>
+        </w:rPr>
+        <w:t>, return </w:t>
+      </w:r>
+      <w:r>
+        <w:rPr>
+          <w:rFonts w:ascii="Segoe UI" w:eastAsia="Times New Roman" w:hAnsi="Segoe UI" w:cs="Segoe UI"/>
+          <w:i/>
+          <w:iCs/>
+          <w:color w:val="262626"/>
+          <w:sz w:val="17"/>
+        </w:rPr>
+        <w:t>the length of the longest </w:t>
+      </w:r>
+      <w:r>
+        <w:rPr>
+          <w:rFonts w:ascii="Segoe UI" w:eastAsia="Times New Roman" w:hAnsi="Segoe UI" w:cs="Segoe UI"/>
+          <w:b/>
+          <w:bCs/>
+          <w:i/>
+          <w:iCs/>
+          <w:color w:val="262626"/>
+          <w:sz w:val="17"/>
+        </w:rPr>
+        <w:t>strictly increasing </w:t>
+      </w:r>
+    </w:p>
+    <w:p>
+      <w:pPr>
+        <w:spacing w:after="0" w:line="240" w:lineRule="auto"/>
+        <w:rPr>
+          <w:rFonts w:ascii="Times New Roman" w:eastAsia="Times New Roman" w:hAnsi="Times New Roman" w:cs="Times New Roman"/>
+          <w:sz w:val="24"/>
+          <w:szCs w:val="24"/>
+          <w:bdr w:val="single" w:sz="2" w:space="0" w:color="auto" w:frame="1"/>
+        </w:rPr>
+      </w:pPr>
+      <w:r>
+        <w:rPr>
+          <w:rFonts w:ascii="Times New Roman" w:eastAsia="Times New Roman" w:hAnsi="Times New Roman" w:cs="Times New Roman"/>
+          <w:b/>
+          <w:bCs/>
+          <w:i/>
+          <w:iCs/>
+          <w:sz w:val="24"/>
+          <w:szCs w:val="24"/>
+        </w:rPr>
+        <w:t>subsequence</w:t>
+      </w:r>
+    </w:p>
+    <w:p>
+      <w:pPr>
+        <w:spacing w:after="0" w:line="240" w:lineRule="auto"/>
+        <w:rPr>
+          <w:rFonts w:ascii="Times New Roman" w:eastAsia="Times New Roman" w:hAnsi="Times New Roman" w:cs="Times New Roman"/>
+          <w:sz w:val="24"/>
+          <w:szCs w:val="24"/>
+          <w:bdr w:val="single" w:sz="2" w:space="0" w:color="auto" w:frame="1"/>
+        </w:rPr>
+      </w:pPr>
+      <w:r>
+        <w:rPr>
+          <w:rFonts w:ascii="Times New Roman" w:eastAsia="Times New Roman" w:hAnsi="Times New Roman" w:cs="Times New Roman"/>
+          <w:sz w:val="24"/>
+          <w:szCs w:val="24"/>
+          <w:bdr w:val="single" w:sz="2" w:space="0" w:color="auto" w:frame="1"/>
+        </w:rPr>
+        <w:t>.</w:t>
+      </w:r>
+    </w:p>
+    <w:p>
+      <w:pPr>
+        <w:pBdr>
+          <w:top w:val="single" w:sz="2" w:space="0" w:color="auto"/>
+          <w:left w:val="single" w:sz="2" w:space="0" w:color="auto"/>
+          <w:bottom w:val="single" w:sz="2" w:space="0" w:color="auto"/>
+          <w:right w:val="single" w:sz="2" w:space="0" w:color="auto"/>
+        </w:pBdr>
+        <w:shd w:val="clear" w:color="auto" w:fill="FFFFFF"/>
+        <w:spacing w:before="100" w:beforeAutospacing="1" w:after="100" w:afterAutospacing="1" w:line="240" w:lineRule="auto"/>
+        <w:rPr>
+          <w:rFonts w:ascii="Segoe UI" w:eastAsia="Times New Roman" w:hAnsi="Segoe UI" w:cs="Segoe UI"/>
+          <w:color w:val="262626"/>
+          <w:sz w:val="17"/>
+          <w:szCs w:val="17"/>
+          <w:bdr w:val="single" w:sz="2" w:space="0" w:color="auto" w:frame="1"/>
+        </w:rPr>
+      </w:pPr>
+      <w:r>
+        <w:rPr>
+          <w:rFonts w:ascii="Segoe UI" w:eastAsia="Times New Roman" w:hAnsi="Segoe UI" w:cs="Segoe UI"/>
+          <w:color w:val="262626"/>
+          <w:sz w:val="17"/>
+          <w:szCs w:val="17"/>
+          <w:bdr w:val="single" w:sz="2" w:space="0" w:color="auto" w:frame="1"/>
+        </w:rPr>
+        <w:t> </w:t>
+      </w:r>
+    </w:p>
+    <w:p>
+      <w:pPr>
+        <w:pBdr>
+          <w:top w:val="single" w:sz="2" w:space="0" w:color="auto"/>
+          <w:left w:val="single" w:sz="2" w:space="0" w:color="auto"/>
+          <w:bottom w:val="single" w:sz="2" w:space="0" w:color="auto"/>
+          <w:right w:val="single" w:sz="2" w:space="0" w:color="auto"/>
+        </w:pBdr>
+        <w:shd w:val="clear" w:color="auto" w:fill="FFFFFF"/>
+        <w:spacing w:before="100" w:beforeAutospacing="1" w:after="100" w:afterAutospacing="1" w:line="240" w:lineRule="auto"/>
+        <w:rPr>
+          <w:rFonts w:ascii="Segoe UI" w:eastAsia="Times New Roman" w:hAnsi="Segoe UI" w:cs="Segoe UI"/>
+          <w:color w:val="262626"/>
+          <w:sz w:val="17"/>
+          <w:szCs w:val="17"/>
+          <w:bdr w:val="single" w:sz="2" w:space="0" w:color="auto" w:frame="1"/>
+        </w:rPr>
+      </w:pPr>
+      <w:r>
+        <w:rPr>
+          <w:rFonts w:ascii="Segoe UI" w:eastAsia="Times New Roman" w:hAnsi="Segoe UI" w:cs="Segoe UI"/>
+          <w:b/>
+          <w:bCs/>
+          <w:color w:val="262626"/>
+          <w:sz w:val="17"/>
+        </w:rPr>
+        <w:t>Example 1:</w:t>
+      </w:r>
+    </w:p>
+    <w:p>
+      <w:pPr>
+        <w:pBdr>
+          <w:top w:val="single" w:sz="2" w:space="0" w:color="auto"/>
+          <w:left w:val="single" w:sz="12" w:space="0" w:color="auto"/>
+          <w:bottom w:val="single" w:sz="2" w:space="0" w:color="auto"/>
+          <w:right w:val="single" w:sz="2" w:space="0" w:color="auto"/>
+        </w:pBdr>
+        <w:shd w:val="clear" w:color="auto" w:fill="FFFFFF"/>
+        <w:tabs>
+          <w:tab w:val="left" w:pos="916"/>
+          <w:tab w:val="left" w:pos="1832"/>
+          <w:tab w:val="left" w:pos="2748"/>
+          <w:tab w:val="left" w:pos="3664"/>
+          <w:tab w:val="left" w:pos="4580"/>
+          <w:tab w:val="left" w:pos="5496"/>
+          <w:tab w:val="left" w:pos="6412"/>
+          <w:tab w:val="left" w:pos="7328"/>
+          <w:tab w:val="left" w:pos="8244"/>
+          <w:tab w:val="left" w:pos="9160"/>
+          <w:tab w:val="left" w:pos="10076"/>
+          <w:tab w:val="left" w:pos="10992"/>
+          <w:tab w:val="left" w:pos="11908"/>
+          <w:tab w:val="left" w:pos="12824"/>
+          <w:tab w:val="left" w:pos="13740"/>
+          <w:tab w:val="left" w:pos="14656"/>
+        </w:tabs>
+        <w:spacing w:after="0" w:line="240" w:lineRule="auto"/>
+        <w:rPr>
+          <w:rFonts w:ascii="Arial" w:eastAsia="Times New Roman" w:hAnsi="Arial" w:cs="Arial"/>
+          <w:sz w:val="17"/>
+          <w:szCs w:val="17"/>
+          <w:bdr w:val="single" w:sz="2" w:space="0" w:color="auto" w:frame="1"/>
+        </w:rPr>
+      </w:pPr>
+      <w:r>
+        <w:rPr>
+          <w:rFonts w:ascii="Arial" w:eastAsia="Times New Roman" w:hAnsi="Arial" w:cs="Arial"/>
+          <w:b/>
+          <w:bCs/>
+          <w:sz w:val="17"/>
+        </w:rPr>
+        <w:t>Input:</w:t>
+      </w:r>
+      <w:r>
+        <w:rPr>
+          <w:rFonts w:ascii="Arial" w:eastAsia="Times New Roman" w:hAnsi="Arial" w:cs="Arial"/>
+          <w:sz w:val="17"/>
+          <w:szCs w:val="17"/>
+          <w:bdr w:val="single" w:sz="2" w:space="0" w:color="auto" w:frame="1"/>
+        </w:rPr>
+        <w:t xml:space="preserve"> nums = [10,9,2,5,3,7,101,18]</w:t>
+      </w:r>
+    </w:p>
+    <w:p>
+      <w:pPr>
+        <w:pBdr>
+          <w:top w:val="single" w:sz="2" w:space="0" w:color="auto"/>
+          <w:left w:val="single" w:sz="12" w:space="0" w:color="auto"/>
+          <w:bottom w:val="single" w:sz="2" w:space="0" w:color="auto"/>
+          <w:right w:val="single" w:sz="2" w:space="0" w:color="auto"/>
+        </w:pBdr>
+        <w:shd w:val="clear" w:color="auto" w:fill="FFFFFF"/>
+        <w:tabs>
+          <w:tab w:val="left" w:pos="916"/>
+          <w:tab w:val="left" w:pos="1832"/>
+          <w:tab w:val="left" w:pos="2748"/>
+          <w:tab w:val="left" w:pos="3664"/>
+          <w:tab w:val="left" w:pos="4580"/>
+          <w:tab w:val="left" w:pos="5496"/>
+          <w:tab w:val="left" w:pos="6412"/>
+          <w:tab w:val="left" w:pos="7328"/>
+          <w:tab w:val="left" w:pos="8244"/>
+          <w:tab w:val="left" w:pos="9160"/>
+          <w:tab w:val="left" w:pos="10076"/>
+          <w:tab w:val="left" w:pos="10992"/>
+          <w:tab w:val="left" w:pos="11908"/>
+          <w:tab w:val="left" w:pos="12824"/>
+          <w:tab w:val="left" w:pos="13740"/>
+          <w:tab w:val="left" w:pos="14656"/>
+        </w:tabs>
+        <w:spacing w:after="0" w:line="240" w:lineRule="auto"/>
+        <w:rPr>
+          <w:rFonts w:ascii="Arial" w:eastAsia="Times New Roman" w:hAnsi="Arial" w:cs="Arial"/>
+          <w:sz w:val="17"/>
+          <w:szCs w:val="17"/>
+          <w:bdr w:val="single" w:sz="2" w:space="0" w:color="auto" w:frame="1"/>
+        </w:rPr>
+      </w:pPr>
+      <w:r>
+        <w:rPr>
+          <w:rFonts w:ascii="Arial" w:eastAsia="Times New Roman" w:hAnsi="Arial" w:cs="Arial"/>
+          <w:b/>
+          <w:bCs/>
+          <w:sz w:val="17"/>
+        </w:rPr>
+        <w:t>Output:</w:t>
+      </w:r>
+      <w:r>
+        <w:rPr>
+          <w:rFonts w:ascii="Arial" w:eastAsia="Times New Roman" w:hAnsi="Arial" w:cs="Arial"/>
+          <w:sz w:val="17"/>
+          <w:szCs w:val="17"/>
+          <w:bdr w:val="single" w:sz="2" w:space="0" w:color="auto" w:frame="1"/>
+        </w:rPr>
+        <w:t xml:space="preserve"> 4</w:t>
+      </w:r>
+    </w:p>
+    <w:p>
+      <w:pPr>
+        <w:pBdr>
+          <w:top w:val="single" w:sz="2" w:space="0" w:color="auto"/>
+          <w:left w:val="single" w:sz="12" w:space="0" w:color="auto"/>
+          <w:bottom w:val="single" w:sz="2" w:space="0" w:color="auto"/>
+          <w:right w:val="single" w:sz="2" w:space="0" w:color="auto"/>
+        </w:pBdr>
+        <w:shd w:val="clear" w:color="auto" w:fill="FFFFFF"/>
+        <w:tabs>
+          <w:tab w:val="left" w:pos="916"/>
+          <w:tab w:val="left" w:pos="1832"/>
+          <w:tab w:val="left" w:pos="2748"/>
+          <w:tab w:val="left" w:pos="3664"/>
+          <w:tab w:val="left" w:pos="4580"/>
+          <w:tab w:val="left" w:pos="5496"/>
+          <w:tab w:val="left" w:pos="6412"/>
+          <w:tab w:val="left" w:pos="7328"/>
+          <w:tab w:val="left" w:pos="8244"/>
+          <w:tab w:val="left" w:pos="9160"/>
+          <w:tab w:val="left" w:pos="10076"/>
+          <w:tab w:val="left" w:pos="10992"/>
+          <w:tab w:val="left" w:pos="11908"/>
+          <w:tab w:val="left" w:pos="12824"/>
+          <w:tab w:val="left" w:pos="13740"/>
+          <w:tab w:val="left" w:pos="14656"/>
+        </w:tabs>
+        <w:spacing w:after="0" w:line="240" w:lineRule="auto"/>
+        <w:rPr>
+          <w:rFonts w:ascii="Arial" w:eastAsia="Times New Roman" w:hAnsi="Arial" w:cs="Arial"/>
+          <w:sz w:val="17"/>
+          <w:szCs w:val="17"/>
+          <w:bdr w:val="single" w:sz="2" w:space="0" w:color="auto" w:frame="1"/>
+        </w:rPr>
+      </w:pPr>
+      <w:r>
+        <w:rPr>
+          <w:rFonts w:ascii="Arial" w:eastAsia="Times New Roman" w:hAnsi="Arial" w:cs="Arial"/>
+          <w:b/>
+          <w:bCs/>
+          <w:sz w:val="17"/>
+        </w:rPr>
+        <w:t>Explanation:</w:t>
+      </w:r>
+      <w:r>
+        <w:rPr>
+          <w:rFonts w:ascii="Arial" w:eastAsia="Times New Roman" w:hAnsi="Arial" w:cs="Arial"/>
+          <w:sz w:val="17"/>
+          <w:szCs w:val="17"/>
+          <w:bdr w:val="single" w:sz="2" w:space="0" w:color="auto" w:frame="1"/>
+        </w:rPr>
+        <w:t xml:space="preserve"> The longest increasing subsequence is [2,3,7,101], therefore the length is 4.</w:t>
+      </w:r>
+    </w:p>
+    <w:p>
+      <w:pPr>
+        <w:pBdr>
+          <w:top w:val="single" w:sz="2" w:space="0" w:color="auto"/>
+          <w:left w:val="single" w:sz="2" w:space="0" w:color="auto"/>
+          <w:bottom w:val="single" w:sz="2" w:space="0" w:color="auto"/>
+          <w:right w:val="single" w:sz="2" w:space="0" w:color="auto"/>
+        </w:pBdr>
+        <w:shd w:val="clear" w:color="auto" w:fill="FFFFFF"/>
+        <w:spacing w:before="100" w:beforeAutospacing="1" w:after="100" w:afterAutospacing="1" w:line="240" w:lineRule="auto"/>
+        <w:rPr>
+          <w:rFonts w:ascii="Segoe UI" w:eastAsia="Times New Roman" w:hAnsi="Segoe UI" w:cs="Segoe UI"/>
+          <w:color w:val="262626"/>
+          <w:sz w:val="17"/>
+          <w:szCs w:val="17"/>
+          <w:bdr w:val="single" w:sz="2" w:space="0" w:color="auto" w:frame="1"/>
+        </w:rPr>
+      </w:pPr>
+      <w:r>
+        <w:rPr>
+          <w:rFonts w:ascii="Segoe UI" w:eastAsia="Times New Roman" w:hAnsi="Segoe UI" w:cs="Segoe UI"/>
+          <w:b/>
+          <w:bCs/>
+          <w:color w:val="262626"/>
+          <w:sz w:val="17"/>
+        </w:rPr>
+        <w:t>Example 2:</w:t>
+      </w:r>
+    </w:p>
+    <w:p>
+      <w:pPr>
+        <w:pBdr>
+          <w:top w:val="single" w:sz="2" w:space="0" w:color="auto"/>
+          <w:left w:val="single" w:sz="12" w:space="0" w:color="auto"/>
+          <w:bottom w:val="single" w:sz="2" w:space="0" w:color="auto"/>
+          <w:right w:val="single" w:sz="2" w:space="0" w:color="auto"/>
+        </w:pBdr>
+        <w:shd w:val="clear" w:color="auto" w:fill="FFFFFF"/>
+        <w:tabs>
+          <w:tab w:val="left" w:pos="916"/>
+          <w:tab w:val="left" w:pos="1832"/>
+          <w:tab w:val="left" w:pos="2748"/>
+          <w:tab w:val="left" w:pos="3664"/>
+          <w:tab w:val="left" w:pos="4580"/>
+          <w:tab w:val="left" w:pos="5496"/>
+          <w:tab w:val="left" w:pos="6412"/>
+          <w:tab w:val="left" w:pos="7328"/>
+          <w:tab w:val="left" w:pos="8244"/>
+          <w:tab w:val="left" w:pos="9160"/>
+          <w:tab w:val="left" w:pos="10076"/>
+          <w:tab w:val="left" w:pos="10992"/>
+          <w:tab w:val="left" w:pos="11908"/>
+          <w:tab w:val="left" w:pos="12824"/>
+          <w:tab w:val="left" w:pos="13740"/>
+          <w:tab w:val="left" w:pos="14656"/>
+        </w:tabs>
+        <w:spacing w:after="0" w:line="240" w:lineRule="auto"/>
+        <w:rPr>
+          <w:rFonts w:ascii="Arial" w:eastAsia="Times New Roman" w:hAnsi="Arial" w:cs="Arial"/>
+          <w:sz w:val="17"/>
+          <w:szCs w:val="17"/>
+          <w:bdr w:val="single" w:sz="2" w:space="0" w:color="auto" w:frame="1"/>
+        </w:rPr>
+      </w:pPr>
+      <w:r>
+        <w:rPr>
+          <w:rFonts w:ascii="Arial" w:eastAsia="Times New Roman" w:hAnsi="Arial" w:cs="Arial"/>
+          <w:b/>
+          <w:bCs/>
+          <w:sz w:val="17"/>
+        </w:rPr>
+        <w:t>Input:</w:t>
+      </w:r>
+      <w:r>
+        <w:rPr>
+          <w:rFonts w:ascii="Arial" w:eastAsia="Times New Roman" w:hAnsi="Arial" w:cs="Arial"/>
+          <w:sz w:val="17"/>
+          <w:szCs w:val="17"/>
+          <w:bdr w:val="single" w:sz="2" w:space="0" w:color="auto" w:frame="1"/>
+        </w:rPr>
+        <w:t xml:space="preserve"> nums = [0,1,0,3,2,3]</w:t>
+      </w:r>
+    </w:p>
+    <w:p>
+      <w:pPr>
+        <w:pBdr>
+          <w:top w:val="single" w:sz="2" w:space="0" w:color="auto"/>
+          <w:left w:val="single" w:sz="12" w:space="0" w:color="auto"/>
+          <w:bottom w:val="single" w:sz="2" w:space="0" w:color="auto"/>
+          <w:right w:val="single" w:sz="2" w:space="0" w:color="auto"/>
+        </w:pBdr>
+        <w:shd w:val="clear" w:color="auto" w:fill="FFFFFF"/>
+        <w:tabs>
+          <w:tab w:val="left" w:pos="916"/>
+          <w:tab w:val="left" w:pos="1832"/>
+          <w:tab w:val="left" w:pos="2748"/>
+          <w:tab w:val="left" w:pos="3664"/>
+          <w:tab w:val="left" w:pos="4580"/>
+          <w:tab w:val="left" w:pos="5496"/>
+          <w:tab w:val="left" w:pos="6412"/>
+          <w:tab w:val="left" w:pos="7328"/>
+          <w:tab w:val="left" w:pos="8244"/>
+          <w:tab w:val="left" w:pos="9160"/>
+          <w:tab w:val="left" w:pos="10076"/>
+          <w:tab w:val="left" w:pos="10992"/>
+          <w:tab w:val="left" w:pos="11908"/>
+          <w:tab w:val="left" w:pos="12824"/>
+          <w:tab w:val="left" w:pos="13740"/>
+          <w:tab w:val="left" w:pos="14656"/>
+        </w:tabs>
+        <w:spacing w:after="0" w:line="240" w:lineRule="auto"/>
+        <w:rPr>
+          <w:rFonts w:ascii="Arial" w:eastAsia="Times New Roman" w:hAnsi="Arial" w:cs="Arial"/>
+          <w:sz w:val="17"/>
+          <w:szCs w:val="17"/>
+          <w:bdr w:val="single" w:sz="2" w:space="0" w:color="auto" w:frame="1"/>
+        </w:rPr>
+      </w:pPr>
+      <w:r>
+        <w:rPr>
+          <w:rFonts w:ascii="Arial" w:eastAsia="Times New Roman" w:hAnsi="Arial" w:cs="Arial"/>
+          <w:b/>
+          <w:bCs/>
+          <w:sz w:val="17"/>
+        </w:rPr>
+        <w:t>Output:</w:t>
+      </w:r>
+      <w:r>
+        <w:rPr>
+          <w:rFonts w:ascii="Arial" w:eastAsia="Times New Roman" w:hAnsi="Arial" w:cs="Arial"/>
+          <w:sz w:val="17"/>
+          <w:szCs w:val="17"/>
+          <w:bdr w:val="single" w:sz="2" w:space="0" w:color="auto" w:frame="1"/>
+        </w:rPr>
+        <w:t xml:space="preserve"> 4</w:t>
+      </w:r>
+    </w:p>
+    <w:p>
+      <w:pPr>
+        <w:pBdr>
+          <w:top w:val="single" w:sz="2" w:space="0" w:color="auto"/>
+          <w:left w:val="single" w:sz="2" w:space="0" w:color="auto"/>
+          <w:bottom w:val="single" w:sz="2" w:space="0" w:color="auto"/>
+          <w:right w:val="single" w:sz="2" w:space="0" w:color="auto"/>
+        </w:pBdr>
+        <w:shd w:val="clear" w:color="auto" w:fill="FFFFFF"/>
+        <w:spacing w:before="100" w:beforeAutospacing="1" w:after="100" w:afterAutospacing="1" w:line="240" w:lineRule="auto"/>
+        <w:rPr>
+          <w:rFonts w:ascii="Segoe UI" w:eastAsia="Times New Roman" w:hAnsi="Segoe UI" w:cs="Segoe UI"/>
+          <w:color w:val="262626"/>
+          <w:sz w:val="17"/>
+          <w:szCs w:val="17"/>
+          <w:bdr w:val="single" w:sz="2" w:space="0" w:color="auto" w:frame="1"/>
+        </w:rPr>
+      </w:pPr>
+      <w:r>
+        <w:rPr>
+          <w:rFonts w:ascii="Segoe UI" w:eastAsia="Times New Roman" w:hAnsi="Segoe UI" w:cs="Segoe UI"/>
+          <w:b/>
+          <w:bCs/>
+          <w:color w:val="262626"/>
+          <w:sz w:val="17"/>
+        </w:rPr>
+        <w:t>Example 3:</w:t>
+      </w:r>
+    </w:p>
+    <w:p>
+      <w:pPr>
+        <w:pBdr>
+          <w:top w:val="single" w:sz="2" w:space="0" w:color="auto"/>
+          <w:left w:val="single" w:sz="12" w:space="0" w:color="auto"/>
+          <w:bottom w:val="single" w:sz="2" w:space="0" w:color="auto"/>
+          <w:right w:val="single" w:sz="2" w:space="0" w:color="auto"/>
+        </w:pBdr>
+        <w:shd w:val="clear" w:color="auto" w:fill="FFFFFF"/>
+        <w:tabs>
+          <w:tab w:val="left" w:pos="916"/>
+          <w:tab w:val="left" w:pos="1832"/>
+          <w:tab w:val="left" w:pos="2748"/>
+          <w:tab w:val="left" w:pos="3664"/>
+          <w:tab w:val="left" w:pos="4580"/>
+          <w:tab w:val="left" w:pos="5496"/>
+          <w:tab w:val="left" w:pos="6412"/>
+          <w:tab w:val="left" w:pos="7328"/>
+          <w:tab w:val="left" w:pos="8244"/>
+          <w:tab w:val="left" w:pos="9160"/>
+          <w:tab w:val="left" w:pos="10076"/>
+          <w:tab w:val="left" w:pos="10992"/>
+          <w:tab w:val="left" w:pos="11908"/>
+          <w:tab w:val="left" w:pos="12824"/>
+          <w:tab w:val="left" w:pos="13740"/>
+          <w:tab w:val="left" w:pos="14656"/>
+        </w:tabs>
+        <w:spacing w:after="0" w:line="240" w:lineRule="auto"/>
+        <w:rPr>
+          <w:rFonts w:ascii="Arial" w:eastAsia="Times New Roman" w:hAnsi="Arial" w:cs="Arial"/>
+          <w:sz w:val="17"/>
+          <w:szCs w:val="17"/>
+          <w:bdr w:val="single" w:sz="2" w:space="0" w:color="auto" w:frame="1"/>
+        </w:rPr>
+      </w:pPr>
+      <w:r>
+        <w:rPr>
+          <w:rFonts w:ascii="Arial" w:eastAsia="Times New Roman" w:hAnsi="Arial" w:cs="Arial"/>
+          <w:b/>
+          <w:bCs/>
+          <w:sz w:val="17"/>
+        </w:rPr>
+        <w:t>Input:</w:t>
+      </w:r>
+      <w:r>
+        <w:rPr>
+          <w:rFonts w:ascii="Arial" w:eastAsia="Times New Roman" w:hAnsi="Arial" w:cs="Arial"/>
+          <w:sz w:val="17"/>
+          <w:szCs w:val="17"/>
+          <w:bdr w:val="single" w:sz="2" w:space="0" w:color="auto" w:frame="1"/>
+        </w:rPr>
+        <w:t xml:space="preserve"> nums = [7,7,7,7,7,7,7]</w:t>
+      </w:r>
+    </w:p>
+    <w:p>
+      <w:pPr>
+        <w:pBdr>
+          <w:top w:val="single" w:sz="2" w:space="0" w:color="auto"/>
+          <w:left w:val="single" w:sz="12" w:space="0" w:color="auto"/>
+          <w:bottom w:val="single" w:sz="2" w:space="0" w:color="auto"/>
+          <w:right w:val="single" w:sz="2" w:space="0" w:color="auto"/>
+        </w:pBdr>
+        <w:shd w:val="clear" w:color="auto" w:fill="FFFFFF"/>
+        <w:tabs>
+          <w:tab w:val="left" w:pos="916"/>
+          <w:tab w:val="left" w:pos="1832"/>
+          <w:tab w:val="left" w:pos="2748"/>
+          <w:tab w:val="left" w:pos="3664"/>
+          <w:tab w:val="left" w:pos="4580"/>
+          <w:tab w:val="left" w:pos="5496"/>
+          <w:tab w:val="left" w:pos="6412"/>
+          <w:tab w:val="left" w:pos="7328"/>
+          <w:tab w:val="left" w:pos="8244"/>
+          <w:tab w:val="left" w:pos="9160"/>
+          <w:tab w:val="left" w:pos="10076"/>
+          <w:tab w:val="left" w:pos="10992"/>
+          <w:tab w:val="left" w:pos="11908"/>
+          <w:tab w:val="left" w:pos="12824"/>
+          <w:tab w:val="left" w:pos="13740"/>
+          <w:tab w:val="left" w:pos="14656"/>
+        </w:tabs>
+        <w:spacing w:after="0" w:line="240" w:lineRule="auto"/>
+        <w:rPr>
+          <w:rFonts w:ascii="Arial" w:eastAsia="Times New Roman" w:hAnsi="Arial" w:cs="Arial"/>
+          <w:sz w:val="17"/>
+          <w:szCs w:val="17"/>
+          <w:bdr w:val="single" w:sz="2" w:space="0" w:color="auto" w:frame="1"/>
+        </w:rPr>
+      </w:pPr>
+      <w:r>
+        <w:rPr>
+          <w:rFonts w:ascii="Arial" w:eastAsia="Times New Roman" w:hAnsi="Arial" w:cs="Arial"/>
+          <w:b/>
+          <w:bCs/>
+          <w:sz w:val="17"/>
+        </w:rPr>
+        <w:t>Output:</w:t>
+      </w:r>
+      <w:r>
+        <w:rPr>
+          <w:rFonts w:ascii="Arial" w:eastAsia="Times New Roman" w:hAnsi="Arial" w:cs="Arial"/>
+          <w:sz w:val="17"/>
+          <w:szCs w:val="17"/>
+          <w:bdr w:val="single" w:sz="2" w:space="0" w:color="auto" w:frame="1"/>
+        </w:rPr>
+        <w:t xml:space="preserve"> 1</w:t>
+      </w:r>
+    </w:p>
+    <w:p/>
+    <w:p/>
+    <w:p/>
+    <w:p/>
+    <w:p>
+      <w:pPr>
+        <w:shd w:val="clear" w:color="auto" w:fill="FFFFFF"/>
+        <w:spacing w:after="0" w:line="218" w:lineRule="atLeast"/>
+      </w:pPr>
+    </w:p>
+    <w:p>
+      <w:pPr>
+        <w:shd w:val="clear" w:color="auto" w:fill="FFFFFF"/>
+        <w:spacing w:after="0" w:line="218" w:lineRule="atLeast"/>
+        <w:rPr>
+          <w:rFonts w:ascii="Consolas" w:eastAsia="Times New Roman" w:hAnsi="Consolas" w:cs="Times New Roman"/>
+          <w:color w:val="000000"/>
+          <w:sz w:val="16"/>
+          <w:szCs w:val="16"/>
+        </w:rPr>
+      </w:pPr>
+      <w:r>
+        <w:rPr>
+          <w:rFonts w:ascii="Consolas" w:eastAsia="Times New Roman" w:hAnsi="Consolas" w:cs="Times New Roman"/>
+          <w:color w:val="0000FF"/>
+          <w:sz w:val="16"/>
+          <w:szCs w:val="16"/>
+        </w:rPr>
+        <w:lastRenderedPageBreak/>
+        <w:t>function</w:t>
+      </w:r>
+      <w:r>
+        <w:rPr>
+          <w:rFonts w:ascii="Consolas" w:eastAsia="Times New Roman" w:hAnsi="Consolas" w:cs="Times New Roman"/>
+          <w:color w:val="000000"/>
+          <w:sz w:val="16"/>
+          <w:szCs w:val="16"/>
+        </w:rPr>
+        <w:t xml:space="preserve"> </w:t>
+      </w:r>
+      <w:r>
+        <w:rPr>
+          <w:rFonts w:ascii="Consolas" w:eastAsia="Times New Roman" w:hAnsi="Consolas" w:cs="Times New Roman"/>
+          <w:color w:val="795E26"/>
+          <w:sz w:val="16"/>
+          <w:szCs w:val="16"/>
+        </w:rPr>
+        <w:t>lengthOfLIS</w:t>
+      </w:r>
+      <w:r>
+        <w:rPr>
+          <w:rFonts w:ascii="Consolas" w:eastAsia="Times New Roman" w:hAnsi="Consolas" w:cs="Times New Roman"/>
+          <w:color w:val="000000"/>
+          <w:sz w:val="16"/>
+          <w:szCs w:val="16"/>
+        </w:rPr>
+        <w:t>(</w:t>
+      </w:r>
+      <w:r>
+        <w:rPr>
+          <w:rFonts w:ascii="Consolas" w:eastAsia="Times New Roman" w:hAnsi="Consolas" w:cs="Times New Roman"/>
+          <w:color w:val="001080"/>
+          <w:sz w:val="16"/>
+          <w:szCs w:val="16"/>
+        </w:rPr>
+        <w:t>$nums</w:t>
+      </w:r>
       <w:r>
         <w:rPr>
           <w:rFonts w:ascii="Consolas" w:eastAsia="Times New Roman" w:hAnsi="Consolas" w:cs="Times New Roman"/>
@@ -1687,11 +2879,176 @@
       <w:r>
         <w:rPr>
           <w:rFonts w:ascii="Consolas" w:eastAsia="Times New Roman" w:hAnsi="Consolas" w:cs="Times New Roman"/>
+          <w:color w:val="AF00DB"/>
+          <w:sz w:val="16"/>
+          <w:szCs w:val="16"/>
+        </w:rPr>
+        <w:t>if</w:t>
+      </w:r>
+      <w:r>
+        <w:rPr>
+          <w:rFonts w:ascii="Consolas" w:eastAsia="Times New Roman" w:hAnsi="Consolas" w:cs="Times New Roman"/>
+          <w:color w:val="000000"/>
+          <w:sz w:val="16"/>
+          <w:szCs w:val="16"/>
+        </w:rPr>
+        <w:t xml:space="preserve"> (</w:t>
+      </w:r>
+      <w:r>
+        <w:rPr>
+          <w:rFonts w:ascii="Consolas" w:eastAsia="Times New Roman" w:hAnsi="Consolas" w:cs="Times New Roman"/>
+          <w:color w:val="795E26"/>
+          <w:sz w:val="16"/>
+          <w:szCs w:val="16"/>
+        </w:rPr>
+        <w:t>empty</w:t>
+      </w:r>
+      <w:r>
+        <w:rPr>
+          <w:rFonts w:ascii="Consolas" w:eastAsia="Times New Roman" w:hAnsi="Consolas" w:cs="Times New Roman"/>
+          <w:color w:val="000000"/>
+          <w:sz w:val="16"/>
+          <w:szCs w:val="16"/>
+        </w:rPr>
+        <w:t>(</w:t>
+      </w:r>
+      <w:r>
+        <w:rPr>
+          <w:rFonts w:ascii="Consolas" w:eastAsia="Times New Roman" w:hAnsi="Consolas" w:cs="Times New Roman"/>
           <w:color w:val="001080"/>
           <w:sz w:val="16"/>
           <w:szCs w:val="16"/>
         </w:rPr>
-        <w:t>$freq</w:t>
+        <w:t>$nums</w:t>
+      </w:r>
+      <w:r>
+        <w:rPr>
+          <w:rFonts w:ascii="Consolas" w:eastAsia="Times New Roman" w:hAnsi="Consolas" w:cs="Times New Roman"/>
+          <w:color w:val="000000"/>
+          <w:sz w:val="16"/>
+          <w:szCs w:val="16"/>
+        </w:rPr>
+        <w:t>)) {</w:t>
+      </w:r>
+    </w:p>
+    <w:p>
+      <w:pPr>
+        <w:shd w:val="clear" w:color="auto" w:fill="FFFFFF"/>
+        <w:spacing w:after="0" w:line="218" w:lineRule="atLeast"/>
+        <w:rPr>
+          <w:rFonts w:ascii="Consolas" w:eastAsia="Times New Roman" w:hAnsi="Consolas" w:cs="Times New Roman"/>
+          <w:color w:val="000000"/>
+          <w:sz w:val="16"/>
+          <w:szCs w:val="16"/>
+        </w:rPr>
+      </w:pPr>
+      <w:r>
+        <w:rPr>
+          <w:rFonts w:ascii="Consolas" w:eastAsia="Times New Roman" w:hAnsi="Consolas" w:cs="Times New Roman"/>
+          <w:color w:val="000000"/>
+          <w:sz w:val="16"/>
+          <w:szCs w:val="16"/>
+        </w:rPr>
+        <w:t xml:space="preserve">            </w:t>
+      </w:r>
+      <w:r>
+        <w:rPr>
+          <w:rFonts w:ascii="Consolas" w:eastAsia="Times New Roman" w:hAnsi="Consolas" w:cs="Times New Roman"/>
+          <w:color w:val="AF00DB"/>
+          <w:sz w:val="16"/>
+          <w:szCs w:val="16"/>
+        </w:rPr>
+        <w:t>return</w:t>
+      </w:r>
+      <w:r>
+        <w:rPr>
+          <w:rFonts w:ascii="Consolas" w:eastAsia="Times New Roman" w:hAnsi="Consolas" w:cs="Times New Roman"/>
+          <w:color w:val="000000"/>
+          <w:sz w:val="16"/>
+          <w:szCs w:val="16"/>
+        </w:rPr>
+        <w:t xml:space="preserve"> </w:t>
+      </w:r>
+      <w:r>
+        <w:rPr>
+          <w:rFonts w:ascii="Consolas" w:eastAsia="Times New Roman" w:hAnsi="Consolas" w:cs="Times New Roman"/>
+          <w:color w:val="098658"/>
+          <w:sz w:val="16"/>
+          <w:szCs w:val="16"/>
+        </w:rPr>
+        <w:t>0</w:t>
+      </w:r>
+      <w:r>
+        <w:rPr>
+          <w:rFonts w:ascii="Consolas" w:eastAsia="Times New Roman" w:hAnsi="Consolas" w:cs="Times New Roman"/>
+          <w:color w:val="000000"/>
+          <w:sz w:val="16"/>
+          <w:szCs w:val="16"/>
+        </w:rPr>
+        <w:t>;</w:t>
+      </w:r>
+    </w:p>
+    <w:p>
+      <w:pPr>
+        <w:shd w:val="clear" w:color="auto" w:fill="FFFFFF"/>
+        <w:spacing w:after="0" w:line="218" w:lineRule="atLeast"/>
+        <w:rPr>
+          <w:rFonts w:ascii="Consolas" w:eastAsia="Times New Roman" w:hAnsi="Consolas" w:cs="Times New Roman"/>
+          <w:color w:val="000000"/>
+          <w:sz w:val="16"/>
+          <w:szCs w:val="16"/>
+        </w:rPr>
+      </w:pPr>
+      <w:r>
+        <w:rPr>
+          <w:rFonts w:ascii="Consolas" w:eastAsia="Times New Roman" w:hAnsi="Consolas" w:cs="Times New Roman"/>
+          <w:color w:val="000000"/>
+          <w:sz w:val="16"/>
+          <w:szCs w:val="16"/>
+        </w:rPr>
+        <w:t>        }</w:t>
+      </w:r>
+    </w:p>
+    <w:p>
+      <w:pPr>
+        <w:shd w:val="clear" w:color="auto" w:fill="FFFFFF"/>
+        <w:spacing w:after="0" w:line="218" w:lineRule="atLeast"/>
+        <w:rPr>
+          <w:rFonts w:ascii="Consolas" w:eastAsia="Times New Roman" w:hAnsi="Consolas" w:cs="Times New Roman"/>
+          <w:color w:val="000000"/>
+          <w:sz w:val="16"/>
+          <w:szCs w:val="16"/>
+        </w:rPr>
+      </w:pPr>
+    </w:p>
+    <w:p>
+      <w:pPr>
+        <w:shd w:val="clear" w:color="auto" w:fill="FFFFFF"/>
+        <w:spacing w:after="0" w:line="218" w:lineRule="atLeast"/>
+        <w:rPr>
+          <w:rFonts w:ascii="Consolas" w:eastAsia="Times New Roman" w:hAnsi="Consolas" w:cs="Times New Roman"/>
+          <w:color w:val="000000"/>
+          <w:sz w:val="16"/>
+          <w:szCs w:val="16"/>
+        </w:rPr>
+      </w:pPr>
+      <w:r>
+        <w:rPr>
+          <w:rFonts w:ascii="Consolas" w:eastAsia="Times New Roman" w:hAnsi="Consolas" w:cs="Times New Roman"/>
+          <w:color w:val="000000"/>
+          <w:sz w:val="16"/>
+          <w:szCs w:val="16"/>
+        </w:rPr>
+        <w:t xml:space="preserve">        </w:t>
+      </w:r>
+      <w:r>
+        <w:rPr>
+          <w:rFonts w:ascii="Consolas" w:eastAsia="Times New Roman" w:hAnsi="Consolas" w:cs="Times New Roman"/>
+          <w:color w:val="001080"/>
+          <w:sz w:val="16"/>
+          <w:szCs w:val="16"/>
+        </w:rPr>
+        <w:t>$n</w:t>
       </w:r>
       <w:r>
         <w:rPr>
@@ -1702,7 +3059,6 @@
         </w:rPr>
         <w:t xml:space="preserve"> = </w:t>
       </w:r>
-      <w:proofErr w:type="spellStart"/>
       <w:r>
         <w:rPr>
           <w:rFonts w:ascii="Consolas" w:eastAsia="Times New Roman" w:hAnsi="Consolas" w:cs="Times New Roman"/>
@@ -1710,9 +3066,74 @@
           <w:sz w:val="16"/>
           <w:szCs w:val="16"/>
         </w:rPr>
-        <w:t>array_count_</w:t>
-      </w:r>
-      <w:proofErr w:type="gramStart"/>
+        <w:t>count</w:t>
+      </w:r>
+      <w:r>
+        <w:rPr>
+          <w:rFonts w:ascii="Consolas" w:eastAsia="Times New Roman" w:hAnsi="Consolas" w:cs="Times New Roman"/>
+          <w:color w:val="000000"/>
+          <w:sz w:val="16"/>
+          <w:szCs w:val="16"/>
+        </w:rPr>
+        <w:t>(</w:t>
+      </w:r>
+      <w:r>
+        <w:rPr>
+          <w:rFonts w:ascii="Consolas" w:eastAsia="Times New Roman" w:hAnsi="Consolas" w:cs="Times New Roman"/>
+          <w:color w:val="001080"/>
+          <w:sz w:val="16"/>
+          <w:szCs w:val="16"/>
+        </w:rPr>
+        <w:t>$nums</w:t>
+      </w:r>
+      <w:r>
+        <w:rPr>
+          <w:rFonts w:ascii="Consolas" w:eastAsia="Times New Roman" w:hAnsi="Consolas" w:cs="Times New Roman"/>
+          <w:color w:val="000000"/>
+          <w:sz w:val="16"/>
+          <w:szCs w:val="16"/>
+        </w:rPr>
+        <w:t>);</w:t>
+      </w:r>
+    </w:p>
+    <w:p>
+      <w:pPr>
+        <w:shd w:val="clear" w:color="auto" w:fill="FFFFFF"/>
+        <w:spacing w:after="0" w:line="218" w:lineRule="atLeast"/>
+        <w:rPr>
+          <w:rFonts w:ascii="Consolas" w:eastAsia="Times New Roman" w:hAnsi="Consolas" w:cs="Times New Roman"/>
+          <w:color w:val="000000"/>
+          <w:sz w:val="16"/>
+          <w:szCs w:val="16"/>
+        </w:rPr>
+      </w:pPr>
+      <w:r>
+        <w:rPr>
+          <w:rFonts w:ascii="Consolas" w:eastAsia="Times New Roman" w:hAnsi="Consolas" w:cs="Times New Roman"/>
+          <w:color w:val="000000"/>
+          <w:sz w:val="16"/>
+          <w:szCs w:val="16"/>
+        </w:rPr>
+        <w:t xml:space="preserve">        </w:t>
+      </w:r>
+      <w:r>
+        <w:rPr>
+          <w:rFonts w:ascii="Consolas" w:eastAsia="Times New Roman" w:hAnsi="Consolas" w:cs="Times New Roman"/>
+          <w:color w:val="001080"/>
+          <w:sz w:val="16"/>
+          <w:szCs w:val="16"/>
+        </w:rPr>
+        <w:t>$dp</w:t>
+      </w:r>
+      <w:r>
+        <w:rPr>
+          <w:rFonts w:ascii="Consolas" w:eastAsia="Times New Roman" w:hAnsi="Consolas" w:cs="Times New Roman"/>
+          <w:color w:val="000000"/>
+          <w:sz w:val="16"/>
+          <w:szCs w:val="16"/>
+        </w:rPr>
+        <w:t xml:space="preserve"> = </w:t>
+      </w:r>
       <w:r>
         <w:rPr>
           <w:rFonts w:ascii="Consolas" w:eastAsia="Times New Roman" w:hAnsi="Consolas" w:cs="Times New Roman"/>
@@ -1720,9 +3141,8 @@
           <w:sz w:val="16"/>
           <w:szCs w:val="16"/>
         </w:rPr>
-        <w:t>values</w:t>
-      </w:r>
-      <w:proofErr w:type="spellEnd"/>
+        <w:t>array_fill</w:t>
+      </w:r>
       <w:r>
         <w:rPr>
           <w:rFonts w:ascii="Consolas" w:eastAsia="Times New Roman" w:hAnsi="Consolas" w:cs="Times New Roman"/>
@@ -1732,7 +3152,24 @@
         </w:rPr>
         <w:t>(</w:t>
       </w:r>
-      <w:proofErr w:type="gramEnd"/>
+      <w:r>
+        <w:rPr>
+          <w:rFonts w:ascii="Consolas" w:eastAsia="Times New Roman" w:hAnsi="Consolas" w:cs="Times New Roman"/>
+          <w:color w:val="098658"/>
+          <w:sz w:val="16"/>
+          <w:szCs w:val="16"/>
+        </w:rPr>
+        <w:t>0</w:t>
+      </w:r>
+      <w:r>
+        <w:rPr>
+          <w:rFonts w:ascii="Consolas" w:eastAsia="Times New Roman" w:hAnsi="Consolas" w:cs="Times New Roman"/>
+          <w:color w:val="000000"/>
+          <w:sz w:val="16"/>
+          <w:szCs w:val="16"/>
+        </w:rPr>
+        <w:t xml:space="preserve">, </w:t>
+      </w:r>
       <w:r>
         <w:rPr>
           <w:rFonts w:ascii="Consolas" w:eastAsia="Times New Roman" w:hAnsi="Consolas" w:cs="Times New Roman"/>
@@ -1740,9 +3177,86 @@
           <w:sz w:val="16"/>
           <w:szCs w:val="16"/>
         </w:rPr>
-        <w:t>$</w:t>
-      </w:r>
-      <w:proofErr w:type="spellStart"/>
+        <w:t>$n</w:t>
+      </w:r>
+      <w:r>
+        <w:rPr>
+          <w:rFonts w:ascii="Consolas" w:eastAsia="Times New Roman" w:hAnsi="Consolas" w:cs="Times New Roman"/>
+          <w:color w:val="000000"/>
+          <w:sz w:val="16"/>
+          <w:szCs w:val="16"/>
+        </w:rPr>
+        <w:t xml:space="preserve">, </w:t>
+      </w:r>
+      <w:r>
+        <w:rPr>
+          <w:rFonts w:ascii="Consolas" w:eastAsia="Times New Roman" w:hAnsi="Consolas" w:cs="Times New Roman"/>
+          <w:color w:val="098658"/>
+          <w:sz w:val="16"/>
+          <w:szCs w:val="16"/>
+        </w:rPr>
+        <w:t>1</w:t>
+      </w:r>
+      <w:r>
+        <w:rPr>
+          <w:rFonts w:ascii="Consolas" w:eastAsia="Times New Roman" w:hAnsi="Consolas" w:cs="Times New Roman"/>
+          <w:color w:val="000000"/>
+          <w:sz w:val="16"/>
+          <w:szCs w:val="16"/>
+        </w:rPr>
+        <w:t>);</w:t>
+      </w:r>
+    </w:p>
+    <w:p>
+      <w:pPr>
+        <w:shd w:val="clear" w:color="auto" w:fill="FFFFFF"/>
+        <w:spacing w:after="0" w:line="218" w:lineRule="atLeast"/>
+        <w:rPr>
+          <w:rFonts w:ascii="Consolas" w:eastAsia="Times New Roman" w:hAnsi="Consolas" w:cs="Times New Roman"/>
+          <w:color w:val="000000"/>
+          <w:sz w:val="16"/>
+          <w:szCs w:val="16"/>
+        </w:rPr>
+      </w:pPr>
+    </w:p>
+    <w:p>
+      <w:pPr>
+        <w:shd w:val="clear" w:color="auto" w:fill="FFFFFF"/>
+        <w:spacing w:after="0" w:line="218" w:lineRule="atLeast"/>
+        <w:rPr>
+          <w:rFonts w:ascii="Consolas" w:eastAsia="Times New Roman" w:hAnsi="Consolas" w:cs="Times New Roman"/>
+          <w:color w:val="000000"/>
+          <w:sz w:val="16"/>
+          <w:szCs w:val="16"/>
+        </w:rPr>
+      </w:pPr>
+      <w:r>
+        <w:rPr>
+          <w:rFonts w:ascii="Consolas" w:eastAsia="Times New Roman" w:hAnsi="Consolas" w:cs="Times New Roman"/>
+          <w:color w:val="000000"/>
+          <w:sz w:val="16"/>
+          <w:szCs w:val="16"/>
+        </w:rPr>
+        <w:t xml:space="preserve">        </w:t>
+      </w:r>
+      <w:r>
+        <w:rPr>
+          <w:rFonts w:ascii="Consolas" w:eastAsia="Times New Roman" w:hAnsi="Consolas" w:cs="Times New Roman"/>
+          <w:color w:val="AF00DB"/>
+          <w:sz w:val="16"/>
+          <w:szCs w:val="16"/>
+        </w:rPr>
+        <w:t>for</w:t>
+      </w:r>
+      <w:r>
+        <w:rPr>
+          <w:rFonts w:ascii="Consolas" w:eastAsia="Times New Roman" w:hAnsi="Consolas" w:cs="Times New Roman"/>
+          <w:color w:val="000000"/>
+          <w:sz w:val="16"/>
+          <w:szCs w:val="16"/>
+        </w:rPr>
+        <w:t xml:space="preserve"> (</w:t>
+      </w:r>
       <w:r>
         <w:rPr>
           <w:rFonts w:ascii="Consolas" w:eastAsia="Times New Roman" w:hAnsi="Consolas" w:cs="Times New Roman"/>
@@ -1750,9 +3264,485 @@
           <w:sz w:val="16"/>
           <w:szCs w:val="16"/>
         </w:rPr>
-        <w:t>nums</w:t>
-      </w:r>
-      <w:proofErr w:type="spellEnd"/>
+        <w:t>$i</w:t>
+      </w:r>
+      <w:r>
+        <w:rPr>
+          <w:rFonts w:ascii="Consolas" w:eastAsia="Times New Roman" w:hAnsi="Consolas" w:cs="Times New Roman"/>
+          <w:color w:val="000000"/>
+          <w:sz w:val="16"/>
+          <w:szCs w:val="16"/>
+        </w:rPr>
+        <w:t xml:space="preserve"> = </w:t>
+      </w:r>
+      <w:r>
+        <w:rPr>
+          <w:rFonts w:ascii="Consolas" w:eastAsia="Times New Roman" w:hAnsi="Consolas" w:cs="Times New Roman"/>
+          <w:color w:val="098658"/>
+          <w:sz w:val="16"/>
+          <w:szCs w:val="16"/>
+        </w:rPr>
+        <w:t>1</w:t>
+      </w:r>
+      <w:r>
+        <w:rPr>
+          <w:rFonts w:ascii="Consolas" w:eastAsia="Times New Roman" w:hAnsi="Consolas" w:cs="Times New Roman"/>
+          <w:color w:val="000000"/>
+          <w:sz w:val="16"/>
+          <w:szCs w:val="16"/>
+        </w:rPr>
+        <w:t xml:space="preserve">; </w:t>
+      </w:r>
+      <w:r>
+        <w:rPr>
+          <w:rFonts w:ascii="Consolas" w:eastAsia="Times New Roman" w:hAnsi="Consolas" w:cs="Times New Roman"/>
+          <w:color w:val="001080"/>
+          <w:sz w:val="16"/>
+          <w:szCs w:val="16"/>
+        </w:rPr>
+        <w:t>$i</w:t>
+      </w:r>
+      <w:r>
+        <w:rPr>
+          <w:rFonts w:ascii="Consolas" w:eastAsia="Times New Roman" w:hAnsi="Consolas" w:cs="Times New Roman"/>
+          <w:color w:val="000000"/>
+          <w:sz w:val="16"/>
+          <w:szCs w:val="16"/>
+        </w:rPr>
+        <w:t xml:space="preserve"> &lt; </w:t>
+      </w:r>
+      <w:r>
+        <w:rPr>
+          <w:rFonts w:ascii="Consolas" w:eastAsia="Times New Roman" w:hAnsi="Consolas" w:cs="Times New Roman"/>
+          <w:color w:val="001080"/>
+          <w:sz w:val="16"/>
+          <w:szCs w:val="16"/>
+        </w:rPr>
+        <w:t>$n</w:t>
+      </w:r>
+      <w:r>
+        <w:rPr>
+          <w:rFonts w:ascii="Consolas" w:eastAsia="Times New Roman" w:hAnsi="Consolas" w:cs="Times New Roman"/>
+          <w:color w:val="000000"/>
+          <w:sz w:val="16"/>
+          <w:szCs w:val="16"/>
+        </w:rPr>
+        <w:t xml:space="preserve">; </w:t>
+      </w:r>
+      <w:r>
+        <w:rPr>
+          <w:rFonts w:ascii="Consolas" w:eastAsia="Times New Roman" w:hAnsi="Consolas" w:cs="Times New Roman"/>
+          <w:color w:val="001080"/>
+          <w:sz w:val="16"/>
+          <w:szCs w:val="16"/>
+        </w:rPr>
+        <w:t>$i</w:t>
+      </w:r>
+      <w:r>
+        <w:rPr>
+          <w:rFonts w:ascii="Consolas" w:eastAsia="Times New Roman" w:hAnsi="Consolas" w:cs="Times New Roman"/>
+          <w:color w:val="000000"/>
+          <w:sz w:val="16"/>
+          <w:szCs w:val="16"/>
+        </w:rPr>
+        <w:t>++) {</w:t>
+      </w:r>
+    </w:p>
+    <w:p>
+      <w:pPr>
+        <w:shd w:val="clear" w:color="auto" w:fill="FFFFFF"/>
+        <w:spacing w:after="0" w:line="218" w:lineRule="atLeast"/>
+        <w:rPr>
+          <w:rFonts w:ascii="Consolas" w:eastAsia="Times New Roman" w:hAnsi="Consolas" w:cs="Times New Roman"/>
+          <w:color w:val="000000"/>
+          <w:sz w:val="16"/>
+          <w:szCs w:val="16"/>
+        </w:rPr>
+      </w:pPr>
+      <w:r>
+        <w:rPr>
+          <w:rFonts w:ascii="Consolas" w:eastAsia="Times New Roman" w:hAnsi="Consolas" w:cs="Times New Roman"/>
+          <w:color w:val="000000"/>
+          <w:sz w:val="16"/>
+          <w:szCs w:val="16"/>
+        </w:rPr>
+        <w:t xml:space="preserve">            </w:t>
+      </w:r>
+      <w:r>
+        <w:rPr>
+          <w:rFonts w:ascii="Consolas" w:eastAsia="Times New Roman" w:hAnsi="Consolas" w:cs="Times New Roman"/>
+          <w:color w:val="AF00DB"/>
+          <w:sz w:val="16"/>
+          <w:szCs w:val="16"/>
+        </w:rPr>
+        <w:t>for</w:t>
+      </w:r>
+      <w:r>
+        <w:rPr>
+          <w:rFonts w:ascii="Consolas" w:eastAsia="Times New Roman" w:hAnsi="Consolas" w:cs="Times New Roman"/>
+          <w:color w:val="000000"/>
+          <w:sz w:val="16"/>
+          <w:szCs w:val="16"/>
+        </w:rPr>
+        <w:t xml:space="preserve"> (</w:t>
+      </w:r>
+      <w:r>
+        <w:rPr>
+          <w:rFonts w:ascii="Consolas" w:eastAsia="Times New Roman" w:hAnsi="Consolas" w:cs="Times New Roman"/>
+          <w:color w:val="001080"/>
+          <w:sz w:val="16"/>
+          <w:szCs w:val="16"/>
+        </w:rPr>
+        <w:t>$j</w:t>
+      </w:r>
+      <w:r>
+        <w:rPr>
+          <w:rFonts w:ascii="Consolas" w:eastAsia="Times New Roman" w:hAnsi="Consolas" w:cs="Times New Roman"/>
+          <w:color w:val="000000"/>
+          <w:sz w:val="16"/>
+          <w:szCs w:val="16"/>
+        </w:rPr>
+        <w:t xml:space="preserve"> = </w:t>
+      </w:r>
+      <w:r>
+        <w:rPr>
+          <w:rFonts w:ascii="Consolas" w:eastAsia="Times New Roman" w:hAnsi="Consolas" w:cs="Times New Roman"/>
+          <w:color w:val="098658"/>
+          <w:sz w:val="16"/>
+          <w:szCs w:val="16"/>
+        </w:rPr>
+        <w:t>0</w:t>
+      </w:r>
+      <w:r>
+        <w:rPr>
+          <w:rFonts w:ascii="Consolas" w:eastAsia="Times New Roman" w:hAnsi="Consolas" w:cs="Times New Roman"/>
+          <w:color w:val="000000"/>
+          <w:sz w:val="16"/>
+          <w:szCs w:val="16"/>
+        </w:rPr>
+        <w:t xml:space="preserve">; </w:t>
+      </w:r>
+      <w:r>
+        <w:rPr>
+          <w:rFonts w:ascii="Consolas" w:eastAsia="Times New Roman" w:hAnsi="Consolas" w:cs="Times New Roman"/>
+          <w:color w:val="001080"/>
+          <w:sz w:val="16"/>
+          <w:szCs w:val="16"/>
+        </w:rPr>
+        <w:t>$j</w:t>
+      </w:r>
+      <w:r>
+        <w:rPr>
+          <w:rFonts w:ascii="Consolas" w:eastAsia="Times New Roman" w:hAnsi="Consolas" w:cs="Times New Roman"/>
+          <w:color w:val="000000"/>
+          <w:sz w:val="16"/>
+          <w:szCs w:val="16"/>
+        </w:rPr>
+        <w:t xml:space="preserve"> &lt; </w:t>
+      </w:r>
+      <w:r>
+        <w:rPr>
+          <w:rFonts w:ascii="Consolas" w:eastAsia="Times New Roman" w:hAnsi="Consolas" w:cs="Times New Roman"/>
+          <w:color w:val="001080"/>
+          <w:sz w:val="16"/>
+          <w:szCs w:val="16"/>
+        </w:rPr>
+        <w:t>$i</w:t>
+      </w:r>
+      <w:r>
+        <w:rPr>
+          <w:rFonts w:ascii="Consolas" w:eastAsia="Times New Roman" w:hAnsi="Consolas" w:cs="Times New Roman"/>
+          <w:color w:val="000000"/>
+          <w:sz w:val="16"/>
+          <w:szCs w:val="16"/>
+        </w:rPr>
+        <w:t xml:space="preserve">; </w:t>
+      </w:r>
+      <w:r>
+        <w:rPr>
+          <w:rFonts w:ascii="Consolas" w:eastAsia="Times New Roman" w:hAnsi="Consolas" w:cs="Times New Roman"/>
+          <w:color w:val="001080"/>
+          <w:sz w:val="16"/>
+          <w:szCs w:val="16"/>
+        </w:rPr>
+        <w:t>$j</w:t>
+      </w:r>
+      <w:r>
+        <w:rPr>
+          <w:rFonts w:ascii="Consolas" w:eastAsia="Times New Roman" w:hAnsi="Consolas" w:cs="Times New Roman"/>
+          <w:color w:val="000000"/>
+          <w:sz w:val="16"/>
+          <w:szCs w:val="16"/>
+        </w:rPr>
+        <w:t>++) {</w:t>
+      </w:r>
+    </w:p>
+    <w:p>
+      <w:pPr>
+        <w:shd w:val="clear" w:color="auto" w:fill="FFFFFF"/>
+        <w:spacing w:after="0" w:line="218" w:lineRule="atLeast"/>
+        <w:rPr>
+          <w:rFonts w:ascii="Consolas" w:eastAsia="Times New Roman" w:hAnsi="Consolas" w:cs="Times New Roman"/>
+          <w:color w:val="000000"/>
+          <w:sz w:val="16"/>
+          <w:szCs w:val="16"/>
+        </w:rPr>
+      </w:pPr>
+      <w:r>
+        <w:rPr>
+          <w:rFonts w:ascii="Consolas" w:eastAsia="Times New Roman" w:hAnsi="Consolas" w:cs="Times New Roman"/>
+          <w:color w:val="000000"/>
+          <w:sz w:val="16"/>
+          <w:szCs w:val="16"/>
+        </w:rPr>
+        <w:t xml:space="preserve">                </w:t>
+      </w:r>
+      <w:r>
+        <w:rPr>
+          <w:rFonts w:ascii="Consolas" w:eastAsia="Times New Roman" w:hAnsi="Consolas" w:cs="Times New Roman"/>
+          <w:color w:val="AF00DB"/>
+          <w:sz w:val="16"/>
+          <w:szCs w:val="16"/>
+        </w:rPr>
+        <w:t>if</w:t>
+      </w:r>
+      <w:r>
+        <w:rPr>
+          <w:rFonts w:ascii="Consolas" w:eastAsia="Times New Roman" w:hAnsi="Consolas" w:cs="Times New Roman"/>
+          <w:color w:val="000000"/>
+          <w:sz w:val="16"/>
+          <w:szCs w:val="16"/>
+        </w:rPr>
+        <w:t xml:space="preserve"> (</w:t>
+      </w:r>
+      <w:r>
+        <w:rPr>
+          <w:rFonts w:ascii="Consolas" w:eastAsia="Times New Roman" w:hAnsi="Consolas" w:cs="Times New Roman"/>
+          <w:color w:val="001080"/>
+          <w:sz w:val="16"/>
+          <w:szCs w:val="16"/>
+        </w:rPr>
+        <w:t>$nums</w:t>
+      </w:r>
+      <w:r>
+        <w:rPr>
+          <w:rFonts w:ascii="Consolas" w:eastAsia="Times New Roman" w:hAnsi="Consolas" w:cs="Times New Roman"/>
+          <w:color w:val="000000"/>
+          <w:sz w:val="16"/>
+          <w:szCs w:val="16"/>
+        </w:rPr>
+        <w:t>[</w:t>
+      </w:r>
+      <w:r>
+        <w:rPr>
+          <w:rFonts w:ascii="Consolas" w:eastAsia="Times New Roman" w:hAnsi="Consolas" w:cs="Times New Roman"/>
+          <w:color w:val="001080"/>
+          <w:sz w:val="16"/>
+          <w:szCs w:val="16"/>
+        </w:rPr>
+        <w:t>$i</w:t>
+      </w:r>
+      <w:r>
+        <w:rPr>
+          <w:rFonts w:ascii="Consolas" w:eastAsia="Times New Roman" w:hAnsi="Consolas" w:cs="Times New Roman"/>
+          <w:color w:val="000000"/>
+          <w:sz w:val="16"/>
+          <w:szCs w:val="16"/>
+        </w:rPr>
+        <w:t xml:space="preserve">] &gt; </w:t>
+      </w:r>
+      <w:r>
+        <w:rPr>
+          <w:rFonts w:ascii="Consolas" w:eastAsia="Times New Roman" w:hAnsi="Consolas" w:cs="Times New Roman"/>
+          <w:color w:val="001080"/>
+          <w:sz w:val="16"/>
+          <w:szCs w:val="16"/>
+        </w:rPr>
+        <w:t>$nums</w:t>
+      </w:r>
+      <w:r>
+        <w:rPr>
+          <w:rFonts w:ascii="Consolas" w:eastAsia="Times New Roman" w:hAnsi="Consolas" w:cs="Times New Roman"/>
+          <w:color w:val="000000"/>
+          <w:sz w:val="16"/>
+          <w:szCs w:val="16"/>
+        </w:rPr>
+        <w:t>[</w:t>
+      </w:r>
+      <w:r>
+        <w:rPr>
+          <w:rFonts w:ascii="Consolas" w:eastAsia="Times New Roman" w:hAnsi="Consolas" w:cs="Times New Roman"/>
+          <w:color w:val="001080"/>
+          <w:sz w:val="16"/>
+          <w:szCs w:val="16"/>
+        </w:rPr>
+        <w:t>$j</w:t>
+      </w:r>
+      <w:r>
+        <w:rPr>
+          <w:rFonts w:ascii="Consolas" w:eastAsia="Times New Roman" w:hAnsi="Consolas" w:cs="Times New Roman"/>
+          <w:color w:val="000000"/>
+          <w:sz w:val="16"/>
+          <w:szCs w:val="16"/>
+        </w:rPr>
+        <w:t>]) {</w:t>
+      </w:r>
+    </w:p>
+    <w:p>
+      <w:pPr>
+        <w:shd w:val="clear" w:color="auto" w:fill="FFFFFF"/>
+        <w:spacing w:after="0" w:line="218" w:lineRule="atLeast"/>
+        <w:rPr>
+          <w:rFonts w:ascii="Consolas" w:eastAsia="Times New Roman" w:hAnsi="Consolas" w:cs="Times New Roman"/>
+          <w:color w:val="000000"/>
+          <w:sz w:val="16"/>
+          <w:szCs w:val="16"/>
+        </w:rPr>
+      </w:pPr>
+      <w:r>
+        <w:rPr>
+          <w:rFonts w:ascii="Consolas" w:eastAsia="Times New Roman" w:hAnsi="Consolas" w:cs="Times New Roman"/>
+          <w:color w:val="000000"/>
+          <w:sz w:val="16"/>
+          <w:szCs w:val="16"/>
+        </w:rPr>
+        <w:t xml:space="preserve">                    </w:t>
+      </w:r>
+      <w:r>
+        <w:rPr>
+          <w:rFonts w:ascii="Consolas" w:eastAsia="Times New Roman" w:hAnsi="Consolas" w:cs="Times New Roman"/>
+          <w:color w:val="001080"/>
+          <w:sz w:val="16"/>
+          <w:szCs w:val="16"/>
+        </w:rPr>
+        <w:t>$dp</w:t>
+      </w:r>
+      <w:r>
+        <w:rPr>
+          <w:rFonts w:ascii="Consolas" w:eastAsia="Times New Roman" w:hAnsi="Consolas" w:cs="Times New Roman"/>
+          <w:color w:val="000000"/>
+          <w:sz w:val="16"/>
+          <w:szCs w:val="16"/>
+        </w:rPr>
+        <w:t>[</w:t>
+      </w:r>
+      <w:r>
+        <w:rPr>
+          <w:rFonts w:ascii="Consolas" w:eastAsia="Times New Roman" w:hAnsi="Consolas" w:cs="Times New Roman"/>
+          <w:color w:val="001080"/>
+          <w:sz w:val="16"/>
+          <w:szCs w:val="16"/>
+        </w:rPr>
+        <w:t>$i</w:t>
+      </w:r>
+      <w:r>
+        <w:rPr>
+          <w:rFonts w:ascii="Consolas" w:eastAsia="Times New Roman" w:hAnsi="Consolas" w:cs="Times New Roman"/>
+          <w:color w:val="000000"/>
+          <w:sz w:val="16"/>
+          <w:szCs w:val="16"/>
+        </w:rPr>
+        <w:t xml:space="preserve">] = </w:t>
+      </w:r>
+      <w:r>
+        <w:rPr>
+          <w:rFonts w:ascii="Consolas" w:eastAsia="Times New Roman" w:hAnsi="Consolas" w:cs="Times New Roman"/>
+          <w:color w:val="795E26"/>
+          <w:sz w:val="16"/>
+          <w:szCs w:val="16"/>
+        </w:rPr>
+        <w:t>max</w:t>
+      </w:r>
+      <w:r>
+        <w:rPr>
+          <w:rFonts w:ascii="Consolas" w:eastAsia="Times New Roman" w:hAnsi="Consolas" w:cs="Times New Roman"/>
+          <w:color w:val="000000"/>
+          <w:sz w:val="16"/>
+          <w:szCs w:val="16"/>
+        </w:rPr>
+        <w:t>(</w:t>
+      </w:r>
+      <w:r>
+        <w:rPr>
+          <w:rFonts w:ascii="Consolas" w:eastAsia="Times New Roman" w:hAnsi="Consolas" w:cs="Times New Roman"/>
+          <w:color w:val="001080"/>
+          <w:sz w:val="16"/>
+          <w:szCs w:val="16"/>
+        </w:rPr>
+        <w:t>$dp</w:t>
+      </w:r>
+      <w:r>
+        <w:rPr>
+          <w:rFonts w:ascii="Consolas" w:eastAsia="Times New Roman" w:hAnsi="Consolas" w:cs="Times New Roman"/>
+          <w:color w:val="000000"/>
+          <w:sz w:val="16"/>
+          <w:szCs w:val="16"/>
+        </w:rPr>
+        <w:t>[</w:t>
+      </w:r>
+      <w:r>
+        <w:rPr>
+          <w:rFonts w:ascii="Consolas" w:eastAsia="Times New Roman" w:hAnsi="Consolas" w:cs="Times New Roman"/>
+          <w:color w:val="001080"/>
+          <w:sz w:val="16"/>
+          <w:szCs w:val="16"/>
+        </w:rPr>
+        <w:t>$i</w:t>
+      </w:r>
+      <w:r>
+        <w:rPr>
+          <w:rFonts w:ascii="Consolas" w:eastAsia="Times New Roman" w:hAnsi="Consolas" w:cs="Times New Roman"/>
+          <w:color w:val="000000"/>
+          <w:sz w:val="16"/>
+          <w:szCs w:val="16"/>
+        </w:rPr>
+        <w:t xml:space="preserve">], </w:t>
+      </w:r>
+      <w:r>
+        <w:rPr>
+          <w:rFonts w:ascii="Consolas" w:eastAsia="Times New Roman" w:hAnsi="Consolas" w:cs="Times New Roman"/>
+          <w:color w:val="001080"/>
+          <w:sz w:val="16"/>
+          <w:szCs w:val="16"/>
+        </w:rPr>
+        <w:t>$dp</w:t>
+      </w:r>
+      <w:r>
+        <w:rPr>
+          <w:rFonts w:ascii="Consolas" w:eastAsia="Times New Roman" w:hAnsi="Consolas" w:cs="Times New Roman"/>
+          <w:color w:val="000000"/>
+          <w:sz w:val="16"/>
+          <w:szCs w:val="16"/>
+        </w:rPr>
+        <w:t>[</w:t>
+      </w:r>
+      <w:r>
+        <w:rPr>
+          <w:rFonts w:ascii="Consolas" w:eastAsia="Times New Roman" w:hAnsi="Consolas" w:cs="Times New Roman"/>
+          <w:color w:val="001080"/>
+          <w:sz w:val="16"/>
+          <w:szCs w:val="16"/>
+        </w:rPr>
+        <w:t>$j</w:t>
+      </w:r>
+      <w:r>
+        <w:rPr>
+          <w:rFonts w:ascii="Consolas" w:eastAsia="Times New Roman" w:hAnsi="Consolas" w:cs="Times New Roman"/>
+          <w:color w:val="000000"/>
+          <w:sz w:val="16"/>
+          <w:szCs w:val="16"/>
+        </w:rPr>
+        <w:t xml:space="preserve">] + </w:t>
+      </w:r>
+      <w:r>
+        <w:rPr>
+          <w:rFonts w:ascii="Consolas" w:eastAsia="Times New Roman" w:hAnsi="Consolas" w:cs="Times New Roman"/>
+          <w:color w:val="098658"/>
+          <w:sz w:val="16"/>
+          <w:szCs w:val="16"/>
+        </w:rPr>
+        <w:t>1</w:t>
+      </w:r>
       <w:r>
         <w:rPr>
           <w:rFonts w:ascii="Consolas" w:eastAsia="Times New Roman" w:hAnsi="Consolas" w:cs="Times New Roman"/>
@@ -1781,315 +3771,127 @@
           <w:sz w:val="16"/>
           <w:szCs w:val="16"/>
         </w:rPr>
+        <w:t>                }</w:t>
+      </w:r>
+    </w:p>
+    <w:p>
+      <w:pPr>
+        <w:shd w:val="clear" w:color="auto" w:fill="FFFFFF"/>
+        <w:spacing w:after="0" w:line="218" w:lineRule="atLeast"/>
+        <w:rPr>
+          <w:rFonts w:ascii="Consolas" w:eastAsia="Times New Roman" w:hAnsi="Consolas" w:cs="Times New Roman"/>
+          <w:color w:val="000000"/>
+          <w:sz w:val="16"/>
+          <w:szCs w:val="16"/>
+        </w:rPr>
+      </w:pPr>
+      <w:r>
+        <w:rPr>
+          <w:rFonts w:ascii="Consolas" w:eastAsia="Times New Roman" w:hAnsi="Consolas" w:cs="Times New Roman"/>
+          <w:color w:val="000000"/>
+          <w:sz w:val="16"/>
+          <w:szCs w:val="16"/>
+        </w:rPr>
+        <w:t>            }</w:t>
+      </w:r>
+    </w:p>
+    <w:p>
+      <w:pPr>
+        <w:shd w:val="clear" w:color="auto" w:fill="FFFFFF"/>
+        <w:spacing w:after="0" w:line="218" w:lineRule="atLeast"/>
+        <w:rPr>
+          <w:rFonts w:ascii="Consolas" w:eastAsia="Times New Roman" w:hAnsi="Consolas" w:cs="Times New Roman"/>
+          <w:color w:val="000000"/>
+          <w:sz w:val="16"/>
+          <w:szCs w:val="16"/>
+        </w:rPr>
+      </w:pPr>
+      <w:r>
+        <w:rPr>
+          <w:rFonts w:ascii="Consolas" w:eastAsia="Times New Roman" w:hAnsi="Consolas" w:cs="Times New Roman"/>
+          <w:color w:val="000000"/>
+          <w:sz w:val="16"/>
+          <w:szCs w:val="16"/>
+        </w:rPr>
+        <w:t>        }</w:t>
+      </w:r>
+    </w:p>
+    <w:p>
+      <w:pPr>
+        <w:shd w:val="clear" w:color="auto" w:fill="FFFFFF"/>
+        <w:spacing w:after="0" w:line="218" w:lineRule="atLeast"/>
+        <w:rPr>
+          <w:rFonts w:ascii="Consolas" w:eastAsia="Times New Roman" w:hAnsi="Consolas" w:cs="Times New Roman"/>
+          <w:color w:val="000000"/>
+          <w:sz w:val="16"/>
+          <w:szCs w:val="16"/>
+        </w:rPr>
+      </w:pPr>
+    </w:p>
+    <w:p>
+      <w:pPr>
+        <w:shd w:val="clear" w:color="auto" w:fill="FFFFFF"/>
+        <w:spacing w:after="0" w:line="218" w:lineRule="atLeast"/>
+        <w:rPr>
+          <w:rFonts w:ascii="Consolas" w:eastAsia="Times New Roman" w:hAnsi="Consolas" w:cs="Times New Roman"/>
+          <w:color w:val="000000"/>
+          <w:sz w:val="16"/>
+          <w:szCs w:val="16"/>
+        </w:rPr>
+      </w:pPr>
+      <w:r>
+        <w:rPr>
+          <w:rFonts w:ascii="Consolas" w:eastAsia="Times New Roman" w:hAnsi="Consolas" w:cs="Times New Roman"/>
+          <w:color w:val="000000"/>
+          <w:sz w:val="16"/>
+          <w:szCs w:val="16"/>
+        </w:rPr>
         <w:t xml:space="preserve">        </w:t>
       </w:r>
       <w:r>
         <w:rPr>
           <w:rFonts w:ascii="Consolas" w:eastAsia="Times New Roman" w:hAnsi="Consolas" w:cs="Times New Roman"/>
+          <w:color w:val="AF00DB"/>
+          <w:sz w:val="16"/>
+          <w:szCs w:val="16"/>
+        </w:rPr>
+        <w:t>return</w:t>
+      </w:r>
+      <w:r>
+        <w:rPr>
+          <w:rFonts w:ascii="Consolas" w:eastAsia="Times New Roman" w:hAnsi="Consolas" w:cs="Times New Roman"/>
+          <w:color w:val="000000"/>
+          <w:sz w:val="16"/>
+          <w:szCs w:val="16"/>
+        </w:rPr>
+        <w:t xml:space="preserve"> </w:t>
+      </w:r>
+      <w:r>
+        <w:rPr>
+          <w:rFonts w:ascii="Consolas" w:eastAsia="Times New Roman" w:hAnsi="Consolas" w:cs="Times New Roman"/>
+          <w:color w:val="795E26"/>
+          <w:sz w:val="16"/>
+          <w:szCs w:val="16"/>
+        </w:rPr>
+        <w:t>max</w:t>
+      </w:r>
+      <w:r>
+        <w:rPr>
+          <w:rFonts w:ascii="Consolas" w:eastAsia="Times New Roman" w:hAnsi="Consolas" w:cs="Times New Roman"/>
+          <w:color w:val="000000"/>
+          <w:sz w:val="16"/>
+          <w:szCs w:val="16"/>
+        </w:rPr>
+        <w:t>(</w:t>
+      </w:r>
+      <w:r>
+        <w:rPr>
+          <w:rFonts w:ascii="Consolas" w:eastAsia="Times New Roman" w:hAnsi="Consolas" w:cs="Times New Roman"/>
           <w:color w:val="001080"/>
           <w:sz w:val="16"/>
           <w:szCs w:val="16"/>
         </w:rPr>
-        <w:t>$operations</w:t>
-      </w:r>
-      <w:r>
-        <w:rPr>
-          <w:rFonts w:ascii="Consolas" w:eastAsia="Times New Roman" w:hAnsi="Consolas" w:cs="Times New Roman"/>
-          <w:color w:val="000000"/>
-          <w:sz w:val="16"/>
-          <w:szCs w:val="16"/>
-        </w:rPr>
-        <w:t xml:space="preserve"> = </w:t>
-      </w:r>
-      <w:r>
-        <w:rPr>
-          <w:rFonts w:ascii="Consolas" w:eastAsia="Times New Roman" w:hAnsi="Consolas" w:cs="Times New Roman"/>
-          <w:color w:val="098658"/>
-          <w:sz w:val="16"/>
-          <w:szCs w:val="16"/>
-        </w:rPr>
-        <w:t>0</w:t>
-      </w:r>
-      <w:r>
-        <w:rPr>
-          <w:rFonts w:ascii="Consolas" w:eastAsia="Times New Roman" w:hAnsi="Consolas" w:cs="Times New Roman"/>
-          <w:color w:val="000000"/>
-          <w:sz w:val="16"/>
-          <w:szCs w:val="16"/>
-        </w:rPr>
-        <w:t>;</w:t>
-      </w:r>
-    </w:p>
-    <w:p>
-      <w:pPr>
-        <w:shd w:val="clear" w:color="auto" w:fill="FFFFFF"/>
-        <w:spacing w:after="0" w:line="218" w:lineRule="atLeast"/>
-        <w:rPr>
-          <w:rFonts w:ascii="Consolas" w:eastAsia="Times New Roman" w:hAnsi="Consolas" w:cs="Times New Roman"/>
-          <w:color w:val="000000"/>
-          <w:sz w:val="16"/>
-          <w:szCs w:val="16"/>
-        </w:rPr>
-      </w:pPr>
-    </w:p>
-    <w:p>
-      <w:pPr>
-        <w:shd w:val="clear" w:color="auto" w:fill="FFFFFF"/>
-        <w:spacing w:after="0" w:line="218" w:lineRule="atLeast"/>
-        <w:rPr>
-          <w:rFonts w:ascii="Consolas" w:eastAsia="Times New Roman" w:hAnsi="Consolas" w:cs="Times New Roman"/>
-          <w:color w:val="000000"/>
-          <w:sz w:val="16"/>
-          <w:szCs w:val="16"/>
-        </w:rPr>
-      </w:pPr>
-      <w:r>
-        <w:rPr>
-          <w:rFonts w:ascii="Consolas" w:eastAsia="Times New Roman" w:hAnsi="Consolas" w:cs="Times New Roman"/>
-          <w:color w:val="000000"/>
-          <w:sz w:val="16"/>
-          <w:szCs w:val="16"/>
-        </w:rPr>
-        <w:t xml:space="preserve">        </w:t>
-      </w:r>
-      <w:proofErr w:type="spellStart"/>
-      <w:proofErr w:type="gramStart"/>
-      <w:r>
-        <w:rPr>
-          <w:rFonts w:ascii="Consolas" w:eastAsia="Times New Roman" w:hAnsi="Consolas" w:cs="Times New Roman"/>
-          <w:color w:val="AF00DB"/>
-          <w:sz w:val="16"/>
-          <w:szCs w:val="16"/>
-        </w:rPr>
-        <w:t>foreach</w:t>
-      </w:r>
-      <w:proofErr w:type="spellEnd"/>
-      <w:proofErr w:type="gramEnd"/>
-      <w:r>
-        <w:rPr>
-          <w:rFonts w:ascii="Consolas" w:eastAsia="Times New Roman" w:hAnsi="Consolas" w:cs="Times New Roman"/>
-          <w:color w:val="000000"/>
-          <w:sz w:val="16"/>
-          <w:szCs w:val="16"/>
-        </w:rPr>
-        <w:t xml:space="preserve"> (</w:t>
-      </w:r>
-      <w:r>
-        <w:rPr>
-          <w:rFonts w:ascii="Consolas" w:eastAsia="Times New Roman" w:hAnsi="Consolas" w:cs="Times New Roman"/>
-          <w:color w:val="001080"/>
-          <w:sz w:val="16"/>
-          <w:szCs w:val="16"/>
-        </w:rPr>
-        <w:t>$freq</w:t>
-      </w:r>
-      <w:r>
-        <w:rPr>
-          <w:rFonts w:ascii="Consolas" w:eastAsia="Times New Roman" w:hAnsi="Consolas" w:cs="Times New Roman"/>
-          <w:color w:val="000000"/>
-          <w:sz w:val="16"/>
-          <w:szCs w:val="16"/>
-        </w:rPr>
-        <w:t xml:space="preserve"> as </w:t>
-      </w:r>
-      <w:r>
-        <w:rPr>
-          <w:rFonts w:ascii="Consolas" w:eastAsia="Times New Roman" w:hAnsi="Consolas" w:cs="Times New Roman"/>
-          <w:color w:val="001080"/>
-          <w:sz w:val="16"/>
-          <w:szCs w:val="16"/>
-        </w:rPr>
-        <w:t>$count</w:t>
-      </w:r>
-      <w:r>
-        <w:rPr>
-          <w:rFonts w:ascii="Consolas" w:eastAsia="Times New Roman" w:hAnsi="Consolas" w:cs="Times New Roman"/>
-          <w:color w:val="000000"/>
-          <w:sz w:val="16"/>
-          <w:szCs w:val="16"/>
-        </w:rPr>
-        <w:t>) {</w:t>
-      </w:r>
-    </w:p>
-    <w:p>
-      <w:pPr>
-        <w:shd w:val="clear" w:color="auto" w:fill="FFFFFF"/>
-        <w:spacing w:after="0" w:line="218" w:lineRule="atLeast"/>
-        <w:rPr>
-          <w:rFonts w:ascii="Consolas" w:eastAsia="Times New Roman" w:hAnsi="Consolas" w:cs="Times New Roman"/>
-          <w:color w:val="000000"/>
-          <w:sz w:val="16"/>
-          <w:szCs w:val="16"/>
-        </w:rPr>
-      </w:pPr>
-      <w:r>
-        <w:rPr>
-          <w:rFonts w:ascii="Consolas" w:eastAsia="Times New Roman" w:hAnsi="Consolas" w:cs="Times New Roman"/>
-          <w:color w:val="000000"/>
-          <w:sz w:val="16"/>
-          <w:szCs w:val="16"/>
-        </w:rPr>
-        <w:t xml:space="preserve">            </w:t>
-      </w:r>
-      <w:proofErr w:type="gramStart"/>
-      <w:r>
-        <w:rPr>
-          <w:rFonts w:ascii="Consolas" w:eastAsia="Times New Roman" w:hAnsi="Consolas" w:cs="Times New Roman"/>
-          <w:color w:val="AF00DB"/>
-          <w:sz w:val="16"/>
-          <w:szCs w:val="16"/>
-        </w:rPr>
-        <w:t>if</w:t>
-      </w:r>
-      <w:r>
-        <w:rPr>
-          <w:rFonts w:ascii="Consolas" w:eastAsia="Times New Roman" w:hAnsi="Consolas" w:cs="Times New Roman"/>
-          <w:color w:val="000000"/>
-          <w:sz w:val="16"/>
-          <w:szCs w:val="16"/>
-        </w:rPr>
-        <w:t>(</w:t>
-      </w:r>
-      <w:proofErr w:type="gramEnd"/>
-      <w:r>
-        <w:rPr>
-          <w:rFonts w:ascii="Consolas" w:eastAsia="Times New Roman" w:hAnsi="Consolas" w:cs="Times New Roman"/>
-          <w:color w:val="001080"/>
-          <w:sz w:val="16"/>
-          <w:szCs w:val="16"/>
-        </w:rPr>
-        <w:t>$count</w:t>
-      </w:r>
-      <w:r>
-        <w:rPr>
-          <w:rFonts w:ascii="Consolas" w:eastAsia="Times New Roman" w:hAnsi="Consolas" w:cs="Times New Roman"/>
-          <w:color w:val="000000"/>
-          <w:sz w:val="16"/>
-          <w:szCs w:val="16"/>
-        </w:rPr>
-        <w:t xml:space="preserve"> % </w:t>
-      </w:r>
-      <w:r>
-        <w:rPr>
-          <w:rFonts w:ascii="Consolas" w:eastAsia="Times New Roman" w:hAnsi="Consolas" w:cs="Times New Roman"/>
-          <w:color w:val="098658"/>
-          <w:sz w:val="16"/>
-          <w:szCs w:val="16"/>
-        </w:rPr>
-        <w:t>3</w:t>
-      </w:r>
-      <w:r>
-        <w:rPr>
-          <w:rFonts w:ascii="Consolas" w:eastAsia="Times New Roman" w:hAnsi="Consolas" w:cs="Times New Roman"/>
-          <w:color w:val="000000"/>
-          <w:sz w:val="16"/>
-          <w:szCs w:val="16"/>
-        </w:rPr>
-        <w:t xml:space="preserve"> == </w:t>
-      </w:r>
-      <w:r>
-        <w:rPr>
-          <w:rFonts w:ascii="Consolas" w:eastAsia="Times New Roman" w:hAnsi="Consolas" w:cs="Times New Roman"/>
-          <w:color w:val="098658"/>
-          <w:sz w:val="16"/>
-          <w:szCs w:val="16"/>
-        </w:rPr>
-        <w:t>0</w:t>
-      </w:r>
-      <w:r>
-        <w:rPr>
-          <w:rFonts w:ascii="Consolas" w:eastAsia="Times New Roman" w:hAnsi="Consolas" w:cs="Times New Roman"/>
-          <w:color w:val="000000"/>
-          <w:sz w:val="16"/>
-          <w:szCs w:val="16"/>
-        </w:rPr>
-        <w:t>){</w:t>
-      </w:r>
-    </w:p>
-    <w:p>
-      <w:pPr>
-        <w:shd w:val="clear" w:color="auto" w:fill="FFFFFF"/>
-        <w:spacing w:after="0" w:line="218" w:lineRule="atLeast"/>
-        <w:rPr>
-          <w:rFonts w:ascii="Consolas" w:eastAsia="Times New Roman" w:hAnsi="Consolas" w:cs="Times New Roman"/>
-          <w:color w:val="000000"/>
-          <w:sz w:val="16"/>
-          <w:szCs w:val="16"/>
-        </w:rPr>
-      </w:pPr>
-      <w:r>
-        <w:rPr>
-          <w:rFonts w:ascii="Consolas" w:eastAsia="Times New Roman" w:hAnsi="Consolas" w:cs="Times New Roman"/>
-          <w:color w:val="000000"/>
-          <w:sz w:val="16"/>
-          <w:szCs w:val="16"/>
-        </w:rPr>
-        <w:t xml:space="preserve">                </w:t>
-      </w:r>
-      <w:r>
-        <w:rPr>
-          <w:rFonts w:ascii="Consolas" w:eastAsia="Times New Roman" w:hAnsi="Consolas" w:cs="Times New Roman"/>
-          <w:color w:val="001080"/>
-          <w:sz w:val="16"/>
-          <w:szCs w:val="16"/>
-        </w:rPr>
-        <w:t>$operations</w:t>
-      </w:r>
-      <w:r>
-        <w:rPr>
-          <w:rFonts w:ascii="Consolas" w:eastAsia="Times New Roman" w:hAnsi="Consolas" w:cs="Times New Roman"/>
-          <w:color w:val="000000"/>
-          <w:sz w:val="16"/>
-          <w:szCs w:val="16"/>
-        </w:rPr>
-        <w:t xml:space="preserve"> += (</w:t>
-      </w:r>
-      <w:proofErr w:type="spellStart"/>
-      <w:r>
-        <w:rPr>
-          <w:rFonts w:ascii="Consolas" w:eastAsia="Times New Roman" w:hAnsi="Consolas" w:cs="Times New Roman"/>
-          <w:color w:val="0000FF"/>
-          <w:sz w:val="16"/>
-          <w:szCs w:val="16"/>
-        </w:rPr>
-        <w:t>int</w:t>
-      </w:r>
-      <w:proofErr w:type="spellEnd"/>
-      <w:r>
-        <w:rPr>
-          <w:rFonts w:ascii="Consolas" w:eastAsia="Times New Roman" w:hAnsi="Consolas" w:cs="Times New Roman"/>
-          <w:color w:val="000000"/>
-          <w:sz w:val="16"/>
-          <w:szCs w:val="16"/>
-        </w:rPr>
-        <w:t>) (</w:t>
-      </w:r>
-      <w:r>
-        <w:rPr>
-          <w:rFonts w:ascii="Consolas" w:eastAsia="Times New Roman" w:hAnsi="Consolas" w:cs="Times New Roman"/>
-          <w:color w:val="001080"/>
-          <w:sz w:val="16"/>
-          <w:szCs w:val="16"/>
-        </w:rPr>
-        <w:t>$count</w:t>
-      </w:r>
-      <w:r>
-        <w:rPr>
-          <w:rFonts w:ascii="Consolas" w:eastAsia="Times New Roman" w:hAnsi="Consolas" w:cs="Times New Roman"/>
-          <w:color w:val="000000"/>
-          <w:sz w:val="16"/>
-          <w:szCs w:val="16"/>
-        </w:rPr>
-        <w:t xml:space="preserve"> / </w:t>
-      </w:r>
-      <w:r>
-        <w:rPr>
-          <w:rFonts w:ascii="Consolas" w:eastAsia="Times New Roman" w:hAnsi="Consolas" w:cs="Times New Roman"/>
-          <w:color w:val="098658"/>
-          <w:sz w:val="16"/>
-          <w:szCs w:val="16"/>
-        </w:rPr>
-        <w:t>3</w:t>
+        <w:t>$dp</w:t>
       </w:r>
       <w:r>
         <w:rPr>
@@ -2099,429 +3901,6 @@
           <w:szCs w:val="16"/>
         </w:rPr>
         <w:t>);</w:t>
-      </w:r>
-    </w:p>
-    <w:p>
-      <w:pPr>
-        <w:shd w:val="clear" w:color="auto" w:fill="FFFFFF"/>
-        <w:spacing w:after="0" w:line="218" w:lineRule="atLeast"/>
-        <w:rPr>
-          <w:rFonts w:ascii="Consolas" w:eastAsia="Times New Roman" w:hAnsi="Consolas" w:cs="Times New Roman"/>
-          <w:color w:val="000000"/>
-          <w:sz w:val="16"/>
-          <w:szCs w:val="16"/>
-        </w:rPr>
-      </w:pPr>
-      <w:r>
-        <w:rPr>
-          <w:rFonts w:ascii="Consolas" w:eastAsia="Times New Roman" w:hAnsi="Consolas" w:cs="Times New Roman"/>
-          <w:color w:val="000000"/>
-          <w:sz w:val="16"/>
-          <w:szCs w:val="16"/>
-        </w:rPr>
-        <w:t xml:space="preserve">            </w:t>
-      </w:r>
-      <w:proofErr w:type="gramStart"/>
-      <w:r>
-        <w:rPr>
-          <w:rFonts w:ascii="Consolas" w:eastAsia="Times New Roman" w:hAnsi="Consolas" w:cs="Times New Roman"/>
-          <w:color w:val="000000"/>
-          <w:sz w:val="16"/>
-          <w:szCs w:val="16"/>
-        </w:rPr>
-        <w:t>}</w:t>
-      </w:r>
-      <w:proofErr w:type="spellStart"/>
-      <w:r>
-        <w:rPr>
-          <w:rFonts w:ascii="Consolas" w:eastAsia="Times New Roman" w:hAnsi="Consolas" w:cs="Times New Roman"/>
-          <w:color w:val="AF00DB"/>
-          <w:sz w:val="16"/>
-          <w:szCs w:val="16"/>
-        </w:rPr>
-        <w:t>elseif</w:t>
-      </w:r>
-      <w:proofErr w:type="spellEnd"/>
-      <w:proofErr w:type="gramEnd"/>
-      <w:r>
-        <w:rPr>
-          <w:rFonts w:ascii="Consolas" w:eastAsia="Times New Roman" w:hAnsi="Consolas" w:cs="Times New Roman"/>
-          <w:color w:val="000000"/>
-          <w:sz w:val="16"/>
-          <w:szCs w:val="16"/>
-        </w:rPr>
-        <w:t>(</w:t>
-      </w:r>
-      <w:r>
-        <w:rPr>
-          <w:rFonts w:ascii="Consolas" w:eastAsia="Times New Roman" w:hAnsi="Consolas" w:cs="Times New Roman"/>
-          <w:color w:val="001080"/>
-          <w:sz w:val="16"/>
-          <w:szCs w:val="16"/>
-        </w:rPr>
-        <w:t>$count</w:t>
-      </w:r>
-      <w:r>
-        <w:rPr>
-          <w:rFonts w:ascii="Consolas" w:eastAsia="Times New Roman" w:hAnsi="Consolas" w:cs="Times New Roman"/>
-          <w:color w:val="000000"/>
-          <w:sz w:val="16"/>
-          <w:szCs w:val="16"/>
-        </w:rPr>
-        <w:t xml:space="preserve"> % </w:t>
-      </w:r>
-      <w:r>
-        <w:rPr>
-          <w:rFonts w:ascii="Consolas" w:eastAsia="Times New Roman" w:hAnsi="Consolas" w:cs="Times New Roman"/>
-          <w:color w:val="098658"/>
-          <w:sz w:val="16"/>
-          <w:szCs w:val="16"/>
-        </w:rPr>
-        <w:t>2</w:t>
-      </w:r>
-      <w:r>
-        <w:rPr>
-          <w:rFonts w:ascii="Consolas" w:eastAsia="Times New Roman" w:hAnsi="Consolas" w:cs="Times New Roman"/>
-          <w:color w:val="000000"/>
-          <w:sz w:val="16"/>
-          <w:szCs w:val="16"/>
-        </w:rPr>
-        <w:t xml:space="preserve"> == </w:t>
-      </w:r>
-      <w:r>
-        <w:rPr>
-          <w:rFonts w:ascii="Consolas" w:eastAsia="Times New Roman" w:hAnsi="Consolas" w:cs="Times New Roman"/>
-          <w:color w:val="098658"/>
-          <w:sz w:val="16"/>
-          <w:szCs w:val="16"/>
-        </w:rPr>
-        <w:t>0</w:t>
-      </w:r>
-      <w:r>
-        <w:rPr>
-          <w:rFonts w:ascii="Consolas" w:eastAsia="Times New Roman" w:hAnsi="Consolas" w:cs="Times New Roman"/>
-          <w:color w:val="000000"/>
-          <w:sz w:val="16"/>
-          <w:szCs w:val="16"/>
-        </w:rPr>
-        <w:t>){</w:t>
-      </w:r>
-    </w:p>
-    <w:p>
-      <w:pPr>
-        <w:shd w:val="clear" w:color="auto" w:fill="FFFFFF"/>
-        <w:spacing w:after="0" w:line="218" w:lineRule="atLeast"/>
-        <w:rPr>
-          <w:rFonts w:ascii="Consolas" w:eastAsia="Times New Roman" w:hAnsi="Consolas" w:cs="Times New Roman"/>
-          <w:color w:val="000000"/>
-          <w:sz w:val="16"/>
-          <w:szCs w:val="16"/>
-        </w:rPr>
-      </w:pPr>
-      <w:r>
-        <w:rPr>
-          <w:rFonts w:ascii="Consolas" w:eastAsia="Times New Roman" w:hAnsi="Consolas" w:cs="Times New Roman"/>
-          <w:color w:val="000000"/>
-          <w:sz w:val="16"/>
-          <w:szCs w:val="16"/>
-        </w:rPr>
-        <w:t xml:space="preserve">                </w:t>
-      </w:r>
-      <w:r>
-        <w:rPr>
-          <w:rFonts w:ascii="Consolas" w:eastAsia="Times New Roman" w:hAnsi="Consolas" w:cs="Times New Roman"/>
-          <w:color w:val="001080"/>
-          <w:sz w:val="16"/>
-          <w:szCs w:val="16"/>
-        </w:rPr>
-        <w:t>$operations</w:t>
-      </w:r>
-      <w:r>
-        <w:rPr>
-          <w:rFonts w:ascii="Consolas" w:eastAsia="Times New Roman" w:hAnsi="Consolas" w:cs="Times New Roman"/>
-          <w:color w:val="000000"/>
-          <w:sz w:val="16"/>
-          <w:szCs w:val="16"/>
-        </w:rPr>
-        <w:t xml:space="preserve"> += (</w:t>
-      </w:r>
-      <w:proofErr w:type="spellStart"/>
-      <w:r>
-        <w:rPr>
-          <w:rFonts w:ascii="Consolas" w:eastAsia="Times New Roman" w:hAnsi="Consolas" w:cs="Times New Roman"/>
-          <w:color w:val="0000FF"/>
-          <w:sz w:val="16"/>
-          <w:szCs w:val="16"/>
-        </w:rPr>
-        <w:t>int</w:t>
-      </w:r>
-      <w:proofErr w:type="spellEnd"/>
-      <w:r>
-        <w:rPr>
-          <w:rFonts w:ascii="Consolas" w:eastAsia="Times New Roman" w:hAnsi="Consolas" w:cs="Times New Roman"/>
-          <w:color w:val="000000"/>
-          <w:sz w:val="16"/>
-          <w:szCs w:val="16"/>
-        </w:rPr>
-        <w:t>) (</w:t>
-      </w:r>
-      <w:r>
-        <w:rPr>
-          <w:rFonts w:ascii="Consolas" w:eastAsia="Times New Roman" w:hAnsi="Consolas" w:cs="Times New Roman"/>
-          <w:color w:val="001080"/>
-          <w:sz w:val="16"/>
-          <w:szCs w:val="16"/>
-        </w:rPr>
-        <w:t>$count</w:t>
-      </w:r>
-      <w:r>
-        <w:rPr>
-          <w:rFonts w:ascii="Consolas" w:eastAsia="Times New Roman" w:hAnsi="Consolas" w:cs="Times New Roman"/>
-          <w:color w:val="000000"/>
-          <w:sz w:val="16"/>
-          <w:szCs w:val="16"/>
-        </w:rPr>
-        <w:t xml:space="preserve"> / </w:t>
-      </w:r>
-      <w:r>
-        <w:rPr>
-          <w:rFonts w:ascii="Consolas" w:eastAsia="Times New Roman" w:hAnsi="Consolas" w:cs="Times New Roman"/>
-          <w:color w:val="098658"/>
-          <w:sz w:val="16"/>
-          <w:szCs w:val="16"/>
-        </w:rPr>
-        <w:t>2</w:t>
-      </w:r>
-      <w:r>
-        <w:rPr>
-          <w:rFonts w:ascii="Consolas" w:eastAsia="Times New Roman" w:hAnsi="Consolas" w:cs="Times New Roman"/>
-          <w:color w:val="000000"/>
-          <w:sz w:val="16"/>
-          <w:szCs w:val="16"/>
-        </w:rPr>
-        <w:t>);</w:t>
-      </w:r>
-    </w:p>
-    <w:p>
-      <w:pPr>
-        <w:shd w:val="clear" w:color="auto" w:fill="FFFFFF"/>
-        <w:spacing w:after="0" w:line="218" w:lineRule="atLeast"/>
-        <w:rPr>
-          <w:rFonts w:ascii="Consolas" w:eastAsia="Times New Roman" w:hAnsi="Consolas" w:cs="Times New Roman"/>
-          <w:color w:val="000000"/>
-          <w:sz w:val="16"/>
-          <w:szCs w:val="16"/>
-        </w:rPr>
-      </w:pPr>
-      <w:r>
-        <w:rPr>
-          <w:rFonts w:ascii="Consolas" w:eastAsia="Times New Roman" w:hAnsi="Consolas" w:cs="Times New Roman"/>
-          <w:color w:val="000000"/>
-          <w:sz w:val="16"/>
-          <w:szCs w:val="16"/>
-        </w:rPr>
-        <w:t xml:space="preserve">            </w:t>
-      </w:r>
-      <w:proofErr w:type="gramStart"/>
-      <w:r>
-        <w:rPr>
-          <w:rFonts w:ascii="Consolas" w:eastAsia="Times New Roman" w:hAnsi="Consolas" w:cs="Times New Roman"/>
-          <w:color w:val="000000"/>
-          <w:sz w:val="16"/>
-          <w:szCs w:val="16"/>
-        </w:rPr>
-        <w:t>}</w:t>
-      </w:r>
-      <w:r>
-        <w:rPr>
-          <w:rFonts w:ascii="Consolas" w:eastAsia="Times New Roman" w:hAnsi="Consolas" w:cs="Times New Roman"/>
-          <w:color w:val="AF00DB"/>
-          <w:sz w:val="16"/>
-          <w:szCs w:val="16"/>
-        </w:rPr>
-        <w:t>else</w:t>
-      </w:r>
-      <w:proofErr w:type="gramEnd"/>
-      <w:r>
-        <w:rPr>
-          <w:rFonts w:ascii="Consolas" w:eastAsia="Times New Roman" w:hAnsi="Consolas" w:cs="Times New Roman"/>
-          <w:color w:val="000000"/>
-          <w:sz w:val="16"/>
-          <w:szCs w:val="16"/>
-        </w:rPr>
-        <w:t>{</w:t>
-      </w:r>
-    </w:p>
-    <w:p>
-      <w:pPr>
-        <w:shd w:val="clear" w:color="auto" w:fill="FFFFFF"/>
-        <w:spacing w:after="0" w:line="218" w:lineRule="atLeast"/>
-        <w:rPr>
-          <w:rFonts w:ascii="Consolas" w:eastAsia="Times New Roman" w:hAnsi="Consolas" w:cs="Times New Roman"/>
-          <w:color w:val="000000"/>
-          <w:sz w:val="16"/>
-          <w:szCs w:val="16"/>
-        </w:rPr>
-      </w:pPr>
-      <w:r>
-        <w:rPr>
-          <w:rFonts w:ascii="Consolas" w:eastAsia="Times New Roman" w:hAnsi="Consolas" w:cs="Times New Roman"/>
-          <w:color w:val="000000"/>
-          <w:sz w:val="16"/>
-          <w:szCs w:val="16"/>
-        </w:rPr>
-        <w:t xml:space="preserve">                </w:t>
-      </w:r>
-      <w:proofErr w:type="gramStart"/>
-      <w:r>
-        <w:rPr>
-          <w:rFonts w:ascii="Consolas" w:eastAsia="Times New Roman" w:hAnsi="Consolas" w:cs="Times New Roman"/>
-          <w:color w:val="AF00DB"/>
-          <w:sz w:val="16"/>
-          <w:szCs w:val="16"/>
-        </w:rPr>
-        <w:t>return</w:t>
-      </w:r>
-      <w:proofErr w:type="gramEnd"/>
-      <w:r>
-        <w:rPr>
-          <w:rFonts w:ascii="Consolas" w:eastAsia="Times New Roman" w:hAnsi="Consolas" w:cs="Times New Roman"/>
-          <w:color w:val="000000"/>
-          <w:sz w:val="16"/>
-          <w:szCs w:val="16"/>
-        </w:rPr>
-        <w:t xml:space="preserve"> -</w:t>
-      </w:r>
-      <w:r>
-        <w:rPr>
-          <w:rFonts w:ascii="Consolas" w:eastAsia="Times New Roman" w:hAnsi="Consolas" w:cs="Times New Roman"/>
-          <w:color w:val="098658"/>
-          <w:sz w:val="16"/>
-          <w:szCs w:val="16"/>
-        </w:rPr>
-        <w:t>1</w:t>
-      </w:r>
-      <w:r>
-        <w:rPr>
-          <w:rFonts w:ascii="Consolas" w:eastAsia="Times New Roman" w:hAnsi="Consolas" w:cs="Times New Roman"/>
-          <w:color w:val="000000"/>
-          <w:sz w:val="16"/>
-          <w:szCs w:val="16"/>
-        </w:rPr>
-        <w:t>;</w:t>
-      </w:r>
-    </w:p>
-    <w:p>
-      <w:pPr>
-        <w:shd w:val="clear" w:color="auto" w:fill="FFFFFF"/>
-        <w:spacing w:after="0" w:line="218" w:lineRule="atLeast"/>
-        <w:rPr>
-          <w:rFonts w:ascii="Consolas" w:eastAsia="Times New Roman" w:hAnsi="Consolas" w:cs="Times New Roman"/>
-          <w:color w:val="000000"/>
-          <w:sz w:val="16"/>
-          <w:szCs w:val="16"/>
-        </w:rPr>
-      </w:pPr>
-      <w:r>
-        <w:rPr>
-          <w:rFonts w:ascii="Consolas" w:eastAsia="Times New Roman" w:hAnsi="Consolas" w:cs="Times New Roman"/>
-          <w:color w:val="000000"/>
-          <w:sz w:val="16"/>
-          <w:szCs w:val="16"/>
-        </w:rPr>
-        <w:t>            }</w:t>
-      </w:r>
-    </w:p>
-    <w:p>
-      <w:pPr>
-        <w:shd w:val="clear" w:color="auto" w:fill="FFFFFF"/>
-        <w:spacing w:after="0" w:line="218" w:lineRule="atLeast"/>
-        <w:rPr>
-          <w:rFonts w:ascii="Consolas" w:eastAsia="Times New Roman" w:hAnsi="Consolas" w:cs="Times New Roman"/>
-          <w:color w:val="000000"/>
-          <w:sz w:val="16"/>
-          <w:szCs w:val="16"/>
-        </w:rPr>
-      </w:pPr>
-      <w:r>
-        <w:rPr>
-          <w:rFonts w:ascii="Consolas" w:eastAsia="Times New Roman" w:hAnsi="Consolas" w:cs="Times New Roman"/>
-          <w:color w:val="000000"/>
-          <w:sz w:val="16"/>
-          <w:szCs w:val="16"/>
-        </w:rPr>
-        <w:t>        }</w:t>
-      </w:r>
-    </w:p>
-    <w:p>
-      <w:pPr>
-        <w:shd w:val="clear" w:color="auto" w:fill="FFFFFF"/>
-        <w:spacing w:after="0" w:line="218" w:lineRule="atLeast"/>
-        <w:rPr>
-          <w:rFonts w:ascii="Consolas" w:eastAsia="Times New Roman" w:hAnsi="Consolas" w:cs="Times New Roman"/>
-          <w:color w:val="000000"/>
-          <w:sz w:val="16"/>
-          <w:szCs w:val="16"/>
-        </w:rPr>
-      </w:pPr>
-    </w:p>
-    <w:p>
-      <w:pPr>
-        <w:shd w:val="clear" w:color="auto" w:fill="FFFFFF"/>
-        <w:spacing w:after="0" w:line="218" w:lineRule="atLeast"/>
-        <w:rPr>
-          <w:rFonts w:ascii="Consolas" w:eastAsia="Times New Roman" w:hAnsi="Consolas" w:cs="Times New Roman"/>
-          <w:color w:val="000000"/>
-          <w:sz w:val="16"/>
-          <w:szCs w:val="16"/>
-        </w:rPr>
-      </w:pPr>
-      <w:r>
-        <w:rPr>
-          <w:rFonts w:ascii="Consolas" w:eastAsia="Times New Roman" w:hAnsi="Consolas" w:cs="Times New Roman"/>
-          <w:color w:val="000000"/>
-          <w:sz w:val="16"/>
-          <w:szCs w:val="16"/>
-        </w:rPr>
-        <w:t xml:space="preserve">        </w:t>
-      </w:r>
-      <w:proofErr w:type="gramStart"/>
-      <w:r>
-        <w:rPr>
-          <w:rFonts w:ascii="Consolas" w:eastAsia="Times New Roman" w:hAnsi="Consolas" w:cs="Times New Roman"/>
-          <w:color w:val="AF00DB"/>
-          <w:sz w:val="16"/>
-          <w:szCs w:val="16"/>
-        </w:rPr>
-        <w:t>return</w:t>
-      </w:r>
-      <w:proofErr w:type="gramEnd"/>
-      <w:r>
-        <w:rPr>
-          <w:rFonts w:ascii="Consolas" w:eastAsia="Times New Roman" w:hAnsi="Consolas" w:cs="Times New Roman"/>
-          <w:color w:val="000000"/>
-          <w:sz w:val="16"/>
-          <w:szCs w:val="16"/>
-        </w:rPr>
-        <w:t xml:space="preserve"> </w:t>
-      </w:r>
-      <w:r>
-        <w:rPr>
-          <w:rFonts w:ascii="Consolas" w:eastAsia="Times New Roman" w:hAnsi="Consolas" w:cs="Times New Roman"/>
-          <w:color w:val="001080"/>
-          <w:sz w:val="16"/>
-          <w:szCs w:val="16"/>
-        </w:rPr>
-        <w:t>$operations</w:t>
-      </w:r>
-      <w:r>
-        <w:rPr>
-          <w:rFonts w:ascii="Consolas" w:eastAsia="Times New Roman" w:hAnsi="Consolas" w:cs="Times New Roman"/>
-          <w:color w:val="000000"/>
-          <w:sz w:val="16"/>
-          <w:szCs w:val="16"/>
-        </w:rPr>
-        <w:t>;</w:t>
       </w:r>
     </w:p>
     <w:p>
@@ -3024,6 +4403,7 @@
   <w:style w:type="paragraph" w:default="1" w:styleId="Normal">
     <w:name w:val="Normal"/>
     <w:qFormat/>
+    <w:rsid w:val="00BD67B6"/>
   </w:style>
   <w:style w:type="character" w:default="1" w:styleId="DefaultParagraphFont">
     <w:name w:val="Default Paragraph Font"/>

</xml_diff>

<commit_message>
Solve roman no problem
</commit_message>
<xml_diff>
--- a/LeetCode.docx
+++ b/LeetCode.docx
@@ -988,27 +988,7 @@
           <w:sz w:val="20"/>
           <w:szCs w:val="20"/>
         </w:rPr>
-        <w:t xml:space="preserve"> = [4</w:t>
-      </w:r>
-      <w:proofErr w:type="gramStart"/>
-      <w:r>
-        <w:rPr>
-          <w:rFonts w:ascii="Arial" w:eastAsia="Times New Roman" w:hAnsi="Arial" w:cs="Arial"/>
-          <w:color w:val="262626"/>
-          <w:sz w:val="20"/>
-          <w:szCs w:val="20"/>
-        </w:rPr>
-        <w:t>,4</w:t>
-      </w:r>
-      <w:proofErr w:type="gramEnd"/>
-      <w:r>
-        <w:rPr>
-          <w:rFonts w:ascii="Arial" w:eastAsia="Times New Roman" w:hAnsi="Arial" w:cs="Arial"/>
-          <w:color w:val="262626"/>
-          <w:sz w:val="20"/>
-          <w:szCs w:val="20"/>
-        </w:rPr>
-        <w:t>].</w:t>
+        <w:t xml:space="preserve"> = [4,4].</w:t>
       </w:r>
     </w:p>
     <w:p>
@@ -1222,27 +1202,7 @@
           <w:sz w:val="20"/>
           <w:szCs w:val="20"/>
         </w:rPr>
-        <w:t xml:space="preserve"> = [2</w:t>
-      </w:r>
-      <w:proofErr w:type="gramStart"/>
-      <w:r>
-        <w:rPr>
-          <w:rFonts w:ascii="Arial" w:eastAsia="Times New Roman" w:hAnsi="Arial" w:cs="Arial"/>
-          <w:color w:val="262626"/>
-          <w:sz w:val="20"/>
-          <w:szCs w:val="20"/>
-        </w:rPr>
-        <w:t>,1,2,2,3,3</w:t>
-      </w:r>
-      <w:proofErr w:type="gramEnd"/>
-      <w:r>
-        <w:rPr>
-          <w:rFonts w:ascii="Arial" w:eastAsia="Times New Roman" w:hAnsi="Arial" w:cs="Arial"/>
-          <w:color w:val="262626"/>
-          <w:sz w:val="20"/>
-          <w:szCs w:val="20"/>
-        </w:rPr>
-        <w:t>]</w:t>
+        <w:t xml:space="preserve"> = [2,1,2,2,3,3]</w:t>
       </w:r>
     </w:p>
     <w:p>
@@ -1571,7 +1531,6 @@
           <w:szCs w:val="16"/>
         </w:rPr>
       </w:pPr>
-      <w:proofErr w:type="gramStart"/>
       <w:r>
         <w:rPr>
           <w:rFonts w:ascii="Consolas" w:eastAsia="Times New Roman" w:hAnsi="Consolas" w:cs="Times New Roman"/>
@@ -1582,7 +1541,6 @@
         <w:lastRenderedPageBreak/>
         <w:t>function</w:t>
       </w:r>
-      <w:proofErr w:type="gramEnd"/>
       <w:r>
         <w:rPr>
           <w:rFonts w:ascii="Consolas" w:eastAsia="Times New Roman" w:hAnsi="Consolas" w:cs="Times New Roman"/>
@@ -1699,17 +1657,7 @@
           <w:sz w:val="16"/>
           <w:szCs w:val="16"/>
         </w:rPr>
-        <w:t>array_count_</w:t>
-      </w:r>
-      <w:proofErr w:type="gramStart"/>
-      <w:r>
-        <w:rPr>
-          <w:rFonts w:ascii="Consolas" w:eastAsia="Times New Roman" w:hAnsi="Consolas" w:cs="Times New Roman"/>
-          <w:color w:val="795E26"/>
-          <w:sz w:val="16"/>
-          <w:szCs w:val="16"/>
-        </w:rPr>
-        <w:t>values</w:t>
+        <w:t>array_count_values</w:t>
       </w:r>
       <w:proofErr w:type="spellEnd"/>
       <w:r>
@@ -1721,7 +1669,6 @@
         </w:rPr>
         <w:t>(</w:t>
       </w:r>
-      <w:proofErr w:type="gramEnd"/>
       <w:r>
         <w:rPr>
           <w:rFonts w:ascii="Consolas" w:eastAsia="Times New Roman" w:hAnsi="Consolas" w:cs="Times New Roman"/>
@@ -1842,7 +1789,6 @@
         <w:t xml:space="preserve">        </w:t>
       </w:r>
       <w:proofErr w:type="spellStart"/>
-      <w:proofErr w:type="gramStart"/>
       <w:r>
         <w:rPr>
           <w:rFonts w:ascii="Consolas" w:eastAsia="Times New Roman" w:hAnsi="Consolas" w:cs="Times New Roman"/>
@@ -1853,7 +1799,6 @@
         <w:t>foreach</w:t>
       </w:r>
       <w:proofErr w:type="spellEnd"/>
-      <w:proofErr w:type="gramEnd"/>
       <w:r>
         <w:rPr>
           <w:rFonts w:ascii="Consolas" w:eastAsia="Times New Roman" w:hAnsi="Consolas" w:cs="Times New Roman"/>
@@ -7881,12 +7826,2577 @@
     </w:p>
     <w:p>
       <w:pPr>
-        <w:rPr>
+        <w:shd w:val="clear" w:color="auto" w:fill="FFFFFF"/>
+        <w:spacing w:after="0" w:line="270" w:lineRule="atLeast"/>
+        <w:rPr>
+          <w:rFonts w:ascii="Consolas" w:eastAsia="Times New Roman" w:hAnsi="Consolas" w:cs="Times New Roman"/>
+          <w:color w:val="000000"/>
+          <w:sz w:val="20"/>
+          <w:szCs w:val="20"/>
+        </w:rPr>
+      </w:pPr>
+    </w:p>
+    <w:p>
+      <w:pPr>
+        <w:shd w:val="clear" w:color="auto" w:fill="FFFFFF"/>
+        <w:spacing w:after="0" w:line="270" w:lineRule="atLeast"/>
+        <w:rPr>
+          <w:rFonts w:ascii="Consolas" w:eastAsia="Times New Roman" w:hAnsi="Consolas" w:cs="Times New Roman"/>
+          <w:color w:val="000000"/>
+          <w:sz w:val="20"/>
+          <w:szCs w:val="20"/>
+        </w:rPr>
+      </w:pPr>
+    </w:p>
+    <w:p>
+      <w:pPr>
+        <w:shd w:val="clear" w:color="auto" w:fill="F0F0F0"/>
+        <w:spacing w:line="480" w:lineRule="atLeast"/>
+        <w:rPr>
+          <w:rFonts w:ascii="Segoe UI" w:hAnsi="Segoe UI" w:cs="Segoe UI"/>
           <w:b/>
+          <w:bCs/>
+          <w:color w:val="262626"/>
+          <w:sz w:val="36"/>
+          <w:szCs w:val="36"/>
+        </w:rPr>
+      </w:pPr>
+      <w:hyperlink r:id="rId8" w:history="1">
+        <w:r>
+          <w:rPr>
+            <w:rStyle w:val="Hyperlink"/>
+            <w:rFonts w:ascii="Segoe UI" w:hAnsi="Segoe UI" w:cs="Segoe UI"/>
+            <w:b/>
+            <w:bCs/>
+            <w:sz w:val="36"/>
+            <w:szCs w:val="36"/>
+            <w:bdr w:val="single" w:sz="2" w:space="0" w:color="auto" w:frame="1"/>
+          </w:rPr>
+          <w:t>13. Roman to Integer</w:t>
+        </w:r>
+      </w:hyperlink>
+    </w:p>
+    <w:p>
+      <w:pPr>
+        <w:shd w:val="clear" w:color="auto" w:fill="F0F0F0"/>
+        <w:spacing w:line="240" w:lineRule="atLeast"/>
+        <w:rPr>
+          <w:rFonts w:ascii="Segoe UI" w:hAnsi="Segoe UI" w:cs="Segoe UI"/>
+          <w:color w:val="262626"/>
+          <w:sz w:val="18"/>
+          <w:szCs w:val="18"/>
+        </w:rPr>
+      </w:pPr>
+      <w:r>
+        <w:rPr>
+          <w:rFonts w:ascii="Segoe UI" w:hAnsi="Segoe UI" w:cs="Segoe UI"/>
+          <w:color w:val="262626"/>
+          <w:sz w:val="18"/>
+          <w:szCs w:val="18"/>
+        </w:rPr>
+        <w:t>Easy</w:t>
+      </w:r>
+    </w:p>
+    <w:p>
+      <w:pPr>
+        <w:shd w:val="clear" w:color="auto" w:fill="F0F0F0"/>
+        <w:spacing w:line="240" w:lineRule="atLeast"/>
+        <w:rPr>
+          <w:rFonts w:ascii="Segoe UI" w:hAnsi="Segoe UI" w:cs="Segoe UI"/>
+          <w:color w:val="262626"/>
+          <w:sz w:val="18"/>
+          <w:szCs w:val="18"/>
+        </w:rPr>
+      </w:pPr>
+      <w:r>
+        <w:rPr>
+          <w:rFonts w:ascii="Segoe UI" w:hAnsi="Segoe UI" w:cs="Segoe UI"/>
+          <w:color w:val="262626"/>
+          <w:sz w:val="18"/>
+          <w:szCs w:val="18"/>
+        </w:rPr>
+        <w:t>Topics</w:t>
+      </w:r>
+    </w:p>
+    <w:p>
+      <w:pPr>
+        <w:shd w:val="clear" w:color="auto" w:fill="F0F0F0"/>
+        <w:spacing w:line="240" w:lineRule="atLeast"/>
+        <w:rPr>
+          <w:rFonts w:ascii="Segoe UI" w:hAnsi="Segoe UI" w:cs="Segoe UI"/>
+          <w:color w:val="262626"/>
+          <w:sz w:val="18"/>
+          <w:szCs w:val="18"/>
+        </w:rPr>
+      </w:pPr>
+      <w:r>
+        <w:rPr>
+          <w:rFonts w:ascii="Segoe UI" w:hAnsi="Segoe UI" w:cs="Segoe UI"/>
+          <w:color w:val="262626"/>
+          <w:sz w:val="18"/>
+          <w:szCs w:val="18"/>
+        </w:rPr>
+        <w:t>Companies</w:t>
+      </w:r>
+    </w:p>
+    <w:p>
+      <w:pPr>
+        <w:shd w:val="clear" w:color="auto" w:fill="F0F0F0"/>
+        <w:spacing w:line="240" w:lineRule="atLeast"/>
+        <w:rPr>
+          <w:rFonts w:ascii="Segoe UI" w:hAnsi="Segoe UI" w:cs="Segoe UI"/>
+          <w:color w:val="262626"/>
+          <w:sz w:val="18"/>
+          <w:szCs w:val="18"/>
+        </w:rPr>
+      </w:pPr>
+      <w:r>
+        <w:rPr>
+          <w:rFonts w:ascii="Segoe UI" w:hAnsi="Segoe UI" w:cs="Segoe UI"/>
+          <w:color w:val="262626"/>
+          <w:sz w:val="18"/>
+          <w:szCs w:val="18"/>
+        </w:rPr>
+        <w:t>Hint</w:t>
+      </w:r>
+    </w:p>
+    <w:p>
+      <w:pPr>
+        <w:pStyle w:val="NormalWeb"/>
+        <w:pBdr>
+          <w:top w:val="single" w:sz="2" w:space="0" w:color="auto"/>
+          <w:left w:val="single" w:sz="2" w:space="0" w:color="auto"/>
+          <w:bottom w:val="single" w:sz="2" w:space="0" w:color="auto"/>
+          <w:right w:val="single" w:sz="2" w:space="0" w:color="auto"/>
+        </w:pBdr>
+        <w:shd w:val="clear" w:color="auto" w:fill="F0F0F0"/>
+        <w:rPr>
+          <w:rFonts w:ascii="Segoe UI" w:hAnsi="Segoe UI" w:cs="Segoe UI"/>
+          <w:color w:val="262626"/>
+          <w:sz w:val="21"/>
+          <w:szCs w:val="21"/>
+        </w:rPr>
+      </w:pPr>
+      <w:r>
+        <w:rPr>
+          <w:rFonts w:ascii="Segoe UI" w:hAnsi="Segoe UI" w:cs="Segoe UI"/>
+          <w:color w:val="262626"/>
+          <w:sz w:val="21"/>
+          <w:szCs w:val="21"/>
+        </w:rPr>
+        <w:t>Roman numerals are represented by seven different symbols: </w:t>
+      </w:r>
+      <w:r>
+        <w:rPr>
+          <w:rStyle w:val="HTMLCode"/>
+          <w:rFonts w:ascii="Arial" w:hAnsi="Arial" w:cs="Arial"/>
+          <w:color w:val="262626"/>
+        </w:rPr>
+        <w:t>I</w:t>
+      </w:r>
+      <w:r>
+        <w:rPr>
+          <w:rFonts w:ascii="Segoe UI" w:hAnsi="Segoe UI" w:cs="Segoe UI"/>
+          <w:color w:val="262626"/>
+          <w:sz w:val="21"/>
+          <w:szCs w:val="21"/>
+        </w:rPr>
+        <w:t>, </w:t>
+      </w:r>
+      <w:r>
+        <w:rPr>
+          <w:rStyle w:val="HTMLCode"/>
+          <w:rFonts w:ascii="Arial" w:hAnsi="Arial" w:cs="Arial"/>
+          <w:color w:val="262626"/>
+        </w:rPr>
+        <w:t>V</w:t>
+      </w:r>
+      <w:r>
+        <w:rPr>
+          <w:rFonts w:ascii="Segoe UI" w:hAnsi="Segoe UI" w:cs="Segoe UI"/>
+          <w:color w:val="262626"/>
+          <w:sz w:val="21"/>
+          <w:szCs w:val="21"/>
+        </w:rPr>
+        <w:t>, </w:t>
+      </w:r>
+      <w:r>
+        <w:rPr>
+          <w:rStyle w:val="HTMLCode"/>
+          <w:rFonts w:ascii="Arial" w:hAnsi="Arial" w:cs="Arial"/>
+          <w:color w:val="262626"/>
+        </w:rPr>
+        <w:t>X</w:t>
+      </w:r>
+      <w:r>
+        <w:rPr>
+          <w:rFonts w:ascii="Segoe UI" w:hAnsi="Segoe UI" w:cs="Segoe UI"/>
+          <w:color w:val="262626"/>
+          <w:sz w:val="21"/>
+          <w:szCs w:val="21"/>
+        </w:rPr>
+        <w:t>, </w:t>
+      </w:r>
+      <w:r>
+        <w:rPr>
+          <w:rStyle w:val="HTMLCode"/>
+          <w:rFonts w:ascii="Arial" w:hAnsi="Arial" w:cs="Arial"/>
+          <w:color w:val="262626"/>
+        </w:rPr>
+        <w:t>L</w:t>
+      </w:r>
+      <w:r>
+        <w:rPr>
+          <w:rFonts w:ascii="Segoe UI" w:hAnsi="Segoe UI" w:cs="Segoe UI"/>
+          <w:color w:val="262626"/>
+          <w:sz w:val="21"/>
+          <w:szCs w:val="21"/>
+        </w:rPr>
+        <w:t>, </w:t>
+      </w:r>
+      <w:r>
+        <w:rPr>
+          <w:rStyle w:val="HTMLCode"/>
+          <w:rFonts w:ascii="Arial" w:hAnsi="Arial" w:cs="Arial"/>
+          <w:color w:val="262626"/>
+        </w:rPr>
+        <w:t>C</w:t>
+      </w:r>
+      <w:r>
+        <w:rPr>
+          <w:rFonts w:ascii="Segoe UI" w:hAnsi="Segoe UI" w:cs="Segoe UI"/>
+          <w:color w:val="262626"/>
+          <w:sz w:val="21"/>
+          <w:szCs w:val="21"/>
+        </w:rPr>
+        <w:t>, </w:t>
+      </w:r>
+      <w:r>
+        <w:rPr>
+          <w:rStyle w:val="HTMLCode"/>
+          <w:rFonts w:ascii="Arial" w:hAnsi="Arial" w:cs="Arial"/>
+          <w:color w:val="262626"/>
+        </w:rPr>
+        <w:t>D</w:t>
+      </w:r>
+      <w:r>
+        <w:rPr>
+          <w:rFonts w:ascii="Segoe UI" w:hAnsi="Segoe UI" w:cs="Segoe UI"/>
+          <w:color w:val="262626"/>
+          <w:sz w:val="21"/>
+          <w:szCs w:val="21"/>
+        </w:rPr>
+        <w:t> and </w:t>
+      </w:r>
+      <w:r>
+        <w:rPr>
+          <w:rStyle w:val="HTMLCode"/>
+          <w:rFonts w:ascii="Arial" w:hAnsi="Arial" w:cs="Arial"/>
+          <w:color w:val="262626"/>
+        </w:rPr>
+        <w:t>M</w:t>
+      </w:r>
+      <w:r>
+        <w:rPr>
+          <w:rFonts w:ascii="Segoe UI" w:hAnsi="Segoe UI" w:cs="Segoe UI"/>
+          <w:color w:val="262626"/>
+          <w:sz w:val="21"/>
+          <w:szCs w:val="21"/>
+        </w:rPr>
+        <w:t>.</w:t>
+      </w:r>
+    </w:p>
+    <w:p>
+      <w:pPr>
+        <w:pStyle w:val="HTMLPreformatted"/>
+        <w:pBdr>
+          <w:top w:val="single" w:sz="2" w:space="0" w:color="auto"/>
+          <w:left w:val="single" w:sz="12" w:space="0" w:color="auto"/>
+          <w:bottom w:val="single" w:sz="2" w:space="0" w:color="auto"/>
+          <w:right w:val="single" w:sz="2" w:space="0" w:color="auto"/>
+        </w:pBdr>
+        <w:shd w:val="clear" w:color="auto" w:fill="F0F0F0"/>
+        <w:rPr>
+          <w:rFonts w:ascii="Arial" w:hAnsi="Arial" w:cs="Arial"/>
+          <w:color w:val="262626"/>
+        </w:rPr>
+      </w:pPr>
+      <w:r>
+        <w:rPr>
+          <w:rStyle w:val="Strong"/>
+          <w:rFonts w:ascii="Arial" w:hAnsi="Arial" w:cs="Arial"/>
+          <w:color w:val="262626"/>
+          <w:bdr w:val="single" w:sz="2" w:space="0" w:color="auto" w:frame="1"/>
+        </w:rPr>
+        <w:t>Symbol</w:t>
+      </w:r>
+      <w:r>
+        <w:rPr>
+          <w:rFonts w:ascii="Arial" w:hAnsi="Arial" w:cs="Arial"/>
+          <w:color w:val="262626"/>
+        </w:rPr>
+        <w:t xml:space="preserve">       </w:t>
+      </w:r>
+      <w:r>
+        <w:rPr>
+          <w:rStyle w:val="Strong"/>
+          <w:rFonts w:ascii="Arial" w:hAnsi="Arial" w:cs="Arial"/>
+          <w:color w:val="262626"/>
+          <w:bdr w:val="single" w:sz="2" w:space="0" w:color="auto" w:frame="1"/>
+        </w:rPr>
+        <w:t>Value</w:t>
+      </w:r>
+    </w:p>
+    <w:p>
+      <w:pPr>
+        <w:pStyle w:val="HTMLPreformatted"/>
+        <w:pBdr>
+          <w:top w:val="single" w:sz="2" w:space="0" w:color="auto"/>
+          <w:left w:val="single" w:sz="12" w:space="0" w:color="auto"/>
+          <w:bottom w:val="single" w:sz="2" w:space="0" w:color="auto"/>
+          <w:right w:val="single" w:sz="2" w:space="0" w:color="auto"/>
+        </w:pBdr>
+        <w:shd w:val="clear" w:color="auto" w:fill="F0F0F0"/>
+        <w:rPr>
+          <w:rFonts w:ascii="Arial" w:hAnsi="Arial" w:cs="Arial"/>
+          <w:color w:val="262626"/>
+        </w:rPr>
+      </w:pPr>
+      <w:r>
+        <w:rPr>
+          <w:rFonts w:ascii="Arial" w:hAnsi="Arial" w:cs="Arial"/>
+          <w:color w:val="262626"/>
+        </w:rPr>
+        <w:t>I             1</w:t>
+      </w:r>
+    </w:p>
+    <w:p>
+      <w:pPr>
+        <w:pStyle w:val="HTMLPreformatted"/>
+        <w:pBdr>
+          <w:top w:val="single" w:sz="2" w:space="0" w:color="auto"/>
+          <w:left w:val="single" w:sz="12" w:space="0" w:color="auto"/>
+          <w:bottom w:val="single" w:sz="2" w:space="0" w:color="auto"/>
+          <w:right w:val="single" w:sz="2" w:space="0" w:color="auto"/>
+        </w:pBdr>
+        <w:shd w:val="clear" w:color="auto" w:fill="F0F0F0"/>
+        <w:rPr>
+          <w:rFonts w:ascii="Arial" w:hAnsi="Arial" w:cs="Arial"/>
+          <w:color w:val="262626"/>
+        </w:rPr>
+      </w:pPr>
+      <w:r>
+        <w:rPr>
+          <w:rFonts w:ascii="Arial" w:hAnsi="Arial" w:cs="Arial"/>
+          <w:color w:val="262626"/>
+        </w:rPr>
+        <w:t>V             5</w:t>
+      </w:r>
+    </w:p>
+    <w:p>
+      <w:pPr>
+        <w:pStyle w:val="HTMLPreformatted"/>
+        <w:pBdr>
+          <w:top w:val="single" w:sz="2" w:space="0" w:color="auto"/>
+          <w:left w:val="single" w:sz="12" w:space="0" w:color="auto"/>
+          <w:bottom w:val="single" w:sz="2" w:space="0" w:color="auto"/>
+          <w:right w:val="single" w:sz="2" w:space="0" w:color="auto"/>
+        </w:pBdr>
+        <w:shd w:val="clear" w:color="auto" w:fill="F0F0F0"/>
+        <w:rPr>
+          <w:rFonts w:ascii="Arial" w:hAnsi="Arial" w:cs="Arial"/>
+          <w:color w:val="262626"/>
+        </w:rPr>
+      </w:pPr>
+      <w:r>
+        <w:rPr>
+          <w:rFonts w:ascii="Arial" w:hAnsi="Arial" w:cs="Arial"/>
+          <w:color w:val="262626"/>
+        </w:rPr>
+        <w:t>X             10</w:t>
+      </w:r>
+    </w:p>
+    <w:p>
+      <w:pPr>
+        <w:pStyle w:val="HTMLPreformatted"/>
+        <w:pBdr>
+          <w:top w:val="single" w:sz="2" w:space="0" w:color="auto"/>
+          <w:left w:val="single" w:sz="12" w:space="0" w:color="auto"/>
+          <w:bottom w:val="single" w:sz="2" w:space="0" w:color="auto"/>
+          <w:right w:val="single" w:sz="2" w:space="0" w:color="auto"/>
+        </w:pBdr>
+        <w:shd w:val="clear" w:color="auto" w:fill="F0F0F0"/>
+        <w:rPr>
+          <w:rFonts w:ascii="Arial" w:hAnsi="Arial" w:cs="Arial"/>
+          <w:color w:val="262626"/>
+        </w:rPr>
+      </w:pPr>
+      <w:r>
+        <w:rPr>
+          <w:rFonts w:ascii="Arial" w:hAnsi="Arial" w:cs="Arial"/>
+          <w:color w:val="262626"/>
+        </w:rPr>
+        <w:t>L             50</w:t>
+      </w:r>
+    </w:p>
+    <w:p>
+      <w:pPr>
+        <w:pStyle w:val="HTMLPreformatted"/>
+        <w:pBdr>
+          <w:top w:val="single" w:sz="2" w:space="0" w:color="auto"/>
+          <w:left w:val="single" w:sz="12" w:space="0" w:color="auto"/>
+          <w:bottom w:val="single" w:sz="2" w:space="0" w:color="auto"/>
+          <w:right w:val="single" w:sz="2" w:space="0" w:color="auto"/>
+        </w:pBdr>
+        <w:shd w:val="clear" w:color="auto" w:fill="F0F0F0"/>
+        <w:rPr>
+          <w:rFonts w:ascii="Arial" w:hAnsi="Arial" w:cs="Arial"/>
+          <w:color w:val="262626"/>
+        </w:rPr>
+      </w:pPr>
+      <w:r>
+        <w:rPr>
+          <w:rFonts w:ascii="Arial" w:hAnsi="Arial" w:cs="Arial"/>
+          <w:color w:val="262626"/>
+        </w:rPr>
+        <w:t>C             100</w:t>
+      </w:r>
+    </w:p>
+    <w:p>
+      <w:pPr>
+        <w:pStyle w:val="HTMLPreformatted"/>
+        <w:pBdr>
+          <w:top w:val="single" w:sz="2" w:space="0" w:color="auto"/>
+          <w:left w:val="single" w:sz="12" w:space="0" w:color="auto"/>
+          <w:bottom w:val="single" w:sz="2" w:space="0" w:color="auto"/>
+          <w:right w:val="single" w:sz="2" w:space="0" w:color="auto"/>
+        </w:pBdr>
+        <w:shd w:val="clear" w:color="auto" w:fill="F0F0F0"/>
+        <w:rPr>
+          <w:rFonts w:ascii="Arial" w:hAnsi="Arial" w:cs="Arial"/>
+          <w:color w:val="262626"/>
+        </w:rPr>
+      </w:pPr>
+      <w:r>
+        <w:rPr>
+          <w:rFonts w:ascii="Arial" w:hAnsi="Arial" w:cs="Arial"/>
+          <w:color w:val="262626"/>
+        </w:rPr>
+        <w:t>D             500</w:t>
+      </w:r>
+    </w:p>
+    <w:p>
+      <w:pPr>
+        <w:pStyle w:val="HTMLPreformatted"/>
+        <w:pBdr>
+          <w:top w:val="single" w:sz="2" w:space="0" w:color="auto"/>
+          <w:left w:val="single" w:sz="12" w:space="0" w:color="auto"/>
+          <w:bottom w:val="single" w:sz="2" w:space="0" w:color="auto"/>
+          <w:right w:val="single" w:sz="2" w:space="0" w:color="auto"/>
+        </w:pBdr>
+        <w:shd w:val="clear" w:color="auto" w:fill="F0F0F0"/>
+        <w:rPr>
+          <w:rFonts w:ascii="Arial" w:hAnsi="Arial" w:cs="Arial"/>
+          <w:color w:val="262626"/>
+        </w:rPr>
+      </w:pPr>
+      <w:r>
+        <w:rPr>
+          <w:rFonts w:ascii="Arial" w:hAnsi="Arial" w:cs="Arial"/>
+          <w:color w:val="262626"/>
+        </w:rPr>
+        <w:t>M             1000</w:t>
+      </w:r>
+    </w:p>
+    <w:p>
+      <w:pPr>
+        <w:pStyle w:val="NormalWeb"/>
+        <w:pBdr>
+          <w:top w:val="single" w:sz="2" w:space="0" w:color="auto"/>
+          <w:left w:val="single" w:sz="2" w:space="0" w:color="auto"/>
+          <w:bottom w:val="single" w:sz="2" w:space="0" w:color="auto"/>
+          <w:right w:val="single" w:sz="2" w:space="0" w:color="auto"/>
+        </w:pBdr>
+        <w:shd w:val="clear" w:color="auto" w:fill="F0F0F0"/>
+        <w:rPr>
+          <w:rFonts w:ascii="Segoe UI" w:hAnsi="Segoe UI" w:cs="Segoe UI"/>
+          <w:color w:val="262626"/>
+          <w:sz w:val="21"/>
+          <w:szCs w:val="21"/>
+        </w:rPr>
+      </w:pPr>
+      <w:r>
+        <w:rPr>
+          <w:rFonts w:ascii="Segoe UI" w:hAnsi="Segoe UI" w:cs="Segoe UI"/>
+          <w:color w:val="262626"/>
+          <w:sz w:val="21"/>
+          <w:szCs w:val="21"/>
+        </w:rPr>
+        <w:t>For example, </w:t>
+      </w:r>
+      <w:r>
+        <w:rPr>
+          <w:rStyle w:val="HTMLCode"/>
+          <w:rFonts w:ascii="Arial" w:hAnsi="Arial" w:cs="Arial"/>
+          <w:color w:val="262626"/>
+        </w:rPr>
+        <w:t>2</w:t>
+      </w:r>
+      <w:r>
+        <w:rPr>
+          <w:rFonts w:ascii="Segoe UI" w:hAnsi="Segoe UI" w:cs="Segoe UI"/>
+          <w:color w:val="262626"/>
+          <w:sz w:val="21"/>
+          <w:szCs w:val="21"/>
+        </w:rPr>
+        <w:t> is written as </w:t>
+      </w:r>
+      <w:r>
+        <w:rPr>
+          <w:rStyle w:val="HTMLCode"/>
+          <w:rFonts w:ascii="Arial" w:hAnsi="Arial" w:cs="Arial"/>
+          <w:color w:val="262626"/>
+        </w:rPr>
+        <w:t>II</w:t>
+      </w:r>
+      <w:r>
+        <w:rPr>
+          <w:rFonts w:ascii="Segoe UI" w:hAnsi="Segoe UI" w:cs="Segoe UI"/>
+          <w:color w:val="262626"/>
+          <w:sz w:val="21"/>
+          <w:szCs w:val="21"/>
+        </w:rPr>
+        <w:t> in Roman numeral, just two ones added together. </w:t>
+      </w:r>
+      <w:r>
+        <w:rPr>
+          <w:rStyle w:val="HTMLCode"/>
+          <w:rFonts w:ascii="Arial" w:hAnsi="Arial" w:cs="Arial"/>
+          <w:color w:val="262626"/>
+        </w:rPr>
+        <w:t>12</w:t>
+      </w:r>
+      <w:r>
+        <w:rPr>
+          <w:rFonts w:ascii="Segoe UI" w:hAnsi="Segoe UI" w:cs="Segoe UI"/>
+          <w:color w:val="262626"/>
+          <w:sz w:val="21"/>
+          <w:szCs w:val="21"/>
+        </w:rPr>
+        <w:t> is written as </w:t>
+      </w:r>
+      <w:r>
+        <w:rPr>
+          <w:rStyle w:val="HTMLCode"/>
+          <w:rFonts w:ascii="Arial" w:hAnsi="Arial" w:cs="Arial"/>
+          <w:color w:val="262626"/>
+        </w:rPr>
+        <w:t>XII</w:t>
+      </w:r>
+      <w:r>
+        <w:rPr>
+          <w:rFonts w:ascii="Segoe UI" w:hAnsi="Segoe UI" w:cs="Segoe UI"/>
+          <w:color w:val="262626"/>
+          <w:sz w:val="21"/>
+          <w:szCs w:val="21"/>
+        </w:rPr>
+        <w:t>, which is simply </w:t>
+      </w:r>
+      <w:r>
+        <w:rPr>
+          <w:rStyle w:val="HTMLCode"/>
+          <w:rFonts w:ascii="Arial" w:hAnsi="Arial" w:cs="Arial"/>
+          <w:color w:val="262626"/>
+        </w:rPr>
+        <w:t>X + II</w:t>
+      </w:r>
+      <w:r>
+        <w:rPr>
+          <w:rFonts w:ascii="Segoe UI" w:hAnsi="Segoe UI" w:cs="Segoe UI"/>
+          <w:color w:val="262626"/>
+          <w:sz w:val="21"/>
+          <w:szCs w:val="21"/>
+        </w:rPr>
+        <w:t>. The number </w:t>
+      </w:r>
+      <w:r>
+        <w:rPr>
+          <w:rStyle w:val="HTMLCode"/>
+          <w:rFonts w:ascii="Arial" w:hAnsi="Arial" w:cs="Arial"/>
+          <w:color w:val="262626"/>
+        </w:rPr>
+        <w:t>27</w:t>
+      </w:r>
+      <w:r>
+        <w:rPr>
+          <w:rFonts w:ascii="Segoe UI" w:hAnsi="Segoe UI" w:cs="Segoe UI"/>
+          <w:color w:val="262626"/>
+          <w:sz w:val="21"/>
+          <w:szCs w:val="21"/>
+        </w:rPr>
+        <w:t> is written as </w:t>
+      </w:r>
+      <w:r>
+        <w:rPr>
+          <w:rStyle w:val="HTMLCode"/>
+          <w:rFonts w:ascii="Arial" w:hAnsi="Arial" w:cs="Arial"/>
+          <w:color w:val="262626"/>
+        </w:rPr>
+        <w:t>XXVII</w:t>
+      </w:r>
+      <w:r>
+        <w:rPr>
+          <w:rFonts w:ascii="Segoe UI" w:hAnsi="Segoe UI" w:cs="Segoe UI"/>
+          <w:color w:val="262626"/>
+          <w:sz w:val="21"/>
+          <w:szCs w:val="21"/>
+        </w:rPr>
+        <w:t>, which is </w:t>
+      </w:r>
+      <w:r>
+        <w:rPr>
+          <w:rStyle w:val="HTMLCode"/>
+          <w:rFonts w:ascii="Arial" w:hAnsi="Arial" w:cs="Arial"/>
+          <w:color w:val="262626"/>
+        </w:rPr>
+        <w:t>XX + V + II</w:t>
+      </w:r>
+      <w:r>
+        <w:rPr>
+          <w:rFonts w:ascii="Segoe UI" w:hAnsi="Segoe UI" w:cs="Segoe UI"/>
+          <w:color w:val="262626"/>
+          <w:sz w:val="21"/>
+          <w:szCs w:val="21"/>
+        </w:rPr>
+        <w:t>.</w:t>
+      </w:r>
+    </w:p>
+    <w:p>
+      <w:pPr>
+        <w:pStyle w:val="NormalWeb"/>
+        <w:pBdr>
+          <w:top w:val="single" w:sz="2" w:space="0" w:color="auto"/>
+          <w:left w:val="single" w:sz="2" w:space="0" w:color="auto"/>
+          <w:bottom w:val="single" w:sz="2" w:space="0" w:color="auto"/>
+          <w:right w:val="single" w:sz="2" w:space="0" w:color="auto"/>
+        </w:pBdr>
+        <w:shd w:val="clear" w:color="auto" w:fill="F0F0F0"/>
+        <w:rPr>
+          <w:rFonts w:ascii="Segoe UI" w:hAnsi="Segoe UI" w:cs="Segoe UI"/>
+          <w:color w:val="262626"/>
+          <w:sz w:val="21"/>
+          <w:szCs w:val="21"/>
+        </w:rPr>
+      </w:pPr>
+      <w:r>
+        <w:rPr>
+          <w:rFonts w:ascii="Segoe UI" w:hAnsi="Segoe UI" w:cs="Segoe UI"/>
+          <w:color w:val="262626"/>
+          <w:sz w:val="21"/>
+          <w:szCs w:val="21"/>
+        </w:rPr>
+        <w:t>Roman numerals are usually written largest to smallest from left to right. However, the numeral for four is not </w:t>
+      </w:r>
+      <w:r>
+        <w:rPr>
+          <w:rStyle w:val="HTMLCode"/>
+          <w:rFonts w:ascii="Arial" w:hAnsi="Arial" w:cs="Arial"/>
+          <w:color w:val="262626"/>
+        </w:rPr>
+        <w:t>IIII</w:t>
+      </w:r>
+      <w:r>
+        <w:rPr>
+          <w:rFonts w:ascii="Segoe UI" w:hAnsi="Segoe UI" w:cs="Segoe UI"/>
+          <w:color w:val="262626"/>
+          <w:sz w:val="21"/>
+          <w:szCs w:val="21"/>
+        </w:rPr>
+        <w:t>. Instead, the number four is written as </w:t>
+      </w:r>
+      <w:r>
+        <w:rPr>
+          <w:rStyle w:val="HTMLCode"/>
+          <w:rFonts w:ascii="Arial" w:hAnsi="Arial" w:cs="Arial"/>
+          <w:color w:val="262626"/>
+        </w:rPr>
+        <w:t>IV</w:t>
+      </w:r>
+      <w:r>
+        <w:rPr>
+          <w:rFonts w:ascii="Segoe UI" w:hAnsi="Segoe UI" w:cs="Segoe UI"/>
+          <w:color w:val="262626"/>
+          <w:sz w:val="21"/>
+          <w:szCs w:val="21"/>
+        </w:rPr>
+        <w:t>. Because the one is before the five we subtract it making four. The same principle applies to the number nine, which is written as </w:t>
+      </w:r>
+      <w:r>
+        <w:rPr>
+          <w:rStyle w:val="HTMLCode"/>
+          <w:rFonts w:ascii="Arial" w:hAnsi="Arial" w:cs="Arial"/>
+          <w:color w:val="262626"/>
+        </w:rPr>
+        <w:t>IX</w:t>
+      </w:r>
+      <w:r>
+        <w:rPr>
+          <w:rFonts w:ascii="Segoe UI" w:hAnsi="Segoe UI" w:cs="Segoe UI"/>
+          <w:color w:val="262626"/>
+          <w:sz w:val="21"/>
+          <w:szCs w:val="21"/>
+        </w:rPr>
+        <w:t>. There are six instances where subtraction is used:</w:t>
+      </w:r>
+    </w:p>
+    <w:p>
+      <w:pPr>
+        <w:numPr>
+          <w:ilvl w:val="0"/>
+          <w:numId w:val="4"/>
+        </w:numPr>
+        <w:pBdr>
+          <w:top w:val="single" w:sz="2" w:space="0" w:color="auto"/>
+          <w:left w:val="single" w:sz="2" w:space="0" w:color="auto"/>
+          <w:bottom w:val="single" w:sz="2" w:space="0" w:color="auto"/>
+          <w:right w:val="single" w:sz="2" w:space="0" w:color="auto"/>
+        </w:pBdr>
+        <w:shd w:val="clear" w:color="auto" w:fill="F0F0F0"/>
+        <w:spacing w:before="100" w:beforeAutospacing="1" w:after="100" w:afterAutospacing="1" w:line="240" w:lineRule="auto"/>
+        <w:rPr>
+          <w:rFonts w:ascii="Segoe UI" w:hAnsi="Segoe UI" w:cs="Segoe UI"/>
+          <w:color w:val="262626"/>
+          <w:sz w:val="21"/>
+          <w:szCs w:val="21"/>
+        </w:rPr>
+      </w:pPr>
+      <w:r>
+        <w:rPr>
+          <w:rStyle w:val="HTMLCode"/>
+          <w:rFonts w:ascii="Arial" w:eastAsiaTheme="minorEastAsia" w:hAnsi="Arial" w:cs="Arial"/>
+          <w:color w:val="262626"/>
+        </w:rPr>
+        <w:t>I</w:t>
+      </w:r>
+      <w:r>
+        <w:rPr>
+          <w:rFonts w:ascii="Segoe UI" w:hAnsi="Segoe UI" w:cs="Segoe UI"/>
+          <w:color w:val="262626"/>
+          <w:sz w:val="21"/>
+          <w:szCs w:val="21"/>
+        </w:rPr>
+        <w:t> can be placed before </w:t>
+      </w:r>
+      <w:r>
+        <w:rPr>
+          <w:rStyle w:val="HTMLCode"/>
+          <w:rFonts w:ascii="Arial" w:eastAsiaTheme="minorEastAsia" w:hAnsi="Arial" w:cs="Arial"/>
+          <w:color w:val="262626"/>
+        </w:rPr>
+        <w:t>V</w:t>
+      </w:r>
+      <w:r>
+        <w:rPr>
+          <w:rFonts w:ascii="Segoe UI" w:hAnsi="Segoe UI" w:cs="Segoe UI"/>
+          <w:color w:val="262626"/>
+          <w:sz w:val="21"/>
+          <w:szCs w:val="21"/>
+        </w:rPr>
+        <w:t> (5) and </w:t>
+      </w:r>
+      <w:r>
+        <w:rPr>
+          <w:rStyle w:val="HTMLCode"/>
+          <w:rFonts w:ascii="Arial" w:eastAsiaTheme="minorEastAsia" w:hAnsi="Arial" w:cs="Arial"/>
+          <w:color w:val="262626"/>
+        </w:rPr>
+        <w:t>X</w:t>
+      </w:r>
+      <w:r>
+        <w:rPr>
+          <w:rFonts w:ascii="Segoe UI" w:hAnsi="Segoe UI" w:cs="Segoe UI"/>
+          <w:color w:val="262626"/>
+          <w:sz w:val="21"/>
+          <w:szCs w:val="21"/>
+        </w:rPr>
+        <w:t> (10) to make 4 and 9. </w:t>
+      </w:r>
+    </w:p>
+    <w:p>
+      <w:pPr>
+        <w:numPr>
+          <w:ilvl w:val="0"/>
+          <w:numId w:val="4"/>
+        </w:numPr>
+        <w:pBdr>
+          <w:top w:val="single" w:sz="2" w:space="0" w:color="auto"/>
+          <w:left w:val="single" w:sz="2" w:space="0" w:color="auto"/>
+          <w:bottom w:val="single" w:sz="2" w:space="0" w:color="auto"/>
+          <w:right w:val="single" w:sz="2" w:space="0" w:color="auto"/>
+        </w:pBdr>
+        <w:shd w:val="clear" w:color="auto" w:fill="F0F0F0"/>
+        <w:spacing w:before="100" w:beforeAutospacing="1" w:after="100" w:afterAutospacing="1" w:line="240" w:lineRule="auto"/>
+        <w:rPr>
+          <w:rFonts w:ascii="Segoe UI" w:hAnsi="Segoe UI" w:cs="Segoe UI"/>
+          <w:color w:val="262626"/>
+          <w:sz w:val="21"/>
+          <w:szCs w:val="21"/>
+        </w:rPr>
+      </w:pPr>
+      <w:r>
+        <w:rPr>
+          <w:rStyle w:val="HTMLCode"/>
+          <w:rFonts w:ascii="Arial" w:eastAsiaTheme="minorEastAsia" w:hAnsi="Arial" w:cs="Arial"/>
+          <w:color w:val="262626"/>
+        </w:rPr>
+        <w:t>X</w:t>
+      </w:r>
+      <w:r>
+        <w:rPr>
+          <w:rFonts w:ascii="Segoe UI" w:hAnsi="Segoe UI" w:cs="Segoe UI"/>
+          <w:color w:val="262626"/>
+          <w:sz w:val="21"/>
+          <w:szCs w:val="21"/>
+        </w:rPr>
+        <w:t> can be placed before </w:t>
+      </w:r>
+      <w:r>
+        <w:rPr>
+          <w:rStyle w:val="HTMLCode"/>
+          <w:rFonts w:ascii="Arial" w:eastAsiaTheme="minorEastAsia" w:hAnsi="Arial" w:cs="Arial"/>
+          <w:color w:val="262626"/>
+        </w:rPr>
+        <w:t>L</w:t>
+      </w:r>
+      <w:r>
+        <w:rPr>
+          <w:rFonts w:ascii="Segoe UI" w:hAnsi="Segoe UI" w:cs="Segoe UI"/>
+          <w:color w:val="262626"/>
+          <w:sz w:val="21"/>
+          <w:szCs w:val="21"/>
+        </w:rPr>
+        <w:t> (50) and </w:t>
+      </w:r>
+      <w:r>
+        <w:rPr>
+          <w:rStyle w:val="HTMLCode"/>
+          <w:rFonts w:ascii="Arial" w:eastAsiaTheme="minorEastAsia" w:hAnsi="Arial" w:cs="Arial"/>
+          <w:color w:val="262626"/>
+        </w:rPr>
+        <w:t>C</w:t>
+      </w:r>
+      <w:r>
+        <w:rPr>
+          <w:rFonts w:ascii="Segoe UI" w:hAnsi="Segoe UI" w:cs="Segoe UI"/>
+          <w:color w:val="262626"/>
+          <w:sz w:val="21"/>
+          <w:szCs w:val="21"/>
+        </w:rPr>
+        <w:t> (100) to make 40 and 90. </w:t>
+      </w:r>
+    </w:p>
+    <w:p>
+      <w:pPr>
+        <w:numPr>
+          <w:ilvl w:val="0"/>
+          <w:numId w:val="4"/>
+        </w:numPr>
+        <w:pBdr>
+          <w:top w:val="single" w:sz="2" w:space="0" w:color="auto"/>
+          <w:left w:val="single" w:sz="2" w:space="0" w:color="auto"/>
+          <w:bottom w:val="single" w:sz="2" w:space="0" w:color="auto"/>
+          <w:right w:val="single" w:sz="2" w:space="0" w:color="auto"/>
+        </w:pBdr>
+        <w:shd w:val="clear" w:color="auto" w:fill="F0F0F0"/>
+        <w:spacing w:before="100" w:beforeAutospacing="1" w:after="100" w:afterAutospacing="1" w:line="240" w:lineRule="auto"/>
+        <w:rPr>
+          <w:rFonts w:ascii="Segoe UI" w:hAnsi="Segoe UI" w:cs="Segoe UI"/>
+          <w:color w:val="262626"/>
+          <w:sz w:val="21"/>
+          <w:szCs w:val="21"/>
+        </w:rPr>
+      </w:pPr>
+      <w:r>
+        <w:rPr>
+          <w:rStyle w:val="HTMLCode"/>
+          <w:rFonts w:ascii="Arial" w:eastAsiaTheme="minorEastAsia" w:hAnsi="Arial" w:cs="Arial"/>
+          <w:color w:val="262626"/>
+        </w:rPr>
+        <w:t>C</w:t>
+      </w:r>
+      <w:r>
+        <w:rPr>
+          <w:rFonts w:ascii="Segoe UI" w:hAnsi="Segoe UI" w:cs="Segoe UI"/>
+          <w:color w:val="262626"/>
+          <w:sz w:val="21"/>
+          <w:szCs w:val="21"/>
+        </w:rPr>
+        <w:t> can be placed before </w:t>
+      </w:r>
+      <w:r>
+        <w:rPr>
+          <w:rStyle w:val="HTMLCode"/>
+          <w:rFonts w:ascii="Arial" w:eastAsiaTheme="minorEastAsia" w:hAnsi="Arial" w:cs="Arial"/>
+          <w:color w:val="262626"/>
+        </w:rPr>
+        <w:t>D</w:t>
+      </w:r>
+      <w:r>
+        <w:rPr>
+          <w:rFonts w:ascii="Segoe UI" w:hAnsi="Segoe UI" w:cs="Segoe UI"/>
+          <w:color w:val="262626"/>
+          <w:sz w:val="21"/>
+          <w:szCs w:val="21"/>
+        </w:rPr>
+        <w:t> (500) and </w:t>
+      </w:r>
+      <w:r>
+        <w:rPr>
+          <w:rStyle w:val="HTMLCode"/>
+          <w:rFonts w:ascii="Arial" w:eastAsiaTheme="minorEastAsia" w:hAnsi="Arial" w:cs="Arial"/>
+          <w:color w:val="262626"/>
+        </w:rPr>
+        <w:t>M</w:t>
+      </w:r>
+      <w:r>
+        <w:rPr>
+          <w:rFonts w:ascii="Segoe UI" w:hAnsi="Segoe UI" w:cs="Segoe UI"/>
+          <w:color w:val="262626"/>
+          <w:sz w:val="21"/>
+          <w:szCs w:val="21"/>
+        </w:rPr>
+        <w:t> (1000) to make 400 and 900.</w:t>
+      </w:r>
+    </w:p>
+    <w:p>
+      <w:pPr>
+        <w:pStyle w:val="NormalWeb"/>
+        <w:pBdr>
+          <w:top w:val="single" w:sz="2" w:space="0" w:color="auto"/>
+          <w:left w:val="single" w:sz="2" w:space="0" w:color="auto"/>
+          <w:bottom w:val="single" w:sz="2" w:space="0" w:color="auto"/>
+          <w:right w:val="single" w:sz="2" w:space="0" w:color="auto"/>
+        </w:pBdr>
+        <w:shd w:val="clear" w:color="auto" w:fill="F0F0F0"/>
+        <w:rPr>
+          <w:rFonts w:ascii="Segoe UI" w:hAnsi="Segoe UI" w:cs="Segoe UI"/>
+          <w:color w:val="262626"/>
+          <w:sz w:val="21"/>
+          <w:szCs w:val="21"/>
+        </w:rPr>
+      </w:pPr>
+      <w:r>
+        <w:rPr>
+          <w:rFonts w:ascii="Segoe UI" w:hAnsi="Segoe UI" w:cs="Segoe UI"/>
+          <w:color w:val="262626"/>
+          <w:sz w:val="21"/>
+          <w:szCs w:val="21"/>
+        </w:rPr>
+        <w:t>Given a roman numeral, convert it to an integer.</w:t>
+      </w:r>
+    </w:p>
+    <w:p>
+      <w:pPr>
+        <w:shd w:val="clear" w:color="auto" w:fill="FFFFFF"/>
+        <w:spacing w:after="0" w:line="270" w:lineRule="atLeast"/>
+        <w:rPr>
+          <w:rFonts w:ascii="Consolas" w:eastAsia="Times New Roman" w:hAnsi="Consolas" w:cs="Times New Roman"/>
+          <w:color w:val="000000"/>
+          <w:sz w:val="20"/>
+          <w:szCs w:val="20"/>
+        </w:rPr>
+      </w:pPr>
+      <w:r>
+        <w:rPr>
+          <w:rFonts w:ascii="Consolas" w:eastAsia="Times New Roman" w:hAnsi="Consolas" w:cs="Times New Roman"/>
+          <w:color w:val="0000FF"/>
+          <w:sz w:val="20"/>
+          <w:szCs w:val="20"/>
+        </w:rPr>
+        <w:t>function</w:t>
+      </w:r>
+      <w:r>
+        <w:rPr>
+          <w:rFonts w:ascii="Consolas" w:eastAsia="Times New Roman" w:hAnsi="Consolas" w:cs="Times New Roman"/>
+          <w:color w:val="000000"/>
+          <w:sz w:val="20"/>
+          <w:szCs w:val="20"/>
+        </w:rPr>
+        <w:t xml:space="preserve"> </w:t>
+      </w:r>
+      <w:proofErr w:type="spellStart"/>
+      <w:r>
+        <w:rPr>
+          <w:rFonts w:ascii="Consolas" w:eastAsia="Times New Roman" w:hAnsi="Consolas" w:cs="Times New Roman"/>
+          <w:color w:val="795E26"/>
+          <w:sz w:val="20"/>
+          <w:szCs w:val="20"/>
+        </w:rPr>
+        <w:t>romanToInt</w:t>
+      </w:r>
+      <w:proofErr w:type="spellEnd"/>
+      <w:r>
+        <w:rPr>
+          <w:rFonts w:ascii="Consolas" w:eastAsia="Times New Roman" w:hAnsi="Consolas" w:cs="Times New Roman"/>
+          <w:color w:val="000000"/>
+          <w:sz w:val="20"/>
+          <w:szCs w:val="20"/>
+        </w:rPr>
+        <w:t>(</w:t>
+      </w:r>
+      <w:r>
+        <w:rPr>
+          <w:rFonts w:ascii="Consolas" w:eastAsia="Times New Roman" w:hAnsi="Consolas" w:cs="Times New Roman"/>
+          <w:color w:val="001080"/>
+          <w:sz w:val="20"/>
+          <w:szCs w:val="20"/>
+        </w:rPr>
+        <w:t>$s</w:t>
+      </w:r>
+      <w:r>
+        <w:rPr>
+          <w:rFonts w:ascii="Consolas" w:eastAsia="Times New Roman" w:hAnsi="Consolas" w:cs="Times New Roman"/>
+          <w:color w:val="000000"/>
+          <w:sz w:val="20"/>
+          <w:szCs w:val="20"/>
+        </w:rPr>
+        <w:t>) {</w:t>
+      </w:r>
+    </w:p>
+    <w:p>
+      <w:pPr>
+        <w:shd w:val="clear" w:color="auto" w:fill="FFFFFF"/>
+        <w:spacing w:after="0" w:line="270" w:lineRule="atLeast"/>
+        <w:rPr>
+          <w:rFonts w:ascii="Consolas" w:eastAsia="Times New Roman" w:hAnsi="Consolas" w:cs="Times New Roman"/>
+          <w:color w:val="000000"/>
+          <w:sz w:val="20"/>
+          <w:szCs w:val="20"/>
+        </w:rPr>
+      </w:pPr>
+      <w:r>
+        <w:rPr>
+          <w:rFonts w:ascii="Consolas" w:eastAsia="Times New Roman" w:hAnsi="Consolas" w:cs="Times New Roman"/>
+          <w:color w:val="000000"/>
+          <w:sz w:val="20"/>
+          <w:szCs w:val="20"/>
+        </w:rPr>
+        <w:t xml:space="preserve">        </w:t>
+      </w:r>
+      <w:r>
+        <w:rPr>
+          <w:rFonts w:ascii="Consolas" w:eastAsia="Times New Roman" w:hAnsi="Consolas" w:cs="Times New Roman"/>
+          <w:color w:val="001080"/>
+          <w:sz w:val="20"/>
+          <w:szCs w:val="20"/>
+        </w:rPr>
+        <w:t>$</w:t>
+      </w:r>
+      <w:proofErr w:type="spellStart"/>
+      <w:r>
+        <w:rPr>
+          <w:rFonts w:ascii="Consolas" w:eastAsia="Times New Roman" w:hAnsi="Consolas" w:cs="Times New Roman"/>
+          <w:color w:val="001080"/>
+          <w:sz w:val="20"/>
+          <w:szCs w:val="20"/>
+        </w:rPr>
+        <w:t>romanPat</w:t>
+      </w:r>
+      <w:proofErr w:type="spellEnd"/>
+      <w:r>
+        <w:rPr>
+          <w:rFonts w:ascii="Consolas" w:eastAsia="Times New Roman" w:hAnsi="Consolas" w:cs="Times New Roman"/>
+          <w:color w:val="000000"/>
+          <w:sz w:val="20"/>
+          <w:szCs w:val="20"/>
+        </w:rPr>
+        <w:t xml:space="preserve"> = [</w:t>
+      </w:r>
+    </w:p>
+    <w:p>
+      <w:pPr>
+        <w:shd w:val="clear" w:color="auto" w:fill="FFFFFF"/>
+        <w:spacing w:after="0" w:line="270" w:lineRule="atLeast"/>
+        <w:rPr>
+          <w:rFonts w:ascii="Consolas" w:eastAsia="Times New Roman" w:hAnsi="Consolas" w:cs="Times New Roman"/>
+          <w:color w:val="000000"/>
+          <w:sz w:val="20"/>
+          <w:szCs w:val="20"/>
+        </w:rPr>
+      </w:pPr>
+      <w:r>
+        <w:rPr>
+          <w:rFonts w:ascii="Consolas" w:eastAsia="Times New Roman" w:hAnsi="Consolas" w:cs="Times New Roman"/>
+          <w:color w:val="000000"/>
+          <w:sz w:val="20"/>
+          <w:szCs w:val="20"/>
+        </w:rPr>
+        <w:t xml:space="preserve">            </w:t>
+      </w:r>
+      <w:r>
+        <w:rPr>
+          <w:rFonts w:ascii="Consolas" w:eastAsia="Times New Roman" w:hAnsi="Consolas" w:cs="Times New Roman"/>
+          <w:color w:val="A31515"/>
+          <w:sz w:val="20"/>
+          <w:szCs w:val="20"/>
+        </w:rPr>
+        <w:t>'I'</w:t>
+      </w:r>
+      <w:r>
+        <w:rPr>
+          <w:rFonts w:ascii="Consolas" w:eastAsia="Times New Roman" w:hAnsi="Consolas" w:cs="Times New Roman"/>
+          <w:color w:val="000000"/>
+          <w:sz w:val="20"/>
+          <w:szCs w:val="20"/>
+        </w:rPr>
+        <w:t xml:space="preserve"> =&gt; </w:t>
+      </w:r>
+      <w:r>
+        <w:rPr>
+          <w:rFonts w:ascii="Consolas" w:eastAsia="Times New Roman" w:hAnsi="Consolas" w:cs="Times New Roman"/>
+          <w:color w:val="098658"/>
+          <w:sz w:val="20"/>
+          <w:szCs w:val="20"/>
+        </w:rPr>
+        <w:t>1</w:t>
+      </w:r>
+      <w:r>
+        <w:rPr>
+          <w:rFonts w:ascii="Consolas" w:eastAsia="Times New Roman" w:hAnsi="Consolas" w:cs="Times New Roman"/>
+          <w:color w:val="000000"/>
+          <w:sz w:val="20"/>
+          <w:szCs w:val="20"/>
+        </w:rPr>
+        <w:t>,</w:t>
+      </w:r>
+    </w:p>
+    <w:p>
+      <w:pPr>
+        <w:shd w:val="clear" w:color="auto" w:fill="FFFFFF"/>
+        <w:spacing w:after="0" w:line="270" w:lineRule="atLeast"/>
+        <w:rPr>
+          <w:rFonts w:ascii="Consolas" w:eastAsia="Times New Roman" w:hAnsi="Consolas" w:cs="Times New Roman"/>
+          <w:color w:val="000000"/>
+          <w:sz w:val="20"/>
+          <w:szCs w:val="20"/>
+        </w:rPr>
+      </w:pPr>
+      <w:r>
+        <w:rPr>
+          <w:rFonts w:ascii="Consolas" w:eastAsia="Times New Roman" w:hAnsi="Consolas" w:cs="Times New Roman"/>
+          <w:color w:val="000000"/>
+          <w:sz w:val="20"/>
+          <w:szCs w:val="20"/>
+        </w:rPr>
+        <w:t xml:space="preserve">            </w:t>
+      </w:r>
+      <w:r>
+        <w:rPr>
+          <w:rFonts w:ascii="Consolas" w:eastAsia="Times New Roman" w:hAnsi="Consolas" w:cs="Times New Roman"/>
+          <w:color w:val="A31515"/>
+          <w:sz w:val="20"/>
+          <w:szCs w:val="20"/>
+        </w:rPr>
+        <w:t>'V'</w:t>
+      </w:r>
+      <w:r>
+        <w:rPr>
+          <w:rFonts w:ascii="Consolas" w:eastAsia="Times New Roman" w:hAnsi="Consolas" w:cs="Times New Roman"/>
+          <w:color w:val="000000"/>
+          <w:sz w:val="20"/>
+          <w:szCs w:val="20"/>
+        </w:rPr>
+        <w:t xml:space="preserve"> =&gt; </w:t>
+      </w:r>
+      <w:r>
+        <w:rPr>
+          <w:rFonts w:ascii="Consolas" w:eastAsia="Times New Roman" w:hAnsi="Consolas" w:cs="Times New Roman"/>
+          <w:color w:val="098658"/>
+          <w:sz w:val="20"/>
+          <w:szCs w:val="20"/>
+        </w:rPr>
+        <w:t>5</w:t>
+      </w:r>
+      <w:r>
+        <w:rPr>
+          <w:rFonts w:ascii="Consolas" w:eastAsia="Times New Roman" w:hAnsi="Consolas" w:cs="Times New Roman"/>
+          <w:color w:val="000000"/>
+          <w:sz w:val="20"/>
+          <w:szCs w:val="20"/>
+        </w:rPr>
+        <w:t>,</w:t>
+      </w:r>
+    </w:p>
+    <w:p>
+      <w:pPr>
+        <w:shd w:val="clear" w:color="auto" w:fill="FFFFFF"/>
+        <w:spacing w:after="0" w:line="270" w:lineRule="atLeast"/>
+        <w:rPr>
+          <w:rFonts w:ascii="Consolas" w:eastAsia="Times New Roman" w:hAnsi="Consolas" w:cs="Times New Roman"/>
+          <w:color w:val="000000"/>
+          <w:sz w:val="20"/>
+          <w:szCs w:val="20"/>
+        </w:rPr>
+      </w:pPr>
+      <w:r>
+        <w:rPr>
+          <w:rFonts w:ascii="Consolas" w:eastAsia="Times New Roman" w:hAnsi="Consolas" w:cs="Times New Roman"/>
+          <w:color w:val="000000"/>
+          <w:sz w:val="20"/>
+          <w:szCs w:val="20"/>
+        </w:rPr>
+        <w:t xml:space="preserve">            </w:t>
+      </w:r>
+      <w:r>
+        <w:rPr>
+          <w:rFonts w:ascii="Consolas" w:eastAsia="Times New Roman" w:hAnsi="Consolas" w:cs="Times New Roman"/>
+          <w:color w:val="A31515"/>
+          <w:sz w:val="20"/>
+          <w:szCs w:val="20"/>
+        </w:rPr>
+        <w:t>'X'</w:t>
+      </w:r>
+      <w:r>
+        <w:rPr>
+          <w:rFonts w:ascii="Consolas" w:eastAsia="Times New Roman" w:hAnsi="Consolas" w:cs="Times New Roman"/>
+          <w:color w:val="000000"/>
+          <w:sz w:val="20"/>
+          <w:szCs w:val="20"/>
+        </w:rPr>
+        <w:t xml:space="preserve"> =&gt; </w:t>
+      </w:r>
+      <w:r>
+        <w:rPr>
+          <w:rFonts w:ascii="Consolas" w:eastAsia="Times New Roman" w:hAnsi="Consolas" w:cs="Times New Roman"/>
+          <w:color w:val="098658"/>
+          <w:sz w:val="20"/>
+          <w:szCs w:val="20"/>
+        </w:rPr>
+        <w:t>10</w:t>
+      </w:r>
+      <w:r>
+        <w:rPr>
+          <w:rFonts w:ascii="Consolas" w:eastAsia="Times New Roman" w:hAnsi="Consolas" w:cs="Times New Roman"/>
+          <w:color w:val="000000"/>
+          <w:sz w:val="20"/>
+          <w:szCs w:val="20"/>
+        </w:rPr>
+        <w:t>,</w:t>
+      </w:r>
+    </w:p>
+    <w:p>
+      <w:pPr>
+        <w:shd w:val="clear" w:color="auto" w:fill="FFFFFF"/>
+        <w:spacing w:after="0" w:line="270" w:lineRule="atLeast"/>
+        <w:rPr>
+          <w:rFonts w:ascii="Consolas" w:eastAsia="Times New Roman" w:hAnsi="Consolas" w:cs="Times New Roman"/>
+          <w:color w:val="000000"/>
+          <w:sz w:val="20"/>
+          <w:szCs w:val="20"/>
+        </w:rPr>
+      </w:pPr>
+      <w:r>
+        <w:rPr>
+          <w:rFonts w:ascii="Consolas" w:eastAsia="Times New Roman" w:hAnsi="Consolas" w:cs="Times New Roman"/>
+          <w:color w:val="000000"/>
+          <w:sz w:val="20"/>
+          <w:szCs w:val="20"/>
+        </w:rPr>
+        <w:lastRenderedPageBreak/>
+        <w:t xml:space="preserve">            </w:t>
+      </w:r>
+      <w:r>
+        <w:rPr>
+          <w:rFonts w:ascii="Consolas" w:eastAsia="Times New Roman" w:hAnsi="Consolas" w:cs="Times New Roman"/>
+          <w:color w:val="A31515"/>
+          <w:sz w:val="20"/>
+          <w:szCs w:val="20"/>
+        </w:rPr>
+        <w:t>'L'</w:t>
+      </w:r>
+      <w:r>
+        <w:rPr>
+          <w:rFonts w:ascii="Consolas" w:eastAsia="Times New Roman" w:hAnsi="Consolas" w:cs="Times New Roman"/>
+          <w:color w:val="000000"/>
+          <w:sz w:val="20"/>
+          <w:szCs w:val="20"/>
+        </w:rPr>
+        <w:t xml:space="preserve"> =&gt; </w:t>
+      </w:r>
+      <w:r>
+        <w:rPr>
+          <w:rFonts w:ascii="Consolas" w:eastAsia="Times New Roman" w:hAnsi="Consolas" w:cs="Times New Roman"/>
+          <w:color w:val="098658"/>
+          <w:sz w:val="20"/>
+          <w:szCs w:val="20"/>
+        </w:rPr>
+        <w:t>50</w:t>
+      </w:r>
+      <w:r>
+        <w:rPr>
+          <w:rFonts w:ascii="Consolas" w:eastAsia="Times New Roman" w:hAnsi="Consolas" w:cs="Times New Roman"/>
+          <w:color w:val="000000"/>
+          <w:sz w:val="20"/>
+          <w:szCs w:val="20"/>
+        </w:rPr>
+        <w:t>,</w:t>
+      </w:r>
+    </w:p>
+    <w:p>
+      <w:pPr>
+        <w:shd w:val="clear" w:color="auto" w:fill="FFFFFF"/>
+        <w:spacing w:after="0" w:line="270" w:lineRule="atLeast"/>
+        <w:rPr>
+          <w:rFonts w:ascii="Consolas" w:eastAsia="Times New Roman" w:hAnsi="Consolas" w:cs="Times New Roman"/>
+          <w:color w:val="000000"/>
+          <w:sz w:val="20"/>
+          <w:szCs w:val="20"/>
+        </w:rPr>
+      </w:pPr>
+      <w:r>
+        <w:rPr>
+          <w:rFonts w:ascii="Consolas" w:eastAsia="Times New Roman" w:hAnsi="Consolas" w:cs="Times New Roman"/>
+          <w:color w:val="000000"/>
+          <w:sz w:val="20"/>
+          <w:szCs w:val="20"/>
+        </w:rPr>
+        <w:t xml:space="preserve">            </w:t>
+      </w:r>
+      <w:r>
+        <w:rPr>
+          <w:rFonts w:ascii="Consolas" w:eastAsia="Times New Roman" w:hAnsi="Consolas" w:cs="Times New Roman"/>
+          <w:color w:val="A31515"/>
+          <w:sz w:val="20"/>
+          <w:szCs w:val="20"/>
+        </w:rPr>
+        <w:t>'C'</w:t>
+      </w:r>
+      <w:r>
+        <w:rPr>
+          <w:rFonts w:ascii="Consolas" w:eastAsia="Times New Roman" w:hAnsi="Consolas" w:cs="Times New Roman"/>
+          <w:color w:val="000000"/>
+          <w:sz w:val="20"/>
+          <w:szCs w:val="20"/>
+        </w:rPr>
+        <w:t xml:space="preserve"> =&gt; </w:t>
+      </w:r>
+      <w:r>
+        <w:rPr>
+          <w:rFonts w:ascii="Consolas" w:eastAsia="Times New Roman" w:hAnsi="Consolas" w:cs="Times New Roman"/>
+          <w:color w:val="098658"/>
+          <w:sz w:val="20"/>
+          <w:szCs w:val="20"/>
+        </w:rPr>
+        <w:t>100</w:t>
+      </w:r>
+      <w:r>
+        <w:rPr>
+          <w:rFonts w:ascii="Consolas" w:eastAsia="Times New Roman" w:hAnsi="Consolas" w:cs="Times New Roman"/>
+          <w:color w:val="000000"/>
+          <w:sz w:val="20"/>
+          <w:szCs w:val="20"/>
+        </w:rPr>
+        <w:t>,</w:t>
+      </w:r>
+    </w:p>
+    <w:p>
+      <w:pPr>
+        <w:shd w:val="clear" w:color="auto" w:fill="FFFFFF"/>
+        <w:spacing w:after="0" w:line="270" w:lineRule="atLeast"/>
+        <w:rPr>
+          <w:rFonts w:ascii="Consolas" w:eastAsia="Times New Roman" w:hAnsi="Consolas" w:cs="Times New Roman"/>
+          <w:color w:val="000000"/>
+          <w:sz w:val="20"/>
+          <w:szCs w:val="20"/>
+        </w:rPr>
+      </w:pPr>
+      <w:r>
+        <w:rPr>
+          <w:rFonts w:ascii="Consolas" w:eastAsia="Times New Roman" w:hAnsi="Consolas" w:cs="Times New Roman"/>
+          <w:color w:val="000000"/>
+          <w:sz w:val="20"/>
+          <w:szCs w:val="20"/>
+        </w:rPr>
+        <w:t xml:space="preserve">            </w:t>
+      </w:r>
+      <w:r>
+        <w:rPr>
+          <w:rFonts w:ascii="Consolas" w:eastAsia="Times New Roman" w:hAnsi="Consolas" w:cs="Times New Roman"/>
+          <w:color w:val="A31515"/>
+          <w:sz w:val="20"/>
+          <w:szCs w:val="20"/>
+        </w:rPr>
+        <w:t>'D'</w:t>
+      </w:r>
+      <w:r>
+        <w:rPr>
+          <w:rFonts w:ascii="Consolas" w:eastAsia="Times New Roman" w:hAnsi="Consolas" w:cs="Times New Roman"/>
+          <w:color w:val="000000"/>
+          <w:sz w:val="20"/>
+          <w:szCs w:val="20"/>
+        </w:rPr>
+        <w:t xml:space="preserve"> =&gt; </w:t>
+      </w:r>
+      <w:r>
+        <w:rPr>
+          <w:rFonts w:ascii="Consolas" w:eastAsia="Times New Roman" w:hAnsi="Consolas" w:cs="Times New Roman"/>
+          <w:color w:val="098658"/>
+          <w:sz w:val="20"/>
+          <w:szCs w:val="20"/>
+        </w:rPr>
+        <w:t>500</w:t>
+      </w:r>
+      <w:r>
+        <w:rPr>
+          <w:rFonts w:ascii="Consolas" w:eastAsia="Times New Roman" w:hAnsi="Consolas" w:cs="Times New Roman"/>
+          <w:color w:val="000000"/>
+          <w:sz w:val="20"/>
+          <w:szCs w:val="20"/>
+        </w:rPr>
+        <w:t>,</w:t>
+      </w:r>
+    </w:p>
+    <w:p>
+      <w:pPr>
+        <w:shd w:val="clear" w:color="auto" w:fill="FFFFFF"/>
+        <w:spacing w:after="0" w:line="270" w:lineRule="atLeast"/>
+        <w:rPr>
+          <w:rFonts w:ascii="Consolas" w:eastAsia="Times New Roman" w:hAnsi="Consolas" w:cs="Times New Roman"/>
+          <w:color w:val="000000"/>
+          <w:sz w:val="20"/>
+          <w:szCs w:val="20"/>
+        </w:rPr>
+      </w:pPr>
+      <w:r>
+        <w:rPr>
+          <w:rFonts w:ascii="Consolas" w:eastAsia="Times New Roman" w:hAnsi="Consolas" w:cs="Times New Roman"/>
+          <w:color w:val="000000"/>
+          <w:sz w:val="20"/>
+          <w:szCs w:val="20"/>
+        </w:rPr>
+        <w:t xml:space="preserve">            </w:t>
+      </w:r>
+      <w:r>
+        <w:rPr>
+          <w:rFonts w:ascii="Consolas" w:eastAsia="Times New Roman" w:hAnsi="Consolas" w:cs="Times New Roman"/>
+          <w:color w:val="A31515"/>
+          <w:sz w:val="20"/>
+          <w:szCs w:val="20"/>
+        </w:rPr>
+        <w:t>'M'</w:t>
+      </w:r>
+      <w:r>
+        <w:rPr>
+          <w:rFonts w:ascii="Consolas" w:eastAsia="Times New Roman" w:hAnsi="Consolas" w:cs="Times New Roman"/>
+          <w:color w:val="000000"/>
+          <w:sz w:val="20"/>
+          <w:szCs w:val="20"/>
+        </w:rPr>
+        <w:t xml:space="preserve"> =&gt; </w:t>
+      </w:r>
+      <w:r>
+        <w:rPr>
+          <w:rFonts w:ascii="Consolas" w:eastAsia="Times New Roman" w:hAnsi="Consolas" w:cs="Times New Roman"/>
+          <w:color w:val="098658"/>
+          <w:sz w:val="20"/>
+          <w:szCs w:val="20"/>
+        </w:rPr>
+        <w:t>1000</w:t>
+      </w:r>
+    </w:p>
+    <w:p>
+      <w:pPr>
+        <w:shd w:val="clear" w:color="auto" w:fill="FFFFFF"/>
+        <w:spacing w:after="0" w:line="270" w:lineRule="atLeast"/>
+        <w:rPr>
+          <w:rFonts w:ascii="Consolas" w:eastAsia="Times New Roman" w:hAnsi="Consolas" w:cs="Times New Roman"/>
+          <w:color w:val="000000"/>
+          <w:sz w:val="20"/>
+          <w:szCs w:val="20"/>
+        </w:rPr>
+      </w:pPr>
+      <w:r>
+        <w:rPr>
+          <w:rFonts w:ascii="Consolas" w:eastAsia="Times New Roman" w:hAnsi="Consolas" w:cs="Times New Roman"/>
+          <w:color w:val="000000"/>
+          <w:sz w:val="20"/>
+          <w:szCs w:val="20"/>
+        </w:rPr>
+        <w:t>            ];</w:t>
+      </w:r>
+    </w:p>
+    <w:p>
+      <w:pPr>
+        <w:shd w:val="clear" w:color="auto" w:fill="FFFFFF"/>
+        <w:spacing w:after="0" w:line="270" w:lineRule="atLeast"/>
+        <w:rPr>
+          <w:rFonts w:ascii="Consolas" w:eastAsia="Times New Roman" w:hAnsi="Consolas" w:cs="Times New Roman"/>
+          <w:color w:val="000000"/>
+          <w:sz w:val="20"/>
+          <w:szCs w:val="20"/>
+        </w:rPr>
+      </w:pPr>
+      <w:r>
+        <w:rPr>
+          <w:rFonts w:ascii="Consolas" w:eastAsia="Times New Roman" w:hAnsi="Consolas" w:cs="Times New Roman"/>
+          <w:color w:val="000000"/>
+          <w:sz w:val="20"/>
+          <w:szCs w:val="20"/>
+        </w:rPr>
+        <w:t xml:space="preserve">        </w:t>
+      </w:r>
+      <w:r>
+        <w:rPr>
+          <w:rFonts w:ascii="Consolas" w:eastAsia="Times New Roman" w:hAnsi="Consolas" w:cs="Times New Roman"/>
+          <w:color w:val="001080"/>
+          <w:sz w:val="20"/>
+          <w:szCs w:val="20"/>
+        </w:rPr>
+        <w:t>$</w:t>
+      </w:r>
+      <w:proofErr w:type="spellStart"/>
+      <w:r>
+        <w:rPr>
+          <w:rFonts w:ascii="Consolas" w:eastAsia="Times New Roman" w:hAnsi="Consolas" w:cs="Times New Roman"/>
+          <w:color w:val="001080"/>
+          <w:sz w:val="20"/>
+          <w:szCs w:val="20"/>
+        </w:rPr>
+        <w:t>romanVal</w:t>
+      </w:r>
+      <w:proofErr w:type="spellEnd"/>
+      <w:r>
+        <w:rPr>
+          <w:rFonts w:ascii="Consolas" w:eastAsia="Times New Roman" w:hAnsi="Consolas" w:cs="Times New Roman"/>
+          <w:color w:val="000000"/>
+          <w:sz w:val="20"/>
+          <w:szCs w:val="20"/>
+        </w:rPr>
+        <w:t xml:space="preserve"> = </w:t>
+      </w:r>
+      <w:r>
+        <w:rPr>
+          <w:rFonts w:ascii="Consolas" w:eastAsia="Times New Roman" w:hAnsi="Consolas" w:cs="Times New Roman"/>
+          <w:color w:val="098658"/>
+          <w:sz w:val="20"/>
+          <w:szCs w:val="20"/>
+        </w:rPr>
+        <w:t>0</w:t>
+      </w:r>
+      <w:r>
+        <w:rPr>
+          <w:rFonts w:ascii="Consolas" w:eastAsia="Times New Roman" w:hAnsi="Consolas" w:cs="Times New Roman"/>
+          <w:color w:val="000000"/>
+          <w:sz w:val="20"/>
+          <w:szCs w:val="20"/>
+        </w:rPr>
+        <w:t>;</w:t>
+      </w:r>
+    </w:p>
+    <w:p>
+      <w:pPr>
+        <w:shd w:val="clear" w:color="auto" w:fill="FFFFFF"/>
+        <w:spacing w:after="0" w:line="270" w:lineRule="atLeast"/>
+        <w:rPr>
+          <w:rFonts w:ascii="Consolas" w:eastAsia="Times New Roman" w:hAnsi="Consolas" w:cs="Times New Roman"/>
+          <w:color w:val="000000"/>
+          <w:sz w:val="20"/>
+          <w:szCs w:val="20"/>
+        </w:rPr>
+      </w:pPr>
+      <w:r>
+        <w:rPr>
+          <w:rFonts w:ascii="Consolas" w:eastAsia="Times New Roman" w:hAnsi="Consolas" w:cs="Times New Roman"/>
+          <w:color w:val="000000"/>
+          <w:sz w:val="20"/>
+          <w:szCs w:val="20"/>
+        </w:rPr>
+        <w:t xml:space="preserve">        </w:t>
+      </w:r>
+      <w:r>
+        <w:rPr>
+          <w:rFonts w:ascii="Consolas" w:eastAsia="Times New Roman" w:hAnsi="Consolas" w:cs="Times New Roman"/>
+          <w:color w:val="AF00DB"/>
+          <w:sz w:val="20"/>
+          <w:szCs w:val="20"/>
+        </w:rPr>
+        <w:t>for</w:t>
+      </w:r>
+      <w:r>
+        <w:rPr>
+          <w:rFonts w:ascii="Consolas" w:eastAsia="Times New Roman" w:hAnsi="Consolas" w:cs="Times New Roman"/>
+          <w:color w:val="000000"/>
+          <w:sz w:val="20"/>
+          <w:szCs w:val="20"/>
+        </w:rPr>
+        <w:t xml:space="preserve"> (</w:t>
+      </w:r>
+      <w:r>
+        <w:rPr>
+          <w:rFonts w:ascii="Consolas" w:eastAsia="Times New Roman" w:hAnsi="Consolas" w:cs="Times New Roman"/>
+          <w:color w:val="001080"/>
+          <w:sz w:val="20"/>
+          <w:szCs w:val="20"/>
+        </w:rPr>
+        <w:t>$</w:t>
+      </w:r>
+      <w:proofErr w:type="spellStart"/>
+      <w:r>
+        <w:rPr>
+          <w:rFonts w:ascii="Consolas" w:eastAsia="Times New Roman" w:hAnsi="Consolas" w:cs="Times New Roman"/>
+          <w:color w:val="001080"/>
+          <w:sz w:val="20"/>
+          <w:szCs w:val="20"/>
+        </w:rPr>
+        <w:t>i</w:t>
+      </w:r>
+      <w:proofErr w:type="spellEnd"/>
+      <w:r>
+        <w:rPr>
+          <w:rFonts w:ascii="Consolas" w:eastAsia="Times New Roman" w:hAnsi="Consolas" w:cs="Times New Roman"/>
+          <w:color w:val="000000"/>
+          <w:sz w:val="20"/>
+          <w:szCs w:val="20"/>
+        </w:rPr>
+        <w:t xml:space="preserve"> = </w:t>
+      </w:r>
+      <w:r>
+        <w:rPr>
+          <w:rFonts w:ascii="Consolas" w:eastAsia="Times New Roman" w:hAnsi="Consolas" w:cs="Times New Roman"/>
+          <w:color w:val="098658"/>
+          <w:sz w:val="20"/>
+          <w:szCs w:val="20"/>
+        </w:rPr>
+        <w:t>0</w:t>
+      </w:r>
+      <w:r>
+        <w:rPr>
+          <w:rFonts w:ascii="Consolas" w:eastAsia="Times New Roman" w:hAnsi="Consolas" w:cs="Times New Roman"/>
+          <w:color w:val="000000"/>
+          <w:sz w:val="20"/>
+          <w:szCs w:val="20"/>
+        </w:rPr>
+        <w:t xml:space="preserve">; </w:t>
+      </w:r>
+      <w:r>
+        <w:rPr>
+          <w:rFonts w:ascii="Consolas" w:eastAsia="Times New Roman" w:hAnsi="Consolas" w:cs="Times New Roman"/>
+          <w:color w:val="001080"/>
+          <w:sz w:val="20"/>
+          <w:szCs w:val="20"/>
+        </w:rPr>
+        <w:t>$</w:t>
+      </w:r>
+      <w:proofErr w:type="spellStart"/>
+      <w:r>
+        <w:rPr>
+          <w:rFonts w:ascii="Consolas" w:eastAsia="Times New Roman" w:hAnsi="Consolas" w:cs="Times New Roman"/>
+          <w:color w:val="001080"/>
+          <w:sz w:val="20"/>
+          <w:szCs w:val="20"/>
+        </w:rPr>
+        <w:t>i</w:t>
+      </w:r>
+      <w:proofErr w:type="spellEnd"/>
+      <w:r>
+        <w:rPr>
+          <w:rFonts w:ascii="Consolas" w:eastAsia="Times New Roman" w:hAnsi="Consolas" w:cs="Times New Roman"/>
+          <w:color w:val="000000"/>
+          <w:sz w:val="20"/>
+          <w:szCs w:val="20"/>
+        </w:rPr>
+        <w:t xml:space="preserve"> &lt; </w:t>
+      </w:r>
+      <w:proofErr w:type="spellStart"/>
+      <w:r>
+        <w:rPr>
+          <w:rFonts w:ascii="Consolas" w:eastAsia="Times New Roman" w:hAnsi="Consolas" w:cs="Times New Roman"/>
+          <w:color w:val="795E26"/>
+          <w:sz w:val="20"/>
+          <w:szCs w:val="20"/>
+        </w:rPr>
+        <w:t>strlen</w:t>
+      </w:r>
+      <w:proofErr w:type="spellEnd"/>
+      <w:r>
+        <w:rPr>
+          <w:rFonts w:ascii="Consolas" w:eastAsia="Times New Roman" w:hAnsi="Consolas" w:cs="Times New Roman"/>
+          <w:color w:val="000000"/>
+          <w:sz w:val="20"/>
+          <w:szCs w:val="20"/>
+        </w:rPr>
+        <w:t>(</w:t>
+      </w:r>
+      <w:r>
+        <w:rPr>
+          <w:rFonts w:ascii="Consolas" w:eastAsia="Times New Roman" w:hAnsi="Consolas" w:cs="Times New Roman"/>
+          <w:color w:val="001080"/>
+          <w:sz w:val="20"/>
+          <w:szCs w:val="20"/>
+        </w:rPr>
+        <w:t>$s</w:t>
+      </w:r>
+      <w:r>
+        <w:rPr>
+          <w:rFonts w:ascii="Consolas" w:eastAsia="Times New Roman" w:hAnsi="Consolas" w:cs="Times New Roman"/>
+          <w:color w:val="000000"/>
+          <w:sz w:val="20"/>
+          <w:szCs w:val="20"/>
+        </w:rPr>
+        <w:t xml:space="preserve">); </w:t>
+      </w:r>
+      <w:r>
+        <w:rPr>
+          <w:rFonts w:ascii="Consolas" w:eastAsia="Times New Roman" w:hAnsi="Consolas" w:cs="Times New Roman"/>
+          <w:color w:val="001080"/>
+          <w:sz w:val="20"/>
+          <w:szCs w:val="20"/>
+        </w:rPr>
+        <w:t>$</w:t>
+      </w:r>
+      <w:proofErr w:type="spellStart"/>
+      <w:r>
+        <w:rPr>
+          <w:rFonts w:ascii="Consolas" w:eastAsia="Times New Roman" w:hAnsi="Consolas" w:cs="Times New Roman"/>
+          <w:color w:val="001080"/>
+          <w:sz w:val="20"/>
+          <w:szCs w:val="20"/>
+        </w:rPr>
+        <w:t>i</w:t>
+      </w:r>
+      <w:proofErr w:type="spellEnd"/>
+      <w:r>
+        <w:rPr>
+          <w:rFonts w:ascii="Consolas" w:eastAsia="Times New Roman" w:hAnsi="Consolas" w:cs="Times New Roman"/>
+          <w:color w:val="000000"/>
+          <w:sz w:val="20"/>
+          <w:szCs w:val="20"/>
+        </w:rPr>
+        <w:t>++) {</w:t>
+      </w:r>
+    </w:p>
+    <w:p>
+      <w:pPr>
+        <w:shd w:val="clear" w:color="auto" w:fill="FFFFFF"/>
+        <w:spacing w:after="0" w:line="270" w:lineRule="atLeast"/>
+        <w:rPr>
+          <w:rFonts w:ascii="Consolas" w:eastAsia="Times New Roman" w:hAnsi="Consolas" w:cs="Times New Roman"/>
+          <w:color w:val="000000"/>
+          <w:sz w:val="20"/>
+          <w:szCs w:val="20"/>
+        </w:rPr>
+      </w:pPr>
+      <w:r>
+        <w:rPr>
+          <w:rFonts w:ascii="Consolas" w:eastAsia="Times New Roman" w:hAnsi="Consolas" w:cs="Times New Roman"/>
+          <w:color w:val="000000"/>
+          <w:sz w:val="20"/>
+          <w:szCs w:val="20"/>
+        </w:rPr>
+        <w:t xml:space="preserve">            </w:t>
+      </w:r>
+      <w:r>
+        <w:rPr>
+          <w:rFonts w:ascii="Consolas" w:eastAsia="Times New Roman" w:hAnsi="Consolas" w:cs="Times New Roman"/>
+          <w:color w:val="001080"/>
+          <w:sz w:val="20"/>
+          <w:szCs w:val="20"/>
+        </w:rPr>
+        <w:t>$</w:t>
+      </w:r>
+      <w:proofErr w:type="spellStart"/>
+      <w:r>
+        <w:rPr>
+          <w:rFonts w:ascii="Consolas" w:eastAsia="Times New Roman" w:hAnsi="Consolas" w:cs="Times New Roman"/>
+          <w:color w:val="001080"/>
+          <w:sz w:val="20"/>
+          <w:szCs w:val="20"/>
+        </w:rPr>
+        <w:t>currentChar</w:t>
+      </w:r>
+      <w:proofErr w:type="spellEnd"/>
+      <w:r>
+        <w:rPr>
+          <w:rFonts w:ascii="Consolas" w:eastAsia="Times New Roman" w:hAnsi="Consolas" w:cs="Times New Roman"/>
+          <w:color w:val="000000"/>
+          <w:sz w:val="20"/>
+          <w:szCs w:val="20"/>
+        </w:rPr>
+        <w:t xml:space="preserve"> = </w:t>
+      </w:r>
+      <w:r>
+        <w:rPr>
+          <w:rFonts w:ascii="Consolas" w:eastAsia="Times New Roman" w:hAnsi="Consolas" w:cs="Times New Roman"/>
+          <w:color w:val="001080"/>
+          <w:sz w:val="20"/>
+          <w:szCs w:val="20"/>
+        </w:rPr>
+        <w:t>$s</w:t>
+      </w:r>
+      <w:r>
+        <w:rPr>
+          <w:rFonts w:ascii="Consolas" w:eastAsia="Times New Roman" w:hAnsi="Consolas" w:cs="Times New Roman"/>
+          <w:color w:val="000000"/>
+          <w:sz w:val="20"/>
+          <w:szCs w:val="20"/>
+        </w:rPr>
+        <w:t>[</w:t>
+      </w:r>
+      <w:r>
+        <w:rPr>
+          <w:rFonts w:ascii="Consolas" w:eastAsia="Times New Roman" w:hAnsi="Consolas" w:cs="Times New Roman"/>
+          <w:color w:val="001080"/>
+          <w:sz w:val="20"/>
+          <w:szCs w:val="20"/>
+        </w:rPr>
+        <w:t>$</w:t>
+      </w:r>
+      <w:proofErr w:type="spellStart"/>
+      <w:r>
+        <w:rPr>
+          <w:rFonts w:ascii="Consolas" w:eastAsia="Times New Roman" w:hAnsi="Consolas" w:cs="Times New Roman"/>
+          <w:color w:val="001080"/>
+          <w:sz w:val="20"/>
+          <w:szCs w:val="20"/>
+        </w:rPr>
+        <w:t>i</w:t>
+      </w:r>
+      <w:proofErr w:type="spellEnd"/>
+      <w:r>
+        <w:rPr>
+          <w:rFonts w:ascii="Consolas" w:eastAsia="Times New Roman" w:hAnsi="Consolas" w:cs="Times New Roman"/>
+          <w:color w:val="000000"/>
+          <w:sz w:val="20"/>
+          <w:szCs w:val="20"/>
+        </w:rPr>
+        <w:t>];</w:t>
+      </w:r>
+    </w:p>
+    <w:p>
+      <w:pPr>
+        <w:shd w:val="clear" w:color="auto" w:fill="FFFFFF"/>
+        <w:spacing w:after="0" w:line="270" w:lineRule="atLeast"/>
+        <w:rPr>
+          <w:rFonts w:ascii="Consolas" w:eastAsia="Times New Roman" w:hAnsi="Consolas" w:cs="Times New Roman"/>
+          <w:color w:val="000000"/>
+          <w:sz w:val="20"/>
+          <w:szCs w:val="20"/>
+        </w:rPr>
+      </w:pPr>
+      <w:r>
+        <w:rPr>
+          <w:rFonts w:ascii="Consolas" w:eastAsia="Times New Roman" w:hAnsi="Consolas" w:cs="Times New Roman"/>
+          <w:color w:val="000000"/>
+          <w:sz w:val="20"/>
+          <w:szCs w:val="20"/>
+        </w:rPr>
+        <w:t xml:space="preserve">            </w:t>
+      </w:r>
+      <w:r>
+        <w:rPr>
+          <w:rFonts w:ascii="Consolas" w:eastAsia="Times New Roman" w:hAnsi="Consolas" w:cs="Times New Roman"/>
+          <w:color w:val="AF00DB"/>
+          <w:sz w:val="20"/>
+          <w:szCs w:val="20"/>
+        </w:rPr>
+        <w:t>if</w:t>
+      </w:r>
+      <w:r>
+        <w:rPr>
+          <w:rFonts w:ascii="Consolas" w:eastAsia="Times New Roman" w:hAnsi="Consolas" w:cs="Times New Roman"/>
+          <w:color w:val="000000"/>
+          <w:sz w:val="20"/>
+          <w:szCs w:val="20"/>
+        </w:rPr>
+        <w:t>(</w:t>
+      </w:r>
+      <w:r>
+        <w:rPr>
+          <w:rFonts w:ascii="Consolas" w:eastAsia="Times New Roman" w:hAnsi="Consolas" w:cs="Times New Roman"/>
+          <w:color w:val="001080"/>
+          <w:sz w:val="20"/>
+          <w:szCs w:val="20"/>
+        </w:rPr>
+        <w:t>$</w:t>
+      </w:r>
+      <w:proofErr w:type="spellStart"/>
+      <w:r>
+        <w:rPr>
+          <w:rFonts w:ascii="Consolas" w:eastAsia="Times New Roman" w:hAnsi="Consolas" w:cs="Times New Roman"/>
+          <w:color w:val="001080"/>
+          <w:sz w:val="20"/>
+          <w:szCs w:val="20"/>
+        </w:rPr>
+        <w:t>i</w:t>
+      </w:r>
+      <w:proofErr w:type="spellEnd"/>
+      <w:r>
+        <w:rPr>
+          <w:rFonts w:ascii="Consolas" w:eastAsia="Times New Roman" w:hAnsi="Consolas" w:cs="Times New Roman"/>
+          <w:color w:val="000000"/>
+          <w:sz w:val="20"/>
+          <w:szCs w:val="20"/>
+        </w:rPr>
+        <w:t xml:space="preserve"> == </w:t>
+      </w:r>
+      <w:proofErr w:type="spellStart"/>
+      <w:r>
+        <w:rPr>
+          <w:rFonts w:ascii="Consolas" w:eastAsia="Times New Roman" w:hAnsi="Consolas" w:cs="Times New Roman"/>
+          <w:color w:val="795E26"/>
+          <w:sz w:val="20"/>
+          <w:szCs w:val="20"/>
+        </w:rPr>
+        <w:t>strlen</w:t>
+      </w:r>
+      <w:proofErr w:type="spellEnd"/>
+      <w:r>
+        <w:rPr>
+          <w:rFonts w:ascii="Consolas" w:eastAsia="Times New Roman" w:hAnsi="Consolas" w:cs="Times New Roman"/>
+          <w:color w:val="000000"/>
+          <w:sz w:val="20"/>
+          <w:szCs w:val="20"/>
+        </w:rPr>
+        <w:t>(</w:t>
+      </w:r>
+      <w:r>
+        <w:rPr>
+          <w:rFonts w:ascii="Consolas" w:eastAsia="Times New Roman" w:hAnsi="Consolas" w:cs="Times New Roman"/>
+          <w:color w:val="001080"/>
+          <w:sz w:val="20"/>
+          <w:szCs w:val="20"/>
+        </w:rPr>
+        <w:t>$s</w:t>
+      </w:r>
+      <w:r>
+        <w:rPr>
+          <w:rFonts w:ascii="Consolas" w:eastAsia="Times New Roman" w:hAnsi="Consolas" w:cs="Times New Roman"/>
+          <w:color w:val="000000"/>
+          <w:sz w:val="20"/>
+          <w:szCs w:val="20"/>
+        </w:rPr>
+        <w:t>)-</w:t>
+      </w:r>
+      <w:r>
+        <w:rPr>
+          <w:rFonts w:ascii="Consolas" w:eastAsia="Times New Roman" w:hAnsi="Consolas" w:cs="Times New Roman"/>
+          <w:color w:val="098658"/>
+          <w:sz w:val="20"/>
+          <w:szCs w:val="20"/>
+        </w:rPr>
+        <w:t>1</w:t>
+      </w:r>
+      <w:r>
+        <w:rPr>
+          <w:rFonts w:ascii="Consolas" w:eastAsia="Times New Roman" w:hAnsi="Consolas" w:cs="Times New Roman"/>
+          <w:color w:val="000000"/>
+          <w:sz w:val="20"/>
+          <w:szCs w:val="20"/>
+        </w:rPr>
+        <w:t xml:space="preserve"> || </w:t>
+      </w:r>
+      <w:r>
+        <w:rPr>
+          <w:rFonts w:ascii="Consolas" w:eastAsia="Times New Roman" w:hAnsi="Consolas" w:cs="Times New Roman"/>
+          <w:color w:val="001080"/>
+          <w:sz w:val="20"/>
+          <w:szCs w:val="20"/>
+        </w:rPr>
+        <w:t>$</w:t>
+      </w:r>
+      <w:proofErr w:type="spellStart"/>
+      <w:r>
+        <w:rPr>
+          <w:rFonts w:ascii="Consolas" w:eastAsia="Times New Roman" w:hAnsi="Consolas" w:cs="Times New Roman"/>
+          <w:color w:val="001080"/>
+          <w:sz w:val="20"/>
+          <w:szCs w:val="20"/>
+        </w:rPr>
+        <w:t>romanPat</w:t>
+      </w:r>
+      <w:proofErr w:type="spellEnd"/>
+      <w:r>
+        <w:rPr>
+          <w:rFonts w:ascii="Consolas" w:eastAsia="Times New Roman" w:hAnsi="Consolas" w:cs="Times New Roman"/>
+          <w:color w:val="000000"/>
+          <w:sz w:val="20"/>
+          <w:szCs w:val="20"/>
+        </w:rPr>
+        <w:t>[</w:t>
+      </w:r>
+      <w:r>
+        <w:rPr>
+          <w:rFonts w:ascii="Consolas" w:eastAsia="Times New Roman" w:hAnsi="Consolas" w:cs="Times New Roman"/>
+          <w:color w:val="001080"/>
+          <w:sz w:val="20"/>
+          <w:szCs w:val="20"/>
+        </w:rPr>
+        <w:t>$s</w:t>
+      </w:r>
+      <w:r>
+        <w:rPr>
+          <w:rFonts w:ascii="Consolas" w:eastAsia="Times New Roman" w:hAnsi="Consolas" w:cs="Times New Roman"/>
+          <w:color w:val="000000"/>
+          <w:sz w:val="20"/>
+          <w:szCs w:val="20"/>
+        </w:rPr>
+        <w:t>[</w:t>
+      </w:r>
+      <w:r>
+        <w:rPr>
+          <w:rFonts w:ascii="Consolas" w:eastAsia="Times New Roman" w:hAnsi="Consolas" w:cs="Times New Roman"/>
+          <w:color w:val="001080"/>
+          <w:sz w:val="20"/>
+          <w:szCs w:val="20"/>
+        </w:rPr>
+        <w:t>$</w:t>
+      </w:r>
+      <w:proofErr w:type="spellStart"/>
+      <w:r>
+        <w:rPr>
+          <w:rFonts w:ascii="Consolas" w:eastAsia="Times New Roman" w:hAnsi="Consolas" w:cs="Times New Roman"/>
+          <w:color w:val="001080"/>
+          <w:sz w:val="20"/>
+          <w:szCs w:val="20"/>
+        </w:rPr>
+        <w:t>i</w:t>
+      </w:r>
+      <w:proofErr w:type="spellEnd"/>
+      <w:r>
+        <w:rPr>
+          <w:rFonts w:ascii="Consolas" w:eastAsia="Times New Roman" w:hAnsi="Consolas" w:cs="Times New Roman"/>
+          <w:color w:val="000000"/>
+          <w:sz w:val="20"/>
+          <w:szCs w:val="20"/>
+        </w:rPr>
+        <w:t xml:space="preserve">]] &gt;= </w:t>
+      </w:r>
+      <w:r>
+        <w:rPr>
+          <w:rFonts w:ascii="Consolas" w:eastAsia="Times New Roman" w:hAnsi="Consolas" w:cs="Times New Roman"/>
+          <w:color w:val="001080"/>
+          <w:sz w:val="20"/>
+          <w:szCs w:val="20"/>
+        </w:rPr>
+        <w:t>$</w:t>
+      </w:r>
+      <w:proofErr w:type="spellStart"/>
+      <w:r>
+        <w:rPr>
+          <w:rFonts w:ascii="Consolas" w:eastAsia="Times New Roman" w:hAnsi="Consolas" w:cs="Times New Roman"/>
+          <w:color w:val="001080"/>
+          <w:sz w:val="20"/>
+          <w:szCs w:val="20"/>
+        </w:rPr>
+        <w:t>romanPat</w:t>
+      </w:r>
+      <w:proofErr w:type="spellEnd"/>
+      <w:r>
+        <w:rPr>
+          <w:rFonts w:ascii="Consolas" w:eastAsia="Times New Roman" w:hAnsi="Consolas" w:cs="Times New Roman"/>
+          <w:color w:val="000000"/>
+          <w:sz w:val="20"/>
+          <w:szCs w:val="20"/>
+        </w:rPr>
+        <w:t>[</w:t>
+      </w:r>
+      <w:r>
+        <w:rPr>
+          <w:rFonts w:ascii="Consolas" w:eastAsia="Times New Roman" w:hAnsi="Consolas" w:cs="Times New Roman"/>
+          <w:color w:val="001080"/>
+          <w:sz w:val="20"/>
+          <w:szCs w:val="20"/>
+        </w:rPr>
+        <w:t>$s</w:t>
+      </w:r>
+      <w:r>
+        <w:rPr>
+          <w:rFonts w:ascii="Consolas" w:eastAsia="Times New Roman" w:hAnsi="Consolas" w:cs="Times New Roman"/>
+          <w:color w:val="000000"/>
+          <w:sz w:val="20"/>
+          <w:szCs w:val="20"/>
+        </w:rPr>
+        <w:t>[</w:t>
+      </w:r>
+      <w:r>
+        <w:rPr>
+          <w:rFonts w:ascii="Consolas" w:eastAsia="Times New Roman" w:hAnsi="Consolas" w:cs="Times New Roman"/>
+          <w:color w:val="001080"/>
+          <w:sz w:val="20"/>
+          <w:szCs w:val="20"/>
+        </w:rPr>
+        <w:t>$i</w:t>
+      </w:r>
+      <w:r>
+        <w:rPr>
+          <w:rFonts w:ascii="Consolas" w:eastAsia="Times New Roman" w:hAnsi="Consolas" w:cs="Times New Roman"/>
+          <w:color w:val="000000"/>
+          <w:sz w:val="20"/>
+          <w:szCs w:val="20"/>
+        </w:rPr>
+        <w:t>+</w:t>
+      </w:r>
+      <w:r>
+        <w:rPr>
+          <w:rFonts w:ascii="Consolas" w:eastAsia="Times New Roman" w:hAnsi="Consolas" w:cs="Times New Roman"/>
+          <w:color w:val="098658"/>
+          <w:sz w:val="20"/>
+          <w:szCs w:val="20"/>
+        </w:rPr>
+        <w:t>1</w:t>
+      </w:r>
+      <w:r>
+        <w:rPr>
+          <w:rFonts w:ascii="Consolas" w:eastAsia="Times New Roman" w:hAnsi="Consolas" w:cs="Times New Roman"/>
+          <w:color w:val="000000"/>
+          <w:sz w:val="20"/>
+          <w:szCs w:val="20"/>
+        </w:rPr>
+        <w:t>]]){</w:t>
+      </w:r>
+    </w:p>
+    <w:p>
+      <w:pPr>
+        <w:shd w:val="clear" w:color="auto" w:fill="FFFFFF"/>
+        <w:spacing w:after="0" w:line="270" w:lineRule="atLeast"/>
+        <w:rPr>
+          <w:rFonts w:ascii="Consolas" w:eastAsia="Times New Roman" w:hAnsi="Consolas" w:cs="Times New Roman"/>
+          <w:color w:val="000000"/>
+          <w:sz w:val="20"/>
+          <w:szCs w:val="20"/>
+        </w:rPr>
+      </w:pPr>
+      <w:r>
+        <w:rPr>
+          <w:rFonts w:ascii="Consolas" w:eastAsia="Times New Roman" w:hAnsi="Consolas" w:cs="Times New Roman"/>
+          <w:color w:val="000000"/>
+          <w:sz w:val="20"/>
+          <w:szCs w:val="20"/>
+        </w:rPr>
+        <w:t xml:space="preserve">                </w:t>
+      </w:r>
+      <w:r>
+        <w:rPr>
+          <w:rFonts w:ascii="Consolas" w:eastAsia="Times New Roman" w:hAnsi="Consolas" w:cs="Times New Roman"/>
+          <w:color w:val="001080"/>
+          <w:sz w:val="20"/>
+          <w:szCs w:val="20"/>
+        </w:rPr>
+        <w:t>$</w:t>
+      </w:r>
+      <w:proofErr w:type="spellStart"/>
+      <w:r>
+        <w:rPr>
+          <w:rFonts w:ascii="Consolas" w:eastAsia="Times New Roman" w:hAnsi="Consolas" w:cs="Times New Roman"/>
+          <w:color w:val="001080"/>
+          <w:sz w:val="20"/>
+          <w:szCs w:val="20"/>
+        </w:rPr>
+        <w:t>romanVal</w:t>
+      </w:r>
+      <w:proofErr w:type="spellEnd"/>
+      <w:r>
+        <w:rPr>
+          <w:rFonts w:ascii="Consolas" w:eastAsia="Times New Roman" w:hAnsi="Consolas" w:cs="Times New Roman"/>
+          <w:color w:val="000000"/>
+          <w:sz w:val="20"/>
+          <w:szCs w:val="20"/>
+        </w:rPr>
+        <w:t xml:space="preserve"> += </w:t>
+      </w:r>
+      <w:r>
+        <w:rPr>
+          <w:rFonts w:ascii="Consolas" w:eastAsia="Times New Roman" w:hAnsi="Consolas" w:cs="Times New Roman"/>
+          <w:color w:val="001080"/>
+          <w:sz w:val="20"/>
+          <w:szCs w:val="20"/>
+        </w:rPr>
+        <w:t>$</w:t>
+      </w:r>
+      <w:proofErr w:type="spellStart"/>
+      <w:r>
+        <w:rPr>
+          <w:rFonts w:ascii="Consolas" w:eastAsia="Times New Roman" w:hAnsi="Consolas" w:cs="Times New Roman"/>
+          <w:color w:val="001080"/>
+          <w:sz w:val="20"/>
+          <w:szCs w:val="20"/>
+        </w:rPr>
+        <w:t>romanPat</w:t>
+      </w:r>
+      <w:proofErr w:type="spellEnd"/>
+      <w:r>
+        <w:rPr>
+          <w:rFonts w:ascii="Consolas" w:eastAsia="Times New Roman" w:hAnsi="Consolas" w:cs="Times New Roman"/>
+          <w:color w:val="000000"/>
+          <w:sz w:val="20"/>
+          <w:szCs w:val="20"/>
+        </w:rPr>
+        <w:t>[</w:t>
+      </w:r>
+      <w:r>
+        <w:rPr>
+          <w:rFonts w:ascii="Consolas" w:eastAsia="Times New Roman" w:hAnsi="Consolas" w:cs="Times New Roman"/>
+          <w:color w:val="001080"/>
+          <w:sz w:val="20"/>
+          <w:szCs w:val="20"/>
+        </w:rPr>
+        <w:t>$s</w:t>
+      </w:r>
+      <w:r>
+        <w:rPr>
+          <w:rFonts w:ascii="Consolas" w:eastAsia="Times New Roman" w:hAnsi="Consolas" w:cs="Times New Roman"/>
+          <w:color w:val="000000"/>
+          <w:sz w:val="20"/>
+          <w:szCs w:val="20"/>
+        </w:rPr>
+        <w:t>[</w:t>
+      </w:r>
+      <w:r>
+        <w:rPr>
+          <w:rFonts w:ascii="Consolas" w:eastAsia="Times New Roman" w:hAnsi="Consolas" w:cs="Times New Roman"/>
+          <w:color w:val="001080"/>
+          <w:sz w:val="20"/>
+          <w:szCs w:val="20"/>
+        </w:rPr>
+        <w:t>$</w:t>
+      </w:r>
+      <w:proofErr w:type="spellStart"/>
+      <w:r>
+        <w:rPr>
+          <w:rFonts w:ascii="Consolas" w:eastAsia="Times New Roman" w:hAnsi="Consolas" w:cs="Times New Roman"/>
+          <w:color w:val="001080"/>
+          <w:sz w:val="20"/>
+          <w:szCs w:val="20"/>
+        </w:rPr>
+        <w:t>i</w:t>
+      </w:r>
+      <w:proofErr w:type="spellEnd"/>
+      <w:r>
+        <w:rPr>
+          <w:rFonts w:ascii="Consolas" w:eastAsia="Times New Roman" w:hAnsi="Consolas" w:cs="Times New Roman"/>
+          <w:color w:val="000000"/>
+          <w:sz w:val="20"/>
+          <w:szCs w:val="20"/>
+        </w:rPr>
+        <w:t>]];</w:t>
+      </w:r>
+    </w:p>
+    <w:p>
+      <w:pPr>
+        <w:shd w:val="clear" w:color="auto" w:fill="FFFFFF"/>
+        <w:spacing w:after="0" w:line="270" w:lineRule="atLeast"/>
+        <w:rPr>
+          <w:rFonts w:ascii="Consolas" w:eastAsia="Times New Roman" w:hAnsi="Consolas" w:cs="Times New Roman"/>
+          <w:color w:val="000000"/>
+          <w:sz w:val="20"/>
+          <w:szCs w:val="20"/>
+        </w:rPr>
+      </w:pPr>
+      <w:r>
+        <w:rPr>
+          <w:rFonts w:ascii="Consolas" w:eastAsia="Times New Roman" w:hAnsi="Consolas" w:cs="Times New Roman"/>
+          <w:color w:val="000000"/>
+          <w:sz w:val="20"/>
+          <w:szCs w:val="20"/>
+        </w:rPr>
+        <w:t>            }</w:t>
+      </w:r>
+      <w:r>
+        <w:rPr>
+          <w:rFonts w:ascii="Consolas" w:eastAsia="Times New Roman" w:hAnsi="Consolas" w:cs="Times New Roman"/>
+          <w:color w:val="AF00DB"/>
+          <w:sz w:val="20"/>
+          <w:szCs w:val="20"/>
+        </w:rPr>
+        <w:t>else</w:t>
+      </w:r>
+      <w:r>
+        <w:rPr>
+          <w:rFonts w:ascii="Consolas" w:eastAsia="Times New Roman" w:hAnsi="Consolas" w:cs="Times New Roman"/>
+          <w:color w:val="000000"/>
+          <w:sz w:val="20"/>
+          <w:szCs w:val="20"/>
+        </w:rPr>
+        <w:t>{</w:t>
+      </w:r>
+    </w:p>
+    <w:p>
+      <w:pPr>
+        <w:shd w:val="clear" w:color="auto" w:fill="FFFFFF"/>
+        <w:spacing w:after="0" w:line="270" w:lineRule="atLeast"/>
+        <w:rPr>
+          <w:rFonts w:ascii="Consolas" w:eastAsia="Times New Roman" w:hAnsi="Consolas" w:cs="Times New Roman"/>
+          <w:color w:val="000000"/>
+          <w:sz w:val="20"/>
+          <w:szCs w:val="20"/>
+        </w:rPr>
+      </w:pPr>
+      <w:r>
+        <w:rPr>
+          <w:rFonts w:ascii="Consolas" w:eastAsia="Times New Roman" w:hAnsi="Consolas" w:cs="Times New Roman"/>
+          <w:color w:val="000000"/>
+          <w:sz w:val="20"/>
+          <w:szCs w:val="20"/>
+        </w:rPr>
+        <w:t xml:space="preserve">                </w:t>
+      </w:r>
+      <w:r>
+        <w:rPr>
+          <w:rFonts w:ascii="Consolas" w:eastAsia="Times New Roman" w:hAnsi="Consolas" w:cs="Times New Roman"/>
+          <w:color w:val="001080"/>
+          <w:sz w:val="20"/>
+          <w:szCs w:val="20"/>
+        </w:rPr>
+        <w:t>$</w:t>
+      </w:r>
+      <w:proofErr w:type="spellStart"/>
+      <w:r>
+        <w:rPr>
+          <w:rFonts w:ascii="Consolas" w:eastAsia="Times New Roman" w:hAnsi="Consolas" w:cs="Times New Roman"/>
+          <w:color w:val="001080"/>
+          <w:sz w:val="20"/>
+          <w:szCs w:val="20"/>
+        </w:rPr>
+        <w:t>romanVal</w:t>
+      </w:r>
+      <w:proofErr w:type="spellEnd"/>
+      <w:r>
+        <w:rPr>
+          <w:rFonts w:ascii="Consolas" w:eastAsia="Times New Roman" w:hAnsi="Consolas" w:cs="Times New Roman"/>
+          <w:color w:val="000000"/>
+          <w:sz w:val="20"/>
+          <w:szCs w:val="20"/>
+        </w:rPr>
+        <w:t xml:space="preserve"> -= </w:t>
+      </w:r>
+      <w:r>
+        <w:rPr>
+          <w:rFonts w:ascii="Consolas" w:eastAsia="Times New Roman" w:hAnsi="Consolas" w:cs="Times New Roman"/>
+          <w:color w:val="001080"/>
+          <w:sz w:val="20"/>
+          <w:szCs w:val="20"/>
+        </w:rPr>
+        <w:t>$</w:t>
+      </w:r>
+      <w:proofErr w:type="spellStart"/>
+      <w:r>
+        <w:rPr>
+          <w:rFonts w:ascii="Consolas" w:eastAsia="Times New Roman" w:hAnsi="Consolas" w:cs="Times New Roman"/>
+          <w:color w:val="001080"/>
+          <w:sz w:val="20"/>
+          <w:szCs w:val="20"/>
+        </w:rPr>
+        <w:t>romanPat</w:t>
+      </w:r>
+      <w:proofErr w:type="spellEnd"/>
+      <w:r>
+        <w:rPr>
+          <w:rFonts w:ascii="Consolas" w:eastAsia="Times New Roman" w:hAnsi="Consolas" w:cs="Times New Roman"/>
+          <w:color w:val="000000"/>
+          <w:sz w:val="20"/>
+          <w:szCs w:val="20"/>
+        </w:rPr>
+        <w:t>[</w:t>
+      </w:r>
+      <w:r>
+        <w:rPr>
+          <w:rFonts w:ascii="Consolas" w:eastAsia="Times New Roman" w:hAnsi="Consolas" w:cs="Times New Roman"/>
+          <w:color w:val="001080"/>
+          <w:sz w:val="20"/>
+          <w:szCs w:val="20"/>
+        </w:rPr>
+        <w:t>$s</w:t>
+      </w:r>
+      <w:r>
+        <w:rPr>
+          <w:rFonts w:ascii="Consolas" w:eastAsia="Times New Roman" w:hAnsi="Consolas" w:cs="Times New Roman"/>
+          <w:color w:val="000000"/>
+          <w:sz w:val="20"/>
+          <w:szCs w:val="20"/>
+        </w:rPr>
+        <w:t>[</w:t>
+      </w:r>
+      <w:r>
+        <w:rPr>
+          <w:rFonts w:ascii="Consolas" w:eastAsia="Times New Roman" w:hAnsi="Consolas" w:cs="Times New Roman"/>
+          <w:color w:val="001080"/>
+          <w:sz w:val="20"/>
+          <w:szCs w:val="20"/>
+        </w:rPr>
+        <w:t>$</w:t>
+      </w:r>
+      <w:proofErr w:type="spellStart"/>
+      <w:r>
+        <w:rPr>
+          <w:rFonts w:ascii="Consolas" w:eastAsia="Times New Roman" w:hAnsi="Consolas" w:cs="Times New Roman"/>
+          <w:color w:val="001080"/>
+          <w:sz w:val="20"/>
+          <w:szCs w:val="20"/>
+        </w:rPr>
+        <w:t>i</w:t>
+      </w:r>
+      <w:proofErr w:type="spellEnd"/>
+      <w:r>
+        <w:rPr>
+          <w:rFonts w:ascii="Consolas" w:eastAsia="Times New Roman" w:hAnsi="Consolas" w:cs="Times New Roman"/>
+          <w:color w:val="000000"/>
+          <w:sz w:val="20"/>
+          <w:szCs w:val="20"/>
+        </w:rPr>
+        <w:t>]];</w:t>
+      </w:r>
+    </w:p>
+    <w:p>
+      <w:pPr>
+        <w:shd w:val="clear" w:color="auto" w:fill="FFFFFF"/>
+        <w:spacing w:after="0" w:line="270" w:lineRule="atLeast"/>
+        <w:rPr>
+          <w:rFonts w:ascii="Consolas" w:eastAsia="Times New Roman" w:hAnsi="Consolas" w:cs="Times New Roman"/>
+          <w:color w:val="000000"/>
+          <w:sz w:val="20"/>
+          <w:szCs w:val="20"/>
+        </w:rPr>
+      </w:pPr>
+      <w:r>
+        <w:rPr>
+          <w:rFonts w:ascii="Consolas" w:eastAsia="Times New Roman" w:hAnsi="Consolas" w:cs="Times New Roman"/>
+          <w:color w:val="000000"/>
+          <w:sz w:val="20"/>
+          <w:szCs w:val="20"/>
+        </w:rPr>
+        <w:t>            }</w:t>
+      </w:r>
+    </w:p>
+    <w:p>
+      <w:pPr>
+        <w:shd w:val="clear" w:color="auto" w:fill="FFFFFF"/>
+        <w:spacing w:after="0" w:line="270" w:lineRule="atLeast"/>
+        <w:rPr>
+          <w:rFonts w:ascii="Consolas" w:eastAsia="Times New Roman" w:hAnsi="Consolas" w:cs="Times New Roman"/>
+          <w:color w:val="000000"/>
+          <w:sz w:val="20"/>
+          <w:szCs w:val="20"/>
+        </w:rPr>
+      </w:pPr>
+      <w:r>
+        <w:rPr>
+          <w:rFonts w:ascii="Consolas" w:eastAsia="Times New Roman" w:hAnsi="Consolas" w:cs="Times New Roman"/>
+          <w:color w:val="000000"/>
+          <w:sz w:val="20"/>
+          <w:szCs w:val="20"/>
+        </w:rPr>
+        <w:t>        }</w:t>
+      </w:r>
+    </w:p>
+    <w:p>
+      <w:pPr>
+        <w:shd w:val="clear" w:color="auto" w:fill="FFFFFF"/>
+        <w:spacing w:after="0" w:line="270" w:lineRule="atLeast"/>
+        <w:rPr>
+          <w:rFonts w:ascii="Consolas" w:eastAsia="Times New Roman" w:hAnsi="Consolas" w:cs="Times New Roman"/>
+          <w:color w:val="000000"/>
+          <w:sz w:val="20"/>
+          <w:szCs w:val="20"/>
+        </w:rPr>
+      </w:pPr>
+      <w:r>
+        <w:rPr>
+          <w:rFonts w:ascii="Consolas" w:eastAsia="Times New Roman" w:hAnsi="Consolas" w:cs="Times New Roman"/>
+          <w:color w:val="000000"/>
+          <w:sz w:val="20"/>
+          <w:szCs w:val="20"/>
+        </w:rPr>
+        <w:t xml:space="preserve">        </w:t>
+      </w:r>
+      <w:r>
+        <w:rPr>
+          <w:rFonts w:ascii="Consolas" w:eastAsia="Times New Roman" w:hAnsi="Consolas" w:cs="Times New Roman"/>
+          <w:color w:val="AF00DB"/>
+          <w:sz w:val="20"/>
+          <w:szCs w:val="20"/>
+        </w:rPr>
+        <w:t>return</w:t>
+      </w:r>
+      <w:r>
+        <w:rPr>
+          <w:rFonts w:ascii="Consolas" w:eastAsia="Times New Roman" w:hAnsi="Consolas" w:cs="Times New Roman"/>
+          <w:color w:val="000000"/>
+          <w:sz w:val="20"/>
+          <w:szCs w:val="20"/>
+        </w:rPr>
+        <w:t xml:space="preserve"> </w:t>
+      </w:r>
+      <w:r>
+        <w:rPr>
+          <w:rFonts w:ascii="Consolas" w:eastAsia="Times New Roman" w:hAnsi="Consolas" w:cs="Times New Roman"/>
+          <w:color w:val="001080"/>
+          <w:sz w:val="20"/>
+          <w:szCs w:val="20"/>
+        </w:rPr>
+        <w:t>$</w:t>
+      </w:r>
+      <w:proofErr w:type="spellStart"/>
+      <w:r>
+        <w:rPr>
+          <w:rFonts w:ascii="Consolas" w:eastAsia="Times New Roman" w:hAnsi="Consolas" w:cs="Times New Roman"/>
+          <w:color w:val="001080"/>
+          <w:sz w:val="20"/>
+          <w:szCs w:val="20"/>
+        </w:rPr>
+        <w:t>romanVal</w:t>
+      </w:r>
+      <w:proofErr w:type="spellEnd"/>
+      <w:r>
+        <w:rPr>
+          <w:rFonts w:ascii="Consolas" w:eastAsia="Times New Roman" w:hAnsi="Consolas" w:cs="Times New Roman"/>
+          <w:color w:val="000000"/>
+          <w:sz w:val="20"/>
+          <w:szCs w:val="20"/>
+        </w:rPr>
+        <w:t>;</w:t>
+      </w:r>
+    </w:p>
+    <w:p>
+      <w:pPr>
+        <w:shd w:val="clear" w:color="auto" w:fill="FFFFFF"/>
+        <w:spacing w:after="0" w:line="270" w:lineRule="atLeast"/>
+        <w:rPr>
+          <w:rFonts w:ascii="Consolas" w:eastAsia="Times New Roman" w:hAnsi="Consolas" w:cs="Times New Roman"/>
+          <w:color w:val="000000"/>
+          <w:sz w:val="20"/>
+          <w:szCs w:val="20"/>
+        </w:rPr>
+      </w:pPr>
+      <w:r>
+        <w:rPr>
+          <w:rFonts w:ascii="Consolas" w:eastAsia="Times New Roman" w:hAnsi="Consolas" w:cs="Times New Roman"/>
+          <w:color w:val="000000"/>
+          <w:sz w:val="20"/>
+          <w:szCs w:val="20"/>
+        </w:rPr>
+        <w:t>    }</w:t>
+      </w:r>
+    </w:p>
+    <w:p>
+      <w:pPr>
+        <w:shd w:val="clear" w:color="auto" w:fill="FFFFFF"/>
+        <w:spacing w:after="0" w:line="270" w:lineRule="atLeast"/>
+        <w:rPr>
+          <w:rFonts w:ascii="Consolas" w:eastAsia="Times New Roman" w:hAnsi="Consolas" w:cs="Times New Roman"/>
+          <w:color w:val="000000"/>
+          <w:sz w:val="20"/>
+          <w:szCs w:val="20"/>
         </w:rPr>
       </w:pPr>
       <w:bookmarkStart w:id="0" w:name="_GoBack"/>
       <w:bookmarkEnd w:id="0"/>
+    </w:p>
+    <w:p>
+      <w:pPr>
+        <w:rPr>
+          <w:b/>
+        </w:rPr>
+      </w:pPr>
     </w:p>
     <w:sectPr>
       <w:pgSz w:w="12240" w:h="15840"/>
@@ -8347,6 +10857,155 @@
       </w:rPr>
     </w:lvl>
   </w:abstractNum>
+  <w:abstractNum w:abstractNumId="3">
+    <w:nsid w:val="6F4A3231"/>
+    <w:multiLevelType w:val="multilevel"/>
+    <w:tmpl w:val="A2FABF86"/>
+    <w:lvl w:ilvl="0">
+      <w:start w:val="1"/>
+      <w:numFmt w:val="bullet"/>
+      <w:lvlText w:val=""/>
+      <w:lvlJc w:val="left"/>
+      <w:pPr>
+        <w:tabs>
+          <w:tab w:val="num" w:pos="720"/>
+        </w:tabs>
+        <w:ind w:left="720" w:hanging="360"/>
+      </w:pPr>
+      <w:rPr>
+        <w:rFonts w:ascii="Symbol" w:hAnsi="Symbol" w:hint="default"/>
+        <w:sz w:val="20"/>
+      </w:rPr>
+    </w:lvl>
+    <w:lvl w:ilvl="1" w:tentative="1">
+      <w:start w:val="1"/>
+      <w:numFmt w:val="bullet"/>
+      <w:lvlText w:val=""/>
+      <w:lvlJc w:val="left"/>
+      <w:pPr>
+        <w:tabs>
+          <w:tab w:val="num" w:pos="1440"/>
+        </w:tabs>
+        <w:ind w:left="1440" w:hanging="360"/>
+      </w:pPr>
+      <w:rPr>
+        <w:rFonts w:ascii="Symbol" w:hAnsi="Symbol" w:hint="default"/>
+        <w:sz w:val="20"/>
+      </w:rPr>
+    </w:lvl>
+    <w:lvl w:ilvl="2" w:tentative="1">
+      <w:start w:val="1"/>
+      <w:numFmt w:val="bullet"/>
+      <w:lvlText w:val=""/>
+      <w:lvlJc w:val="left"/>
+      <w:pPr>
+        <w:tabs>
+          <w:tab w:val="num" w:pos="2160"/>
+        </w:tabs>
+        <w:ind w:left="2160" w:hanging="360"/>
+      </w:pPr>
+      <w:rPr>
+        <w:rFonts w:ascii="Symbol" w:hAnsi="Symbol" w:hint="default"/>
+        <w:sz w:val="20"/>
+      </w:rPr>
+    </w:lvl>
+    <w:lvl w:ilvl="3" w:tentative="1">
+      <w:start w:val="1"/>
+      <w:numFmt w:val="bullet"/>
+      <w:lvlText w:val=""/>
+      <w:lvlJc w:val="left"/>
+      <w:pPr>
+        <w:tabs>
+          <w:tab w:val="num" w:pos="2880"/>
+        </w:tabs>
+        <w:ind w:left="2880" w:hanging="360"/>
+      </w:pPr>
+      <w:rPr>
+        <w:rFonts w:ascii="Symbol" w:hAnsi="Symbol" w:hint="default"/>
+        <w:sz w:val="20"/>
+      </w:rPr>
+    </w:lvl>
+    <w:lvl w:ilvl="4" w:tentative="1">
+      <w:start w:val="1"/>
+      <w:numFmt w:val="bullet"/>
+      <w:lvlText w:val=""/>
+      <w:lvlJc w:val="left"/>
+      <w:pPr>
+        <w:tabs>
+          <w:tab w:val="num" w:pos="3600"/>
+        </w:tabs>
+        <w:ind w:left="3600" w:hanging="360"/>
+      </w:pPr>
+      <w:rPr>
+        <w:rFonts w:ascii="Symbol" w:hAnsi="Symbol" w:hint="default"/>
+        <w:sz w:val="20"/>
+      </w:rPr>
+    </w:lvl>
+    <w:lvl w:ilvl="5" w:tentative="1">
+      <w:start w:val="1"/>
+      <w:numFmt w:val="bullet"/>
+      <w:lvlText w:val=""/>
+      <w:lvlJc w:val="left"/>
+      <w:pPr>
+        <w:tabs>
+          <w:tab w:val="num" w:pos="4320"/>
+        </w:tabs>
+        <w:ind w:left="4320" w:hanging="360"/>
+      </w:pPr>
+      <w:rPr>
+        <w:rFonts w:ascii="Symbol" w:hAnsi="Symbol" w:hint="default"/>
+        <w:sz w:val="20"/>
+      </w:rPr>
+    </w:lvl>
+    <w:lvl w:ilvl="6" w:tentative="1">
+      <w:start w:val="1"/>
+      <w:numFmt w:val="bullet"/>
+      <w:lvlText w:val=""/>
+      <w:lvlJc w:val="left"/>
+      <w:pPr>
+        <w:tabs>
+          <w:tab w:val="num" w:pos="5040"/>
+        </w:tabs>
+        <w:ind w:left="5040" w:hanging="360"/>
+      </w:pPr>
+      <w:rPr>
+        <w:rFonts w:ascii="Symbol" w:hAnsi="Symbol" w:hint="default"/>
+        <w:sz w:val="20"/>
+      </w:rPr>
+    </w:lvl>
+    <w:lvl w:ilvl="7" w:tentative="1">
+      <w:start w:val="1"/>
+      <w:numFmt w:val="bullet"/>
+      <w:lvlText w:val=""/>
+      <w:lvlJc w:val="left"/>
+      <w:pPr>
+        <w:tabs>
+          <w:tab w:val="num" w:pos="5760"/>
+        </w:tabs>
+        <w:ind w:left="5760" w:hanging="360"/>
+      </w:pPr>
+      <w:rPr>
+        <w:rFonts w:ascii="Symbol" w:hAnsi="Symbol" w:hint="default"/>
+        <w:sz w:val="20"/>
+      </w:rPr>
+    </w:lvl>
+    <w:lvl w:ilvl="8" w:tentative="1">
+      <w:start w:val="1"/>
+      <w:numFmt w:val="bullet"/>
+      <w:lvlText w:val=""/>
+      <w:lvlJc w:val="left"/>
+      <w:pPr>
+        <w:tabs>
+          <w:tab w:val="num" w:pos="6480"/>
+        </w:tabs>
+        <w:ind w:left="6480" w:hanging="360"/>
+      </w:pPr>
+      <w:rPr>
+        <w:rFonts w:ascii="Symbol" w:hAnsi="Symbol" w:hint="default"/>
+        <w:sz w:val="20"/>
+      </w:rPr>
+    </w:lvl>
+  </w:abstractNum>
   <w:num w:numId="1">
     <w:abstractNumId w:val="0"/>
   </w:num>
@@ -8355,6 +11014,9 @@
   </w:num>
   <w:num w:numId="3">
     <w:abstractNumId w:val="2"/>
+  </w:num>
+  <w:num w:numId="4">
+    <w:abstractNumId w:val="3"/>
   </w:num>
 </w:numbering>
 </file>

</xml_diff>